<commit_message>
cleaned up citations for thesis
</commit_message>
<xml_diff>
--- a/presentation/JF_FairML_text.docx
+++ b/presentation/JF_FairML_text.docx
@@ -1,6 +1,6 @@
 
 <file path=word/document.xml><?xml version="1.0" encoding="utf-8"?>
-<w:document xmlns:wpc="http://schemas.microsoft.com/office/word/2010/wordprocessingCanvas" xmlns:cx="http://schemas.microsoft.com/office/drawing/2014/chartex" xmlns:cx1="http://schemas.microsoft.com/office/drawing/2015/9/8/chartex" xmlns:cx2="http://schemas.microsoft.com/office/drawing/2015/10/21/chartex" xmlns:cx3="http://schemas.microsoft.com/office/drawing/2016/5/9/chartex" xmlns:cx4="http://schemas.microsoft.com/office/drawing/2016/5/10/chartex" xmlns:cx5="http://schemas.microsoft.com/office/drawing/2016/5/11/chartex" xmlns:cx6="http://schemas.microsoft.com/office/drawing/2016/5/12/chartex" xmlns:cx7="http://schemas.microsoft.com/office/drawing/2016/5/13/chartex" xmlns:cx8="http://schemas.microsoft.com/office/drawing/2016/5/14/chartex" xmlns:mc="http://schemas.openxmlformats.org/markup-compatibility/2006" xmlns:aink="http://schemas.microsoft.com/office/drawing/2016/ink" xmlns:am3d="http://schemas.microsoft.com/office/drawing/2017/model3d" xmlns:o="urn:schemas-microsoft-com:office:office" xmlns:oel="http://schemas.microsoft.com/office/2019/extlst" xmlns:r="http://schemas.openxmlformats.org/officeDocument/2006/relationships" xmlns:m="http://schemas.openxmlformats.org/officeDocument/2006/math" xmlns:v="urn:schemas-microsoft-com:vml" xmlns:wp14="http://schemas.microsoft.com/office/word/2010/wordprocessingDrawing" xmlns:wp="http://schemas.openxmlformats.org/drawingml/2006/wordprocessingDrawing" xmlns:w10="urn:schemas-microsoft-com:office:word" xmlns:w="http://schemas.openxmlformats.org/wordprocessingml/2006/main" xmlns:w14="http://schemas.microsoft.com/office/word/2010/wordml" xmlns:w15="http://schemas.microsoft.com/office/word/2012/wordml" xmlns:w16cex="http://schemas.microsoft.com/office/word/2018/wordml/cex" xmlns:w16cid="http://schemas.microsoft.com/office/word/2016/wordml/cid" xmlns:w16="http://schemas.microsoft.com/office/word/2018/wordml" xmlns:w16du="http://schemas.microsoft.com/office/word/2023/wordml/word16du" xmlns:w16sdtdh="http://schemas.microsoft.com/office/word/2020/wordml/sdtdatahash" xmlns:w16se="http://schemas.microsoft.com/office/word/2015/wordml/symex" xmlns:wpg="http://schemas.microsoft.com/office/word/2010/wordprocessingGroup" xmlns:wpi="http://schemas.microsoft.com/office/word/2010/wordprocessingInk" xmlns:wne="http://schemas.microsoft.com/office/word/2006/wordml" xmlns:wps="http://schemas.microsoft.com/office/word/2010/wordprocessingShape" mc:Ignorable="w14 w15 w16se w16cid w16 w16cex w16sdtdh w16du wp14">
+<w:document xmlns:wpc="http://schemas.microsoft.com/office/word/2010/wordprocessingCanvas" xmlns:cx="http://schemas.microsoft.com/office/drawing/2014/chartex" xmlns:cx1="http://schemas.microsoft.com/office/drawing/2015/9/8/chartex" xmlns:cx2="http://schemas.microsoft.com/office/drawing/2015/10/21/chartex" xmlns:cx3="http://schemas.microsoft.com/office/drawing/2016/5/9/chartex" xmlns:cx4="http://schemas.microsoft.com/office/drawing/2016/5/10/chartex" xmlns:cx5="http://schemas.microsoft.com/office/drawing/2016/5/11/chartex" xmlns:cx6="http://schemas.microsoft.com/office/drawing/2016/5/12/chartex" xmlns:cx7="http://schemas.microsoft.com/office/drawing/2016/5/13/chartex" xmlns:cx8="http://schemas.microsoft.com/office/drawing/2016/5/14/chartex" xmlns:mc="http://schemas.openxmlformats.org/markup-compatibility/2006" xmlns:aink="http://schemas.microsoft.com/office/drawing/2016/ink" xmlns:am3d="http://schemas.microsoft.com/office/drawing/2017/model3d" xmlns:o="urn:schemas-microsoft-com:office:office" xmlns:oel="http://schemas.microsoft.com/office/2019/extlst" xmlns:r="http://schemas.openxmlformats.org/officeDocument/2006/relationships" xmlns:m="http://schemas.openxmlformats.org/officeDocument/2006/math" xmlns:v="urn:schemas-microsoft-com:vml" xmlns:wp14="http://schemas.microsoft.com/office/word/2010/wordprocessingDrawing" xmlns:wp="http://schemas.openxmlformats.org/drawingml/2006/wordprocessingDrawing" xmlns:w10="urn:schemas-microsoft-com:office:word" xmlns:w="http://schemas.openxmlformats.org/wordprocessingml/2006/main" xmlns:w14="http://schemas.microsoft.com/office/word/2010/wordml" xmlns:w15="http://schemas.microsoft.com/office/word/2012/wordml" xmlns:w16cex="http://schemas.microsoft.com/office/word/2018/wordml/cex" xmlns:w16cid="http://schemas.microsoft.com/office/word/2016/wordml/cid" xmlns:w16="http://schemas.microsoft.com/office/word/2018/wordml" xmlns:w16du="http://schemas.microsoft.com/office/word/2023/wordml/word16du" xmlns:w16sdtdh="http://schemas.microsoft.com/office/word/2020/wordml/sdtdatahash" xmlns:w16sdtfl="http://schemas.microsoft.com/office/word/2024/wordml/sdtformatlock" xmlns:w16se="http://schemas.microsoft.com/office/word/2015/wordml/symex" xmlns:wpg="http://schemas.microsoft.com/office/word/2010/wordprocessingGroup" xmlns:wpi="http://schemas.microsoft.com/office/word/2010/wordprocessingInk" xmlns:wne="http://schemas.microsoft.com/office/word/2006/wordml" xmlns:wps="http://schemas.microsoft.com/office/word/2010/wordprocessingShape" mc:Ignorable="w14 w15 w16se w16cid w16 w16cex w16sdtdh w16sdtfl w16du wp14">
   <w:body>
     <w:p>
       <w:pPr>
@@ -78,7 +78,38 @@
           <w:sz w:val="26"/>
           <w:szCs w:val="26"/>
         </w:rPr>
-        <w:t xml:space="preserve">eingesetzt werden und in unsere Leben treten, gilt es sich zu Fragen inwieweit </w:t>
+        <w:t>eingesetzt werden und in unsere Leben treten, gilt es sich zu Fragen inwieweit Vorhersagen</w:t>
+      </w:r>
+      <w:ins w:id="0" w:author="Fleischer, Juliet" w:date="2025-01-11T11:16:00Z" w16du:dateUtc="2025-01-11T10:16:00Z">
+        <w:r>
+          <w:rPr>
+            <w:rFonts w:ascii="AppleSystemUIFont" w:hAnsi="AppleSystemUIFont" w:cs="AppleSystemUIFont"/>
+            <w:kern w:val="0"/>
+            <w:sz w:val="26"/>
+            <w:szCs w:val="26"/>
+          </w:rPr>
+          <w:t xml:space="preserve"> </w:t>
+        </w:r>
+      </w:ins>
+      <w:del w:id="1" w:author="Fleischer, Juliet" w:date="2025-01-11T11:16:00Z" w16du:dateUtc="2025-01-11T10:16:00Z">
+        <w:r>
+          <w:rPr>
+            <w:rFonts w:ascii="AppleSystemUIFont" w:hAnsi="AppleSystemUIFont" w:cs="AppleSystemUIFont"/>
+            <w:kern w:val="0"/>
+            <w:sz w:val="26"/>
+            <w:szCs w:val="26"/>
+          </w:rPr>
+          <w:delText>v</w:delText>
+        </w:r>
+      </w:del>
+      <w:r>
+        <w:rPr>
+          <w:rFonts w:ascii="AppleSystemUIFont" w:hAnsi="AppleSystemUIFont" w:cs="AppleSystemUIFont"/>
+          <w:kern w:val="0"/>
+          <w:sz w:val="26"/>
+          <w:szCs w:val="26"/>
+        </w:rPr>
+        <w:t xml:space="preserve">von einem </w:t>
       </w:r>
       <w:proofErr w:type="spellStart"/>
       <w:r>
@@ -88,7 +119,7 @@
           <w:sz w:val="26"/>
           <w:szCs w:val="26"/>
         </w:rPr>
-        <w:t>Vorhersagenvvon</w:t>
+        <w:t>Algortihmus</w:t>
       </w:r>
       <w:proofErr w:type="spellEnd"/>
       <w:r>
@@ -98,7 +129,7 @@
           <w:sz w:val="26"/>
           <w:szCs w:val="26"/>
         </w:rPr>
-        <w:t xml:space="preserve"> einem </w:t>
+        <w:t xml:space="preserve"> richtig sind. Richtig, im normativen Sinne. Also, sind die </w:t>
       </w:r>
       <w:proofErr w:type="spellStart"/>
       <w:r>
@@ -108,7 +139,7 @@
           <w:sz w:val="26"/>
           <w:szCs w:val="26"/>
         </w:rPr>
-        <w:t>Algortihmus</w:t>
+        <w:t>Voerhersagen</w:t>
       </w:r>
       <w:proofErr w:type="spellEnd"/>
       <w:r>
@@ -118,7 +149,16 @@
           <w:sz w:val="26"/>
           <w:szCs w:val="26"/>
         </w:rPr>
-        <w:t xml:space="preserve"> richtig sind. Richtig, im normativen Sinne. Also, sind die </w:t>
+        <w:t xml:space="preserve"> fair? Frage nach Fairness hoch relevant, w</w:t>
+      </w:r>
+      <w:r>
+        <w:rPr>
+          <w:rFonts w:ascii="AppleSystemUIFont" w:hAnsi="AppleSystemUIFont" w:cs="AppleSystemUIFont"/>
+          <w:kern w:val="0"/>
+          <w:sz w:val="26"/>
+          <w:szCs w:val="26"/>
+        </w:rPr>
+        <w:t xml:space="preserve">as zu dem eigenen Forschungsbereich </w:t>
       </w:r>
       <w:proofErr w:type="spellStart"/>
       <w:r>
@@ -128,7 +168,16 @@
           <w:sz w:val="26"/>
           <w:szCs w:val="26"/>
         </w:rPr>
-        <w:t>Voerhersagen</w:t>
+        <w:t>F</w:t>
+      </w:r>
+      <w:r>
+        <w:rPr>
+          <w:rFonts w:ascii="AppleSystemUIFont" w:hAnsi="AppleSystemUIFont" w:cs="AppleSystemUIFont"/>
+          <w:kern w:val="0"/>
+          <w:sz w:val="26"/>
+          <w:szCs w:val="26"/>
+        </w:rPr>
+        <w:t>airML</w:t>
       </w:r>
       <w:proofErr w:type="spellEnd"/>
       <w:r>
@@ -138,16 +187,53 @@
           <w:sz w:val="26"/>
           <w:szCs w:val="26"/>
         </w:rPr>
-        <w:t xml:space="preserve"> fair? Frage nach Fairness hoch relevant, w</w:t>
-      </w:r>
-      <w:r>
-        <w:rPr>
-          <w:rFonts w:ascii="AppleSystemUIFont" w:hAnsi="AppleSystemUIFont" w:cs="AppleSystemUIFont"/>
-          <w:kern w:val="0"/>
-          <w:sz w:val="26"/>
-          <w:szCs w:val="26"/>
-        </w:rPr>
-        <w:t xml:space="preserve">as zu dem eigenen Forschungsbereich </w:t>
+        <w:t xml:space="preserve"> geführt hat.</w:t>
+      </w:r>
+    </w:p>
+    <w:p>
+      <w:pPr>
+        <w:autoSpaceDE w:val="0"/>
+        <w:autoSpaceDN w:val="0"/>
+        <w:adjustRightInd w:val="0"/>
+        <w:spacing w:after="0" w:line="240" w:lineRule="auto"/>
+        <w:rPr>
+          <w:rFonts w:ascii="AppleSystemUIFont" w:hAnsi="AppleSystemUIFont" w:cs="AppleSystemUIFont"/>
+          <w:kern w:val="0"/>
+          <w:sz w:val="26"/>
+          <w:szCs w:val="26"/>
+        </w:rPr>
+      </w:pPr>
+    </w:p>
+    <w:p>
+      <w:pPr>
+        <w:autoSpaceDE w:val="0"/>
+        <w:autoSpaceDN w:val="0"/>
+        <w:adjustRightInd w:val="0"/>
+        <w:spacing w:after="0" w:line="240" w:lineRule="auto"/>
+        <w:rPr>
+          <w:rFonts w:ascii="AppleSystemUIFont" w:hAnsi="AppleSystemUIFont" w:cs="AppleSystemUIFont"/>
+          <w:kern w:val="0"/>
+          <w:sz w:val="26"/>
+          <w:szCs w:val="26"/>
+        </w:rPr>
+      </w:pPr>
+      <w:r>
+        <w:rPr>
+          <w:rFonts w:ascii="AppleSystemUIFont" w:hAnsi="AppleSystemUIFont" w:cs="AppleSystemUIFont"/>
+          <w:kern w:val="0"/>
+          <w:sz w:val="26"/>
+          <w:szCs w:val="26"/>
+        </w:rPr>
+        <w:t xml:space="preserve">Ich habe mich über die letzte Zeit </w:t>
+      </w:r>
+      <w:r>
+        <w:rPr>
+          <w:rFonts w:ascii="AppleSystemUIFont" w:hAnsi="AppleSystemUIFont" w:cs="AppleSystemUIFont"/>
+          <w:kern w:val="0"/>
+          <w:sz w:val="26"/>
+          <w:szCs w:val="26"/>
+        </w:rPr>
+        <w:t xml:space="preserve">mit dem Bereich </w:t>
       </w:r>
       <w:proofErr w:type="spellStart"/>
       <w:r>
@@ -157,16 +243,7 @@
           <w:sz w:val="26"/>
           <w:szCs w:val="26"/>
         </w:rPr>
-        <w:t>F</w:t>
-      </w:r>
-      <w:r>
-        <w:rPr>
-          <w:rFonts w:ascii="AppleSystemUIFont" w:hAnsi="AppleSystemUIFont" w:cs="AppleSystemUIFont"/>
-          <w:kern w:val="0"/>
-          <w:sz w:val="26"/>
-          <w:szCs w:val="26"/>
-        </w:rPr>
-        <w:t>airML</w:t>
+        <w:t>FairML</w:t>
       </w:r>
       <w:proofErr w:type="spellEnd"/>
       <w:r>
@@ -176,44 +253,7 @@
           <w:sz w:val="26"/>
           <w:szCs w:val="26"/>
         </w:rPr>
-        <w:t xml:space="preserve"> geführt hat.</w:t>
-      </w:r>
-    </w:p>
-    <w:p>
-      <w:pPr>
-        <w:autoSpaceDE w:val="0"/>
-        <w:autoSpaceDN w:val="0"/>
-        <w:adjustRightInd w:val="0"/>
-        <w:spacing w:after="0" w:line="240" w:lineRule="auto"/>
-        <w:rPr>
-          <w:rFonts w:ascii="AppleSystemUIFont" w:hAnsi="AppleSystemUIFont" w:cs="AppleSystemUIFont"/>
-          <w:kern w:val="0"/>
-          <w:sz w:val="26"/>
-          <w:szCs w:val="26"/>
-        </w:rPr>
-      </w:pPr>
-    </w:p>
-    <w:p>
-      <w:pPr>
-        <w:autoSpaceDE w:val="0"/>
-        <w:autoSpaceDN w:val="0"/>
-        <w:adjustRightInd w:val="0"/>
-        <w:spacing w:after="0" w:line="240" w:lineRule="auto"/>
-        <w:rPr>
-          <w:rFonts w:ascii="AppleSystemUIFont" w:hAnsi="AppleSystemUIFont" w:cs="AppleSystemUIFont"/>
-          <w:kern w:val="0"/>
-          <w:sz w:val="26"/>
-          <w:szCs w:val="26"/>
-        </w:rPr>
-      </w:pPr>
-      <w:r>
-        <w:rPr>
-          <w:rFonts w:ascii="AppleSystemUIFont" w:hAnsi="AppleSystemUIFont" w:cs="AppleSystemUIFont"/>
-          <w:kern w:val="0"/>
-          <w:sz w:val="26"/>
-          <w:szCs w:val="26"/>
-        </w:rPr>
-        <w:t xml:space="preserve">Ich habe mich über die letzte Zeit mit damit beschäftigt, wie Fairness in </w:t>
+        <w:t xml:space="preserve"> beschäftigt (wie viele andere auch). In diesem Vortrag trage ich zusammen, was ich über </w:t>
       </w:r>
       <w:proofErr w:type="spellStart"/>
       <w:r>
@@ -223,7 +263,7 @@
           <w:sz w:val="26"/>
           <w:szCs w:val="26"/>
         </w:rPr>
-        <w:t>Machine</w:t>
+        <w:t>FairML</w:t>
       </w:r>
       <w:proofErr w:type="spellEnd"/>
       <w:r>
@@ -233,471 +273,120 @@
           <w:sz w:val="26"/>
           <w:szCs w:val="26"/>
         </w:rPr>
-        <w:t xml:space="preserve"> Learning definiert ist. Dabei auf zahlreiche Definitionen gestoßen. </w:t>
-      </w:r>
-      <w:r>
-        <w:rPr>
-          <w:rFonts w:ascii="AppleSystemUIFont" w:hAnsi="AppleSystemUIFont" w:cs="AppleSystemUIFont"/>
-          <w:kern w:val="0"/>
-          <w:sz w:val="26"/>
-          <w:szCs w:val="26"/>
-        </w:rPr>
-        <w:t xml:space="preserve">Nach diesem Vortrag habt ihr einen Einblick darüber, mit welchen Fragen sich das Feld </w:t>
-      </w:r>
-      <w:proofErr w:type="spellStart"/>
-      <w:r>
-        <w:rPr>
-          <w:rFonts w:ascii="AppleSystemUIFont" w:hAnsi="AppleSystemUIFont" w:cs="AppleSystemUIFont"/>
-          <w:kern w:val="0"/>
-          <w:sz w:val="26"/>
-          <w:szCs w:val="26"/>
-        </w:rPr>
-        <w:t>FairML</w:t>
-      </w:r>
-      <w:proofErr w:type="spellEnd"/>
-      <w:r>
-        <w:rPr>
-          <w:rFonts w:ascii="AppleSystemUIFont" w:hAnsi="AppleSystemUIFont" w:cs="AppleSystemUIFont"/>
-          <w:kern w:val="0"/>
-          <w:sz w:val="26"/>
-          <w:szCs w:val="26"/>
-        </w:rPr>
-        <w:t xml:space="preserve"> auseinandersetzt und vor allem wie wir über Fairness in </w:t>
-      </w:r>
-      <w:proofErr w:type="spellStart"/>
-      <w:r>
-        <w:rPr>
-          <w:rFonts w:ascii="AppleSystemUIFont" w:hAnsi="AppleSystemUIFont" w:cs="AppleSystemUIFont"/>
-          <w:kern w:val="0"/>
-          <w:sz w:val="26"/>
-          <w:szCs w:val="26"/>
-        </w:rPr>
-        <w:t>Machine</w:t>
-      </w:r>
-      <w:proofErr w:type="spellEnd"/>
-      <w:r>
-        <w:rPr>
-          <w:rFonts w:ascii="AppleSystemUIFont" w:hAnsi="AppleSystemUIFont" w:cs="AppleSystemUIFont"/>
-          <w:kern w:val="0"/>
-          <w:sz w:val="26"/>
-          <w:szCs w:val="26"/>
-        </w:rPr>
-        <w:t xml:space="preserve"> Learning denken.</w:t>
-      </w:r>
-    </w:p>
-    <w:p>
-      <w:pPr>
-        <w:autoSpaceDE w:val="0"/>
-        <w:autoSpaceDN w:val="0"/>
-        <w:adjustRightInd w:val="0"/>
-        <w:spacing w:after="0" w:line="240" w:lineRule="auto"/>
-        <w:rPr>
-          <w:rFonts w:ascii="AppleSystemUIFont" w:hAnsi="AppleSystemUIFont" w:cs="AppleSystemUIFont"/>
-          <w:kern w:val="0"/>
-          <w:sz w:val="26"/>
-          <w:szCs w:val="26"/>
-        </w:rPr>
-      </w:pPr>
-    </w:p>
-    <w:p>
-      <w:pPr>
-        <w:autoSpaceDE w:val="0"/>
-        <w:autoSpaceDN w:val="0"/>
-        <w:adjustRightInd w:val="0"/>
-        <w:spacing w:after="0" w:line="240" w:lineRule="auto"/>
-        <w:rPr>
-          <w:rFonts w:ascii="AppleSystemUIFont" w:hAnsi="AppleSystemUIFont" w:cs="AppleSystemUIFont"/>
-          <w:i/>
-          <w:iCs/>
-          <w:kern w:val="0"/>
-          <w:sz w:val="26"/>
-          <w:szCs w:val="26"/>
-        </w:rPr>
-      </w:pPr>
-      <w:r>
-        <w:rPr>
-          <w:rFonts w:ascii="AppleSystemUIFont" w:hAnsi="AppleSystemUIFont" w:cs="AppleSystemUIFont"/>
-          <w:i/>
-          <w:iCs/>
-          <w:kern w:val="0"/>
-          <w:sz w:val="26"/>
-          <w:szCs w:val="26"/>
-        </w:rPr>
-        <w:t>(</w:t>
-      </w:r>
-      <w:r>
-        <w:rPr>
-          <w:rFonts w:ascii="AppleSystemUIFont" w:hAnsi="AppleSystemUIFont" w:cs="AppleSystemUIFont"/>
-          <w:i/>
-          <w:iCs/>
-          <w:kern w:val="0"/>
-          <w:sz w:val="26"/>
-          <w:szCs w:val="26"/>
-        </w:rPr>
-        <w:t xml:space="preserve">Um alles etwas anschaulicher versetzen wir uns in den Kontext eines automatisiertes Entscheidungssystems. Wir wollen einen Algorithmus trainieren, der die Polizei dabei unterstützen soll zu entscheiden, ob eine Person festgenommen werden soll. Trainingsdaten kriegen wir von New Yorker Polizei. In New York gibt es die </w:t>
-      </w:r>
-      <w:proofErr w:type="spellStart"/>
-      <w:r>
-        <w:rPr>
-          <w:rFonts w:ascii="AppleSystemUIFont" w:hAnsi="AppleSystemUIFont" w:cs="AppleSystemUIFont"/>
-          <w:i/>
-          <w:iCs/>
-          <w:kern w:val="0"/>
-          <w:sz w:val="26"/>
-          <w:szCs w:val="26"/>
-        </w:rPr>
-        <w:t>stop</w:t>
-      </w:r>
-      <w:proofErr w:type="spellEnd"/>
-      <w:r>
-        <w:rPr>
-          <w:rFonts w:ascii="AppleSystemUIFont" w:hAnsi="AppleSystemUIFont" w:cs="AppleSystemUIFont"/>
-          <w:i/>
-          <w:iCs/>
-          <w:kern w:val="0"/>
-          <w:sz w:val="26"/>
-          <w:szCs w:val="26"/>
-        </w:rPr>
-        <w:t>-and-</w:t>
-      </w:r>
-      <w:proofErr w:type="spellStart"/>
-      <w:r>
-        <w:rPr>
-          <w:rFonts w:ascii="AppleSystemUIFont" w:hAnsi="AppleSystemUIFont" w:cs="AppleSystemUIFont"/>
-          <w:i/>
-          <w:iCs/>
-          <w:kern w:val="0"/>
-          <w:sz w:val="26"/>
-          <w:szCs w:val="26"/>
-        </w:rPr>
-        <w:t>frisk</w:t>
-      </w:r>
-      <w:proofErr w:type="spellEnd"/>
-      <w:r>
-        <w:rPr>
-          <w:rFonts w:ascii="AppleSystemUIFont" w:hAnsi="AppleSystemUIFont" w:cs="AppleSystemUIFont"/>
-          <w:i/>
-          <w:iCs/>
-          <w:kern w:val="0"/>
-          <w:sz w:val="26"/>
-          <w:szCs w:val="26"/>
-        </w:rPr>
-        <w:t xml:space="preserve"> Polizeistrategie, d.h. Beamte dürfen Personen auf der Straße stoppen. </w:t>
-      </w:r>
-      <w:proofErr w:type="spellStart"/>
-      <w:r>
-        <w:rPr>
-          <w:rFonts w:ascii="AppleSystemUIFont" w:hAnsi="AppleSystemUIFont" w:cs="AppleSystemUIFont"/>
-          <w:i/>
-          <w:iCs/>
-          <w:kern w:val="0"/>
-          <w:sz w:val="26"/>
-          <w:szCs w:val="26"/>
-        </w:rPr>
-        <w:t>Stop</w:t>
-      </w:r>
-      <w:proofErr w:type="spellEnd"/>
-      <w:r>
-        <w:rPr>
-          <w:rFonts w:ascii="AppleSystemUIFont" w:hAnsi="AppleSystemUIFont" w:cs="AppleSystemUIFont"/>
-          <w:i/>
-          <w:iCs/>
-          <w:kern w:val="0"/>
-          <w:sz w:val="26"/>
-          <w:szCs w:val="26"/>
-        </w:rPr>
-        <w:t xml:space="preserve"> kann keine weiteren Maßnahmen mit sich ziehen oder die </w:t>
-      </w:r>
-      <w:proofErr w:type="spellStart"/>
-      <w:r>
-        <w:rPr>
-          <w:rFonts w:ascii="AppleSystemUIFont" w:hAnsi="AppleSystemUIFont" w:cs="AppleSystemUIFont"/>
-          <w:i/>
-          <w:iCs/>
-          <w:kern w:val="0"/>
-          <w:sz w:val="26"/>
-          <w:szCs w:val="26"/>
-        </w:rPr>
-        <w:t>person</w:t>
-      </w:r>
-      <w:proofErr w:type="spellEnd"/>
-      <w:r>
-        <w:rPr>
-          <w:rFonts w:ascii="AppleSystemUIFont" w:hAnsi="AppleSystemUIFont" w:cs="AppleSystemUIFont"/>
-          <w:i/>
-          <w:iCs/>
-          <w:kern w:val="0"/>
-          <w:sz w:val="26"/>
-          <w:szCs w:val="26"/>
-        </w:rPr>
-        <w:t xml:space="preserve"> kann durchsucht, oder verhaftet werden. Der Datensatz bietet uns Infos die Umstände des Stopps charakterisieren, und auch demographische Daten, wie Ethnie. Kann kritisch sein, aufgrund solcher Merkmale sollte nicht diskriminiert werden. Diese Art von Merkmalen nennen wir </w:t>
-      </w:r>
-      <w:proofErr w:type="spellStart"/>
-      <w:r>
-        <w:rPr>
-          <w:rFonts w:ascii="AppleSystemUIFont" w:hAnsi="AppleSystemUIFont" w:cs="AppleSystemUIFont"/>
-          <w:i/>
-          <w:iCs/>
-          <w:kern w:val="0"/>
-          <w:sz w:val="26"/>
-          <w:szCs w:val="26"/>
-        </w:rPr>
-        <w:t>protected</w:t>
-      </w:r>
-      <w:proofErr w:type="spellEnd"/>
-      <w:r>
-        <w:rPr>
-          <w:rFonts w:ascii="AppleSystemUIFont" w:hAnsi="AppleSystemUIFont" w:cs="AppleSystemUIFont"/>
-          <w:i/>
-          <w:iCs/>
-          <w:kern w:val="0"/>
-          <w:sz w:val="26"/>
-          <w:szCs w:val="26"/>
-        </w:rPr>
-        <w:t xml:space="preserve"> </w:t>
-      </w:r>
-      <w:proofErr w:type="spellStart"/>
-      <w:r>
-        <w:rPr>
-          <w:rFonts w:ascii="AppleSystemUIFont" w:hAnsi="AppleSystemUIFont" w:cs="AppleSystemUIFont"/>
-          <w:i/>
-          <w:iCs/>
-          <w:kern w:val="0"/>
-          <w:sz w:val="26"/>
-          <w:szCs w:val="26"/>
-        </w:rPr>
-        <w:t>attribute</w:t>
-      </w:r>
-      <w:proofErr w:type="spellEnd"/>
-      <w:r>
-        <w:rPr>
-          <w:rFonts w:ascii="AppleSystemUIFont" w:hAnsi="AppleSystemUIFont" w:cs="AppleSystemUIFont"/>
-          <w:i/>
-          <w:iCs/>
+        <w:t xml:space="preserve"> gelernt </w:t>
+      </w:r>
+      <w:proofErr w:type="gramStart"/>
+      <w:r>
+        <w:rPr>
+          <w:rFonts w:ascii="AppleSystemUIFont" w:hAnsi="AppleSystemUIFont" w:cs="AppleSystemUIFont"/>
+          <w:kern w:val="0"/>
+          <w:sz w:val="26"/>
+          <w:szCs w:val="26"/>
+        </w:rPr>
+        <w:t>habe</w:t>
+      </w:r>
+      <w:proofErr w:type="gramEnd"/>
+      <w:r>
+        <w:rPr>
+          <w:rFonts w:ascii="AppleSystemUIFont" w:hAnsi="AppleSystemUIFont" w:cs="AppleSystemUIFont"/>
+          <w:kern w:val="0"/>
+          <w:sz w:val="26"/>
+          <w:szCs w:val="26"/>
+        </w:rPr>
+        <w:t xml:space="preserve"> um euch einen Einstieg in das Feld zu geben. Wir widmen uns dafür erstmal der Frage </w:t>
+      </w:r>
+      <w:r>
+        <w:rPr>
+          <w:rFonts w:ascii="AppleSystemUIFont" w:hAnsi="AppleSystemUIFont" w:cs="AppleSystemUIFont"/>
+          <w:kern w:val="0"/>
+          <w:sz w:val="26"/>
+          <w:szCs w:val="26"/>
+        </w:rPr>
+        <w:t>1) Woher Bias kommen kann? Dann bringe ich euch die 2) zwei grundlegenderen Ideen über Fairness in ML zu denken nahe</w:t>
+      </w:r>
+      <w:r>
+        <w:rPr>
+          <w:rFonts w:ascii="AppleSystemUIFont" w:hAnsi="AppleSystemUIFont" w:cs="AppleSystemUIFont"/>
+          <w:kern w:val="0"/>
+          <w:sz w:val="26"/>
+          <w:szCs w:val="26"/>
+        </w:rPr>
+        <w:t xml:space="preserve"> (Fokus der Präsentation</w:t>
+      </w:r>
+      <w:proofErr w:type="gramStart"/>
+      <w:r>
+        <w:rPr>
+          <w:rFonts w:ascii="AppleSystemUIFont" w:hAnsi="AppleSystemUIFont" w:cs="AppleSystemUIFont"/>
+          <w:kern w:val="0"/>
+          <w:sz w:val="26"/>
+          <w:szCs w:val="26"/>
+        </w:rPr>
+        <w:t xml:space="preserve">) </w:t>
+      </w:r>
+      <w:r>
+        <w:rPr>
+          <w:rFonts w:ascii="AppleSystemUIFont" w:hAnsi="AppleSystemUIFont" w:cs="AppleSystemUIFont"/>
           <w:kern w:val="0"/>
           <w:sz w:val="26"/>
           <w:szCs w:val="26"/>
         </w:rPr>
         <w:t>.</w:t>
       </w:r>
-      <w:r>
-        <w:rPr>
-          <w:rFonts w:ascii="AppleSystemUIFont" w:hAnsi="AppleSystemUIFont" w:cs="AppleSystemUIFont"/>
-          <w:i/>
-          <w:iCs/>
-          <w:kern w:val="0"/>
-          <w:sz w:val="26"/>
-          <w:szCs w:val="26"/>
-        </w:rPr>
-        <w:t>)</w:t>
-      </w:r>
-    </w:p>
-    <w:p>
-      <w:pPr>
-        <w:autoSpaceDE w:val="0"/>
-        <w:autoSpaceDN w:val="0"/>
-        <w:adjustRightInd w:val="0"/>
-        <w:spacing w:after="0" w:line="240" w:lineRule="auto"/>
-        <w:rPr>
-          <w:rFonts w:ascii="AppleSystemUIFont" w:hAnsi="AppleSystemUIFont" w:cs="AppleSystemUIFont"/>
-          <w:i/>
-          <w:iCs/>
-          <w:kern w:val="0"/>
-          <w:sz w:val="26"/>
-          <w:szCs w:val="26"/>
-        </w:rPr>
-      </w:pPr>
-      <w:r>
-        <w:rPr>
-          <w:rFonts w:ascii="AppleSystemUIFont" w:hAnsi="AppleSystemUIFont" w:cs="AppleSystemUIFont"/>
-          <w:i/>
-          <w:iCs/>
-          <w:kern w:val="0"/>
-          <w:sz w:val="26"/>
-          <w:szCs w:val="26"/>
-        </w:rPr>
-        <w:sym w:font="Wingdings" w:char="F0E0"/>
-      </w:r>
-      <w:r>
-        <w:rPr>
-          <w:rFonts w:ascii="AppleSystemUIFont" w:hAnsi="AppleSystemUIFont" w:cs="AppleSystemUIFont"/>
-          <w:i/>
-          <w:iCs/>
-          <w:kern w:val="0"/>
-          <w:sz w:val="26"/>
-          <w:szCs w:val="26"/>
-        </w:rPr>
-        <w:t xml:space="preserve"> Ich halte es für sinnvoller tatsächlich für den Zweck der Klarheit doch den leichteren Datensatz zur Illustration zu nehmen. Ich würde das dementsprechend anpassen.</w:t>
-      </w:r>
-    </w:p>
-    <w:p>
-      <w:pPr>
-        <w:autoSpaceDE w:val="0"/>
-        <w:autoSpaceDN w:val="0"/>
-        <w:adjustRightInd w:val="0"/>
-        <w:spacing w:after="0" w:line="240" w:lineRule="auto"/>
-        <w:rPr>
-          <w:rFonts w:ascii="AppleSystemUIFont" w:hAnsi="AppleSystemUIFont" w:cs="AppleSystemUIFont"/>
-          <w:kern w:val="0"/>
-          <w:sz w:val="26"/>
-          <w:szCs w:val="26"/>
-        </w:rPr>
-      </w:pPr>
-    </w:p>
-    <w:p>
-      <w:pPr>
-        <w:autoSpaceDE w:val="0"/>
-        <w:autoSpaceDN w:val="0"/>
-        <w:adjustRightInd w:val="0"/>
-        <w:spacing w:after="0" w:line="240" w:lineRule="auto"/>
-        <w:rPr>
-          <w:rFonts w:ascii="AppleSystemUIFont" w:hAnsi="AppleSystemUIFont" w:cs="AppleSystemUIFont"/>
-          <w:kern w:val="0"/>
-          <w:sz w:val="26"/>
-          <w:szCs w:val="26"/>
-        </w:rPr>
-      </w:pPr>
-      <w:r>
-        <w:rPr>
-          <w:rFonts w:ascii="AppleSystemUIFont" w:hAnsi="AppleSystemUIFont" w:cs="AppleSystemUIFont"/>
-          <w:kern w:val="0"/>
-          <w:sz w:val="26"/>
-          <w:szCs w:val="26"/>
-        </w:rPr>
-        <w:t xml:space="preserve">Mit diesem Beispiel im Hinterkopf widmen wir uns erstmal der Frage </w:t>
-      </w:r>
-      <w:r>
-        <w:rPr>
-          <w:rFonts w:ascii="AppleSystemUIFont" w:hAnsi="AppleSystemUIFont" w:cs="AppleSystemUIFont"/>
-          <w:kern w:val="0"/>
-          <w:sz w:val="26"/>
-          <w:szCs w:val="26"/>
-        </w:rPr>
-        <w:t xml:space="preserve">1) </w:t>
-      </w:r>
-      <w:r>
-        <w:rPr>
-          <w:rFonts w:ascii="AppleSystemUIFont" w:hAnsi="AppleSystemUIFont" w:cs="AppleSystemUIFont"/>
-          <w:kern w:val="0"/>
-          <w:sz w:val="26"/>
-          <w:szCs w:val="26"/>
-        </w:rPr>
-        <w:t xml:space="preserve">Woher Bias kommen kann? </w:t>
-      </w:r>
-      <w:r>
-        <w:rPr>
-          <w:rFonts w:ascii="AppleSystemUIFont" w:hAnsi="AppleSystemUIFont" w:cs="AppleSystemUIFont"/>
-          <w:kern w:val="0"/>
-          <w:sz w:val="26"/>
-          <w:szCs w:val="26"/>
-        </w:rPr>
-        <w:t>Dann bringe ich euch</w:t>
-      </w:r>
-      <w:r>
-        <w:rPr>
-          <w:rFonts w:ascii="AppleSystemUIFont" w:hAnsi="AppleSystemUIFont" w:cs="AppleSystemUIFont"/>
-          <w:kern w:val="0"/>
-          <w:sz w:val="26"/>
-          <w:szCs w:val="26"/>
-        </w:rPr>
-        <w:t xml:space="preserve"> die </w:t>
-      </w:r>
-      <w:r>
-        <w:rPr>
-          <w:rFonts w:ascii="AppleSystemUIFont" w:hAnsi="AppleSystemUIFont" w:cs="AppleSystemUIFont"/>
-          <w:kern w:val="0"/>
-          <w:sz w:val="26"/>
-          <w:szCs w:val="26"/>
-        </w:rPr>
-        <w:t xml:space="preserve">2) </w:t>
-      </w:r>
-      <w:r>
-        <w:rPr>
-          <w:rFonts w:ascii="AppleSystemUIFont" w:hAnsi="AppleSystemUIFont" w:cs="AppleSystemUIFont"/>
-          <w:kern w:val="0"/>
-          <w:sz w:val="26"/>
-          <w:szCs w:val="26"/>
-        </w:rPr>
-        <w:t xml:space="preserve">zwei grundlegenderen Ideen über Fairness </w:t>
-      </w:r>
-      <w:r>
-        <w:rPr>
-          <w:rFonts w:ascii="AppleSystemUIFont" w:hAnsi="AppleSystemUIFont" w:cs="AppleSystemUIFont"/>
-          <w:kern w:val="0"/>
-          <w:sz w:val="26"/>
-          <w:szCs w:val="26"/>
-        </w:rPr>
-        <w:t xml:space="preserve">in </w:t>
-      </w:r>
-      <w:r>
-        <w:rPr>
-          <w:rFonts w:ascii="AppleSystemUIFont" w:hAnsi="AppleSystemUIFont" w:cs="AppleSystemUIFont"/>
-          <w:kern w:val="0"/>
-          <w:sz w:val="26"/>
-          <w:szCs w:val="26"/>
-        </w:rPr>
-        <w:t xml:space="preserve">ML zu denken nahezubringen. Und zuletzt gebe ich euch einen kurzen </w:t>
-      </w:r>
-      <w:r>
-        <w:rPr>
-          <w:rFonts w:ascii="AppleSystemUIFont" w:hAnsi="AppleSystemUIFont" w:cs="AppleSystemUIFont"/>
-          <w:kern w:val="0"/>
-          <w:sz w:val="26"/>
-          <w:szCs w:val="26"/>
-        </w:rPr>
-        <w:t xml:space="preserve">3) </w:t>
-      </w:r>
-      <w:r>
-        <w:rPr>
-          <w:rFonts w:ascii="AppleSystemUIFont" w:hAnsi="AppleSystemUIFont" w:cs="AppleSystemUIFont"/>
-          <w:kern w:val="0"/>
-          <w:sz w:val="26"/>
-          <w:szCs w:val="26"/>
-        </w:rPr>
-        <w:t xml:space="preserve">Überblick über </w:t>
-      </w:r>
-      <w:proofErr w:type="gramStart"/>
-      <w:r>
-        <w:rPr>
-          <w:rFonts w:ascii="AppleSystemUIFont" w:hAnsi="AppleSystemUIFont" w:cs="AppleSystemUIFont"/>
-          <w:kern w:val="0"/>
-          <w:sz w:val="26"/>
-          <w:szCs w:val="26"/>
-        </w:rPr>
-        <w:t>Methoden</w:t>
-      </w:r>
       <w:proofErr w:type="gramEnd"/>
-      <w:r>
-        <w:rPr>
-          <w:rFonts w:ascii="AppleSystemUIFont" w:hAnsi="AppleSystemUIFont" w:cs="AppleSystemUIFont"/>
-          <w:kern w:val="0"/>
-          <w:sz w:val="26"/>
-          <w:szCs w:val="26"/>
-        </w:rPr>
-        <w:t xml:space="preserve"> um algorithmische Fairness herzustellen?</w:t>
-      </w:r>
-    </w:p>
-    <w:p>
-      <w:pPr>
-        <w:autoSpaceDE w:val="0"/>
-        <w:autoSpaceDN w:val="0"/>
-        <w:adjustRightInd w:val="0"/>
-        <w:spacing w:after="0" w:line="240" w:lineRule="auto"/>
-        <w:rPr>
-          <w:rFonts w:ascii="AppleSystemUIFont" w:hAnsi="AppleSystemUIFont" w:cs="AppleSystemUIFont"/>
-          <w:kern w:val="0"/>
-          <w:sz w:val="26"/>
-          <w:szCs w:val="26"/>
-        </w:rPr>
-      </w:pPr>
-    </w:p>
-    <w:p>
-      <w:pPr>
-        <w:autoSpaceDE w:val="0"/>
-        <w:autoSpaceDN w:val="0"/>
-        <w:adjustRightInd w:val="0"/>
-        <w:spacing w:after="0" w:line="240" w:lineRule="auto"/>
-        <w:rPr>
+      <w:ins w:id="2" w:author="Fleischer, Juliet" w:date="2025-01-11T10:36:00Z" w16du:dateUtc="2025-01-11T09:36:00Z">
+        <w:r>
+          <w:rPr>
+            <w:rFonts w:ascii="AppleSystemUIFont" w:hAnsi="AppleSystemUIFont" w:cs="AppleSystemUIFont"/>
+            <w:kern w:val="0"/>
+            <w:sz w:val="26"/>
+            <w:szCs w:val="26"/>
+          </w:rPr>
+          <w:t xml:space="preserve"> </w:t>
+        </w:r>
+      </w:ins>
+      <w:del w:id="3" w:author="Fleischer, Juliet" w:date="2025-01-11T10:36:00Z" w16du:dateUtc="2025-01-11T09:36:00Z">
+        <w:r>
+          <w:rPr>
+            <w:rFonts w:ascii="AppleSystemUIFont" w:hAnsi="AppleSystemUIFont" w:cs="AppleSystemUIFont"/>
+            <w:kern w:val="0"/>
+            <w:sz w:val="26"/>
+            <w:szCs w:val="26"/>
+          </w:rPr>
+          <w:delText xml:space="preserve"> </w:delText>
+        </w:r>
+      </w:del>
+      <w:r>
+        <w:rPr>
+          <w:rFonts w:ascii="AppleSystemUIFont" w:hAnsi="AppleSystemUIFont" w:cs="AppleSystemUIFont"/>
+          <w:kern w:val="0"/>
+          <w:sz w:val="26"/>
+          <w:szCs w:val="26"/>
+        </w:rPr>
+        <w:t>Und zuletzt gebe ich euch einen kurzen 3) Überblick über Methoden um algorithmische Fairness herzustellen?</w:t>
+      </w:r>
+    </w:p>
+    <w:p>
+      <w:pPr>
+        <w:autoSpaceDE w:val="0"/>
+        <w:autoSpaceDN w:val="0"/>
+        <w:adjustRightInd w:val="0"/>
+        <w:spacing w:after="0" w:line="240" w:lineRule="auto"/>
+        <w:rPr>
+          <w:rFonts w:ascii="AppleSystemUIFont" w:hAnsi="AppleSystemUIFont" w:cs="AppleSystemUIFont"/>
+          <w:kern w:val="0"/>
+          <w:sz w:val="26"/>
+          <w:szCs w:val="26"/>
+        </w:rPr>
+      </w:pPr>
+    </w:p>
+    <w:p>
+      <w:pPr>
+        <w:autoSpaceDE w:val="0"/>
+        <w:autoSpaceDN w:val="0"/>
+        <w:adjustRightInd w:val="0"/>
+        <w:spacing w:after="0" w:line="240" w:lineRule="auto"/>
+        <w:rPr>
+          <w:moveFrom w:id="4" w:author="Fleischer, Juliet" w:date="2025-01-11T10:33:00Z" w16du:dateUtc="2025-01-11T09:33:00Z"/>
           <w:rFonts w:ascii="AppleSystemUIFont" w:hAnsi="AppleSystemUIFont" w:cs="AppleSystemUIFont"/>
           <w:b/>
           <w:bCs/>
@@ -706,28 +395,31 @@
           <w:szCs w:val="26"/>
         </w:rPr>
       </w:pPr>
-      <w:r>
-        <w:rPr>
-          <w:rFonts w:ascii="AppleSystemUIFont" w:hAnsi="AppleSystemUIFont" w:cs="AppleSystemUIFont"/>
-          <w:b/>
-          <w:bCs/>
-          <w:kern w:val="0"/>
-          <w:sz w:val="26"/>
-          <w:szCs w:val="26"/>
-        </w:rPr>
-        <w:t xml:space="preserve">1 </w:t>
-      </w:r>
-      <w:r>
-        <w:rPr>
-          <w:rFonts w:ascii="AppleSystemUIFont" w:hAnsi="AppleSystemUIFont" w:cs="AppleSystemUIFont"/>
-          <w:b/>
-          <w:bCs/>
-          <w:kern w:val="0"/>
-          <w:sz w:val="26"/>
-          <w:szCs w:val="26"/>
-        </w:rPr>
-        <w:t>Quellen von Bias</w:t>
-      </w:r>
+      <w:moveFromRangeStart w:id="5" w:author="Fleischer, Juliet" w:date="2025-01-11T10:33:00Z" w:name="move187484024"/>
+      <w:moveFrom w:id="6" w:author="Fleischer, Juliet" w:date="2025-01-11T10:33:00Z" w16du:dateUtc="2025-01-11T09:33:00Z">
+        <w:r>
+          <w:rPr>
+            <w:rFonts w:ascii="AppleSystemUIFont" w:hAnsi="AppleSystemUIFont" w:cs="AppleSystemUIFont"/>
+            <w:b/>
+            <w:bCs/>
+            <w:kern w:val="0"/>
+            <w:sz w:val="26"/>
+            <w:szCs w:val="26"/>
+          </w:rPr>
+          <w:t xml:space="preserve">1 </w:t>
+        </w:r>
+        <w:r>
+          <w:rPr>
+            <w:rFonts w:ascii="AppleSystemUIFont" w:hAnsi="AppleSystemUIFont" w:cs="AppleSystemUIFont"/>
+            <w:b/>
+            <w:bCs/>
+            <w:kern w:val="0"/>
+            <w:sz w:val="26"/>
+            <w:szCs w:val="26"/>
+          </w:rPr>
+          <w:t>Quellen von Bias</w:t>
+        </w:r>
+      </w:moveFrom>
     </w:p>
     <w:p>
       <w:pPr>
@@ -741,45 +433,48 @@
         <w:adjustRightInd w:val="0"/>
         <w:spacing w:after="0" w:line="240" w:lineRule="auto"/>
         <w:rPr>
-          <w:rFonts w:ascii="AppleSystemUIFont" w:hAnsi="AppleSystemUIFont" w:cs="AppleSystemUIFont"/>
-          <w:kern w:val="0"/>
-          <w:sz w:val="26"/>
-          <w:szCs w:val="26"/>
-        </w:rPr>
-      </w:pPr>
-      <w:r>
-        <w:rPr>
-          <w:rFonts w:ascii="AppleSystemUIFont" w:hAnsi="AppleSystemUIFont" w:cs="AppleSystemUIFont"/>
-          <w:kern w:val="0"/>
-          <w:sz w:val="26"/>
-          <w:szCs w:val="26"/>
-        </w:rPr>
-        <w:t xml:space="preserve">Nutzer/Personen </w:t>
-      </w:r>
-      <w:r>
-        <w:sym w:font="Wingdings" w:char="F0E0"/>
-      </w:r>
-      <w:r>
-        <w:rPr>
-          <w:rFonts w:ascii="AppleSystemUIFont" w:hAnsi="AppleSystemUIFont" w:cs="AppleSystemUIFont"/>
-          <w:kern w:val="0"/>
-          <w:sz w:val="26"/>
-          <w:szCs w:val="26"/>
-        </w:rPr>
-        <w:t xml:space="preserve"> Daten </w:t>
-      </w:r>
-      <w:r>
-        <w:sym w:font="Wingdings" w:char="F0E0"/>
-      </w:r>
-      <w:r>
-        <w:rPr>
-          <w:rFonts w:ascii="AppleSystemUIFont" w:hAnsi="AppleSystemUIFont" w:cs="AppleSystemUIFont"/>
-          <w:kern w:val="0"/>
-          <w:sz w:val="26"/>
-          <w:szCs w:val="26"/>
-        </w:rPr>
-        <w:t xml:space="preserve"> Algorithmus Kreislauf</w:t>
-      </w:r>
+          <w:moveFrom w:id="7" w:author="Fleischer, Juliet" w:date="2025-01-11T10:33:00Z" w16du:dateUtc="2025-01-11T09:33:00Z"/>
+          <w:rFonts w:ascii="AppleSystemUIFont" w:hAnsi="AppleSystemUIFont" w:cs="AppleSystemUIFont"/>
+          <w:kern w:val="0"/>
+          <w:sz w:val="26"/>
+          <w:szCs w:val="26"/>
+        </w:rPr>
+      </w:pPr>
+      <w:moveFrom w:id="8" w:author="Fleischer, Juliet" w:date="2025-01-11T10:33:00Z" w16du:dateUtc="2025-01-11T09:33:00Z">
+        <w:r>
+          <w:rPr>
+            <w:rFonts w:ascii="AppleSystemUIFont" w:hAnsi="AppleSystemUIFont" w:cs="AppleSystemUIFont"/>
+            <w:kern w:val="0"/>
+            <w:sz w:val="26"/>
+            <w:szCs w:val="26"/>
+          </w:rPr>
+          <w:t xml:space="preserve">Nutzer/Personen </w:t>
+        </w:r>
+        <w:r>
+          <w:sym w:font="Wingdings" w:char="F0E0"/>
+        </w:r>
+        <w:r>
+          <w:rPr>
+            <w:rFonts w:ascii="AppleSystemUIFont" w:hAnsi="AppleSystemUIFont" w:cs="AppleSystemUIFont"/>
+            <w:kern w:val="0"/>
+            <w:sz w:val="26"/>
+            <w:szCs w:val="26"/>
+          </w:rPr>
+          <w:t xml:space="preserve"> Daten </w:t>
+        </w:r>
+        <w:r>
+          <w:sym w:font="Wingdings" w:char="F0E0"/>
+        </w:r>
+        <w:r>
+          <w:rPr>
+            <w:rFonts w:ascii="AppleSystemUIFont" w:hAnsi="AppleSystemUIFont" w:cs="AppleSystemUIFont"/>
+            <w:kern w:val="0"/>
+            <w:sz w:val="26"/>
+            <w:szCs w:val="26"/>
+          </w:rPr>
+          <w:t xml:space="preserve"> Algorithmus Kreislauf</w:t>
+        </w:r>
+      </w:moveFrom>
     </w:p>
     <w:p>
       <w:pPr>
@@ -793,21 +488,24 @@
         <w:adjustRightInd w:val="0"/>
         <w:spacing w:after="0" w:line="240" w:lineRule="auto"/>
         <w:rPr>
-          <w:rFonts w:ascii="AppleSystemUIFont" w:hAnsi="AppleSystemUIFont" w:cs="AppleSystemUIFont"/>
-          <w:kern w:val="0"/>
-          <w:sz w:val="26"/>
-          <w:szCs w:val="26"/>
-        </w:rPr>
-      </w:pPr>
-      <w:r>
-        <w:rPr>
-          <w:rFonts w:ascii="AppleSystemUIFont" w:hAnsi="AppleSystemUIFont" w:cs="AppleSystemUIFont"/>
-          <w:kern w:val="0"/>
-          <w:sz w:val="26"/>
-          <w:szCs w:val="26"/>
-        </w:rPr>
-        <w:t xml:space="preserve">Vor allem wichtige Unterscheidung: Bias der in unseren gesellschaftlichen Strukturen eingebettet ist (historischer Bias) und Bias der durch unpassende statistische Methoden oder verzerrte Schätzer in Kreislauf kommt </w:t>
-      </w:r>
+          <w:moveFrom w:id="9" w:author="Fleischer, Juliet" w:date="2025-01-11T10:33:00Z" w16du:dateUtc="2025-01-11T09:33:00Z"/>
+          <w:rFonts w:ascii="AppleSystemUIFont" w:hAnsi="AppleSystemUIFont" w:cs="AppleSystemUIFont"/>
+          <w:kern w:val="0"/>
+          <w:sz w:val="26"/>
+          <w:szCs w:val="26"/>
+        </w:rPr>
+      </w:pPr>
+      <w:moveFrom w:id="10" w:author="Fleischer, Juliet" w:date="2025-01-11T10:33:00Z" w16du:dateUtc="2025-01-11T09:33:00Z">
+        <w:r>
+          <w:rPr>
+            <w:rFonts w:ascii="AppleSystemUIFont" w:hAnsi="AppleSystemUIFont" w:cs="AppleSystemUIFont"/>
+            <w:kern w:val="0"/>
+            <w:sz w:val="26"/>
+            <w:szCs w:val="26"/>
+          </w:rPr>
+          <w:t xml:space="preserve">Vor allem wichtige Unterscheidung: Bias der in unseren gesellschaftlichen Strukturen eingebettet ist (historischer Bias) und Bias der durch unpassende statistische Methoden oder verzerrte Schätzer in Kreislauf kommt </w:t>
+        </w:r>
+      </w:moveFrom>
     </w:p>
     <w:p>
       <w:pPr>
@@ -821,21 +519,24 @@
         <w:adjustRightInd w:val="0"/>
         <w:spacing w:after="0" w:line="240" w:lineRule="auto"/>
         <w:rPr>
-          <w:rFonts w:ascii="AppleSystemUIFont" w:hAnsi="AppleSystemUIFont" w:cs="AppleSystemUIFont"/>
-          <w:kern w:val="0"/>
-          <w:sz w:val="26"/>
-          <w:szCs w:val="26"/>
-        </w:rPr>
-      </w:pPr>
-      <w:r>
-        <w:rPr>
-          <w:rFonts w:ascii="AppleSystemUIFont" w:hAnsi="AppleSystemUIFont" w:cs="AppleSystemUIFont"/>
-          <w:kern w:val="0"/>
-          <w:sz w:val="26"/>
-          <w:szCs w:val="26"/>
-        </w:rPr>
-        <w:t>Mischung von mehreren auch möglich</w:t>
-      </w:r>
+          <w:moveFrom w:id="11" w:author="Fleischer, Juliet" w:date="2025-01-11T10:33:00Z" w16du:dateUtc="2025-01-11T09:33:00Z"/>
+          <w:rFonts w:ascii="AppleSystemUIFont" w:hAnsi="AppleSystemUIFont" w:cs="AppleSystemUIFont"/>
+          <w:kern w:val="0"/>
+          <w:sz w:val="26"/>
+          <w:szCs w:val="26"/>
+        </w:rPr>
+      </w:pPr>
+      <w:moveFrom w:id="12" w:author="Fleischer, Juliet" w:date="2025-01-11T10:33:00Z" w16du:dateUtc="2025-01-11T09:33:00Z">
+        <w:r>
+          <w:rPr>
+            <w:rFonts w:ascii="AppleSystemUIFont" w:hAnsi="AppleSystemUIFont" w:cs="AppleSystemUIFont"/>
+            <w:kern w:val="0"/>
+            <w:sz w:val="26"/>
+            <w:szCs w:val="26"/>
+          </w:rPr>
+          <w:t>Mischung von mehreren auch möglich</w:t>
+        </w:r>
+      </w:moveFrom>
     </w:p>
     <w:p>
       <w:pPr>
@@ -849,72 +550,24 @@
         <w:adjustRightInd w:val="0"/>
         <w:spacing w:after="0" w:line="240" w:lineRule="auto"/>
         <w:rPr>
-          <w:rFonts w:ascii="AppleSystemUIFont" w:hAnsi="AppleSystemUIFont" w:cs="AppleSystemUIFont"/>
-          <w:kern w:val="0"/>
-          <w:sz w:val="26"/>
-          <w:szCs w:val="26"/>
-        </w:rPr>
-      </w:pPr>
-      <w:r>
-        <w:rPr>
-          <w:rFonts w:ascii="AppleSystemUIFont" w:hAnsi="AppleSystemUIFont" w:cs="AppleSystemUIFont"/>
-          <w:kern w:val="0"/>
-          <w:sz w:val="26"/>
-          <w:szCs w:val="26"/>
-        </w:rPr>
-        <w:t xml:space="preserve">In unserem Kontext vermutlich historischer </w:t>
-      </w:r>
-      <w:proofErr w:type="spellStart"/>
-      <w:r>
-        <w:rPr>
-          <w:rFonts w:ascii="AppleSystemUIFont" w:hAnsi="AppleSystemUIFont" w:cs="AppleSystemUIFont"/>
-          <w:kern w:val="0"/>
-          <w:sz w:val="26"/>
-          <w:szCs w:val="26"/>
-        </w:rPr>
-        <w:t>bias</w:t>
-      </w:r>
-      <w:proofErr w:type="spellEnd"/>
-      <w:r>
-        <w:rPr>
-          <w:rFonts w:ascii="AppleSystemUIFont" w:hAnsi="AppleSystemUIFont" w:cs="AppleSystemUIFont"/>
-          <w:kern w:val="0"/>
-          <w:sz w:val="26"/>
-          <w:szCs w:val="26"/>
-        </w:rPr>
-        <w:t xml:space="preserve"> und </w:t>
-      </w:r>
-      <w:proofErr w:type="spellStart"/>
-      <w:r>
-        <w:rPr>
-          <w:rFonts w:ascii="AppleSystemUIFont" w:hAnsi="AppleSystemUIFont" w:cs="AppleSystemUIFont"/>
-          <w:kern w:val="0"/>
-          <w:sz w:val="26"/>
-          <w:szCs w:val="26"/>
-        </w:rPr>
-        <w:t>selection</w:t>
-      </w:r>
-      <w:proofErr w:type="spellEnd"/>
-      <w:r>
-        <w:rPr>
-          <w:rFonts w:ascii="AppleSystemUIFont" w:hAnsi="AppleSystemUIFont" w:cs="AppleSystemUIFont"/>
-          <w:kern w:val="0"/>
-          <w:sz w:val="26"/>
-          <w:szCs w:val="26"/>
-        </w:rPr>
-        <w:t xml:space="preserve"> </w:t>
-      </w:r>
-      <w:proofErr w:type="spellStart"/>
-      <w:r>
-        <w:rPr>
-          <w:rFonts w:ascii="AppleSystemUIFont" w:hAnsi="AppleSystemUIFont" w:cs="AppleSystemUIFont"/>
-          <w:kern w:val="0"/>
-          <w:sz w:val="26"/>
-          <w:szCs w:val="26"/>
-        </w:rPr>
-        <w:t>bias</w:t>
-      </w:r>
-      <w:proofErr w:type="spellEnd"/>
+          <w:moveFrom w:id="13" w:author="Fleischer, Juliet" w:date="2025-01-11T10:33:00Z" w16du:dateUtc="2025-01-11T09:33:00Z"/>
+          <w:rFonts w:ascii="AppleSystemUIFont" w:hAnsi="AppleSystemUIFont" w:cs="AppleSystemUIFont"/>
+          <w:kern w:val="0"/>
+          <w:sz w:val="26"/>
+          <w:szCs w:val="26"/>
+        </w:rPr>
+      </w:pPr>
+      <w:moveFrom w:id="14" w:author="Fleischer, Juliet" w:date="2025-01-11T10:33:00Z" w16du:dateUtc="2025-01-11T09:33:00Z">
+        <w:r>
+          <w:rPr>
+            <w:rFonts w:ascii="AppleSystemUIFont" w:hAnsi="AppleSystemUIFont" w:cs="AppleSystemUIFont"/>
+            <w:kern w:val="0"/>
+            <w:sz w:val="26"/>
+            <w:szCs w:val="26"/>
+          </w:rPr>
+          <w:t>In unserem Kontext vermutlich historischer bias und selection bias</w:t>
+        </w:r>
+      </w:moveFrom>
     </w:p>
     <w:p>
       <w:pPr>
@@ -928,137 +581,117 @@
         <w:adjustRightInd w:val="0"/>
         <w:spacing w:after="0" w:line="240" w:lineRule="auto"/>
         <w:rPr>
-          <w:rFonts w:ascii="AppleSystemUIFont" w:hAnsi="AppleSystemUIFont" w:cs="AppleSystemUIFont"/>
-          <w:kern w:val="0"/>
-          <w:sz w:val="26"/>
-          <w:szCs w:val="26"/>
-        </w:rPr>
-      </w:pPr>
-      <w:r>
-        <w:rPr>
-          <w:rFonts w:ascii="AppleSystemUIFont" w:hAnsi="AppleSystemUIFont" w:cs="AppleSystemUIFont"/>
-          <w:kern w:val="0"/>
-          <w:sz w:val="26"/>
-          <w:szCs w:val="26"/>
-        </w:rPr>
-        <w:t xml:space="preserve">Kreislauf da alle drei Stationen interagieren und </w:t>
-      </w:r>
-      <w:proofErr w:type="spellStart"/>
-      <w:r>
-        <w:rPr>
-          <w:rFonts w:ascii="AppleSystemUIFont" w:hAnsi="AppleSystemUIFont" w:cs="AppleSystemUIFont"/>
-          <w:kern w:val="0"/>
-          <w:sz w:val="26"/>
-          <w:szCs w:val="26"/>
-        </w:rPr>
-        <w:t>bias</w:t>
-      </w:r>
-      <w:proofErr w:type="spellEnd"/>
-      <w:r>
-        <w:rPr>
-          <w:rFonts w:ascii="AppleSystemUIFont" w:hAnsi="AppleSystemUIFont" w:cs="AppleSystemUIFont"/>
-          <w:kern w:val="0"/>
-          <w:sz w:val="26"/>
-          <w:szCs w:val="26"/>
-        </w:rPr>
-        <w:t xml:space="preserve"> sich verstärken kann, Feedback-Loop</w:t>
-      </w:r>
-    </w:p>
-    <w:p>
-      <w:pPr>
-        <w:autoSpaceDE w:val="0"/>
-        <w:autoSpaceDN w:val="0"/>
-        <w:adjustRightInd w:val="0"/>
-        <w:spacing w:after="0" w:line="240" w:lineRule="auto"/>
-        <w:rPr>
-          <w:rFonts w:ascii="AppleSystemUIFont" w:hAnsi="AppleSystemUIFont" w:cs="AppleSystemUIFont"/>
-          <w:kern w:val="0"/>
-          <w:sz w:val="26"/>
-          <w:szCs w:val="26"/>
-        </w:rPr>
-      </w:pPr>
-    </w:p>
-    <w:p>
-      <w:pPr>
-        <w:autoSpaceDE w:val="0"/>
-        <w:autoSpaceDN w:val="0"/>
-        <w:adjustRightInd w:val="0"/>
-        <w:spacing w:after="0" w:line="240" w:lineRule="auto"/>
-        <w:rPr>
-          <w:rFonts w:ascii="AppleSystemUIFont" w:hAnsi="AppleSystemUIFont" w:cs="AppleSystemUIFont"/>
-          <w:kern w:val="0"/>
-          <w:sz w:val="26"/>
-          <w:szCs w:val="26"/>
-        </w:rPr>
-      </w:pPr>
-    </w:p>
-    <w:p>
-      <w:pPr>
-        <w:autoSpaceDE w:val="0"/>
-        <w:autoSpaceDN w:val="0"/>
-        <w:adjustRightInd w:val="0"/>
-        <w:spacing w:after="0" w:line="240" w:lineRule="auto"/>
-        <w:rPr>
-          <w:rFonts w:ascii="AppleSystemUIFont" w:hAnsi="AppleSystemUIFont" w:cs="AppleSystemUIFont"/>
-          <w:kern w:val="0"/>
-          <w:sz w:val="26"/>
-          <w:szCs w:val="26"/>
-        </w:rPr>
-      </w:pPr>
-      <w:r>
-        <w:rPr>
-          <w:rFonts w:ascii="AppleSystemUIFont" w:hAnsi="AppleSystemUIFont" w:cs="AppleSystemUIFont"/>
-          <w:kern w:val="0"/>
-          <w:sz w:val="26"/>
-          <w:szCs w:val="26"/>
-        </w:rPr>
-        <w:lastRenderedPageBreak/>
-        <w:t>Wichtig Gedanken darüber zu machen, welche Art von Bias für Situation relevant is</w:t>
-      </w:r>
-      <w:r>
-        <w:rPr>
-          <w:rFonts w:ascii="AppleSystemUIFont" w:hAnsi="AppleSystemUIFont" w:cs="AppleSystemUIFont"/>
-          <w:kern w:val="0"/>
-          <w:sz w:val="26"/>
-          <w:szCs w:val="26"/>
-        </w:rPr>
-        <w:t>t.</w:t>
-      </w:r>
-    </w:p>
-    <w:p>
-      <w:pPr>
-        <w:autoSpaceDE w:val="0"/>
-        <w:autoSpaceDN w:val="0"/>
-        <w:adjustRightInd w:val="0"/>
-        <w:spacing w:after="0" w:line="240" w:lineRule="auto"/>
-        <w:rPr>
-          <w:rFonts w:ascii="AppleSystemUIFont" w:hAnsi="AppleSystemUIFont" w:cs="AppleSystemUIFont"/>
-          <w:kern w:val="0"/>
-          <w:sz w:val="26"/>
-          <w:szCs w:val="26"/>
-        </w:rPr>
-      </w:pPr>
-      <w:proofErr w:type="gramStart"/>
-      <w:r>
-        <w:rPr>
-          <w:rFonts w:ascii="AppleSystemUIFont" w:hAnsi="AppleSystemUIFont" w:cs="AppleSystemUIFont"/>
-          <w:kern w:val="0"/>
-          <w:sz w:val="26"/>
-          <w:szCs w:val="26"/>
-        </w:rPr>
-        <w:t>Kann</w:t>
-      </w:r>
-      <w:proofErr w:type="gramEnd"/>
-      <w:r>
-        <w:rPr>
-          <w:rFonts w:ascii="AppleSystemUIFont" w:hAnsi="AppleSystemUIFont" w:cs="AppleSystemUIFont"/>
-          <w:kern w:val="0"/>
-          <w:sz w:val="26"/>
-          <w:szCs w:val="26"/>
-        </w:rPr>
-        <w:t xml:space="preserve"> beeinflussen, wie wir Fairness definieren</w:t>
-      </w:r>
-    </w:p>
+          <w:moveFrom w:id="15" w:author="Fleischer, Juliet" w:date="2025-01-11T10:33:00Z" w16du:dateUtc="2025-01-11T09:33:00Z"/>
+          <w:rFonts w:ascii="AppleSystemUIFont" w:hAnsi="AppleSystemUIFont" w:cs="AppleSystemUIFont"/>
+          <w:kern w:val="0"/>
+          <w:sz w:val="26"/>
+          <w:szCs w:val="26"/>
+        </w:rPr>
+      </w:pPr>
+      <w:moveFrom w:id="16" w:author="Fleischer, Juliet" w:date="2025-01-11T10:33:00Z" w16du:dateUtc="2025-01-11T09:33:00Z">
+        <w:r>
+          <w:rPr>
+            <w:rFonts w:ascii="AppleSystemUIFont" w:hAnsi="AppleSystemUIFont" w:cs="AppleSystemUIFont"/>
+            <w:kern w:val="0"/>
+            <w:sz w:val="26"/>
+            <w:szCs w:val="26"/>
+          </w:rPr>
+          <w:t>Kreislauf da alle drei Stationen interagieren und bias sich verstärken kann, Feedback-Loop</w:t>
+        </w:r>
+      </w:moveFrom>
+    </w:p>
+    <w:p>
+      <w:pPr>
+        <w:autoSpaceDE w:val="0"/>
+        <w:autoSpaceDN w:val="0"/>
+        <w:adjustRightInd w:val="0"/>
+        <w:spacing w:after="0" w:line="240" w:lineRule="auto"/>
+        <w:rPr>
+          <w:moveFrom w:id="17" w:author="Fleischer, Juliet" w:date="2025-01-11T10:33:00Z" w16du:dateUtc="2025-01-11T09:33:00Z"/>
+          <w:rFonts w:ascii="AppleSystemUIFont" w:hAnsi="AppleSystemUIFont" w:cs="AppleSystemUIFont"/>
+          <w:kern w:val="0"/>
+          <w:sz w:val="26"/>
+          <w:szCs w:val="26"/>
+        </w:rPr>
+      </w:pPr>
+    </w:p>
+    <w:p>
+      <w:pPr>
+        <w:autoSpaceDE w:val="0"/>
+        <w:autoSpaceDN w:val="0"/>
+        <w:adjustRightInd w:val="0"/>
+        <w:spacing w:after="0" w:line="240" w:lineRule="auto"/>
+        <w:rPr>
+          <w:moveFrom w:id="18" w:author="Fleischer, Juliet" w:date="2025-01-11T10:33:00Z" w16du:dateUtc="2025-01-11T09:33:00Z"/>
+          <w:rFonts w:ascii="AppleSystemUIFont" w:hAnsi="AppleSystemUIFont" w:cs="AppleSystemUIFont"/>
+          <w:kern w:val="0"/>
+          <w:sz w:val="26"/>
+          <w:szCs w:val="26"/>
+        </w:rPr>
+      </w:pPr>
+    </w:p>
+    <w:p>
+      <w:pPr>
+        <w:autoSpaceDE w:val="0"/>
+        <w:autoSpaceDN w:val="0"/>
+        <w:adjustRightInd w:val="0"/>
+        <w:spacing w:after="0" w:line="240" w:lineRule="auto"/>
+        <w:rPr>
+          <w:moveFrom w:id="19" w:author="Fleischer, Juliet" w:date="2025-01-11T10:33:00Z" w16du:dateUtc="2025-01-11T09:33:00Z"/>
+          <w:rFonts w:ascii="AppleSystemUIFont" w:hAnsi="AppleSystemUIFont" w:cs="AppleSystemUIFont"/>
+          <w:kern w:val="0"/>
+          <w:sz w:val="26"/>
+          <w:szCs w:val="26"/>
+        </w:rPr>
+      </w:pPr>
+      <w:moveFrom w:id="20" w:author="Fleischer, Juliet" w:date="2025-01-11T10:33:00Z" w16du:dateUtc="2025-01-11T09:33:00Z">
+        <w:r>
+          <w:rPr>
+            <w:rFonts w:ascii="AppleSystemUIFont" w:hAnsi="AppleSystemUIFont" w:cs="AppleSystemUIFont"/>
+            <w:kern w:val="0"/>
+            <w:sz w:val="26"/>
+            <w:szCs w:val="26"/>
+          </w:rPr>
+          <w:t>Wichtig Gedanken darüber zu machen, welche Art von Bias für Situation relevant is</w:t>
+        </w:r>
+        <w:r>
+          <w:rPr>
+            <w:rFonts w:ascii="AppleSystemUIFont" w:hAnsi="AppleSystemUIFont" w:cs="AppleSystemUIFont"/>
+            <w:kern w:val="0"/>
+            <w:sz w:val="26"/>
+            <w:szCs w:val="26"/>
+          </w:rPr>
+          <w:t>t.</w:t>
+        </w:r>
+      </w:moveFrom>
+    </w:p>
+    <w:p>
+      <w:pPr>
+        <w:autoSpaceDE w:val="0"/>
+        <w:autoSpaceDN w:val="0"/>
+        <w:adjustRightInd w:val="0"/>
+        <w:spacing w:after="0" w:line="240" w:lineRule="auto"/>
+        <w:rPr>
+          <w:moveFrom w:id="21" w:author="Fleischer, Juliet" w:date="2025-01-11T10:33:00Z" w16du:dateUtc="2025-01-11T09:33:00Z"/>
+          <w:rFonts w:ascii="AppleSystemUIFont" w:hAnsi="AppleSystemUIFont" w:cs="AppleSystemUIFont"/>
+          <w:kern w:val="0"/>
+          <w:sz w:val="26"/>
+          <w:szCs w:val="26"/>
+        </w:rPr>
+      </w:pPr>
+      <w:moveFrom w:id="22" w:author="Fleischer, Juliet" w:date="2025-01-11T10:33:00Z" w16du:dateUtc="2025-01-11T09:33:00Z">
+        <w:r>
+          <w:rPr>
+            <w:rFonts w:ascii="AppleSystemUIFont" w:hAnsi="AppleSystemUIFont" w:cs="AppleSystemUIFont"/>
+            <w:kern w:val="0"/>
+            <w:sz w:val="26"/>
+            <w:szCs w:val="26"/>
+          </w:rPr>
+          <w:t>Kann beeinflussen, wie wir Fairness definieren</w:t>
+        </w:r>
+      </w:moveFrom>
+    </w:p>
+    <w:moveFromRangeEnd w:id="5"/>
     <w:p>
       <w:pPr>
         <w:autoSpaceDE w:val="0"/>
@@ -1367,6 +1000,372 @@
         <w:spacing w:after="0" w:line="240" w:lineRule="auto"/>
         <w:rPr>
           <w:rFonts w:ascii="AppleSystemUIFont" w:hAnsi="AppleSystemUIFont" w:cs="AppleSystemUIFont"/>
+          <w:kern w:val="0"/>
+          <w:sz w:val="26"/>
+          <w:szCs w:val="26"/>
+          <w:lang w:val="en-US"/>
+          <w:rPrChange w:id="23" w:author="Fleischer, Juliet" w:date="2025-01-11T10:33:00Z" w16du:dateUtc="2025-01-11T09:33:00Z">
+            <w:rPr>
+              <w:rFonts w:ascii="AppleSystemUIFont" w:hAnsi="AppleSystemUIFont" w:cs="AppleSystemUIFont"/>
+              <w:kern w:val="0"/>
+              <w:sz w:val="26"/>
+              <w:szCs w:val="26"/>
+            </w:rPr>
+          </w:rPrChange>
+        </w:rPr>
+      </w:pPr>
+      <w:r>
+        <w:rPr>
+          <w:rFonts w:ascii="AppleSystemUIFont" w:hAnsi="AppleSystemUIFont" w:cs="AppleSystemUIFont"/>
+          <w:kern w:val="0"/>
+          <w:sz w:val="26"/>
+          <w:szCs w:val="26"/>
+          <w:lang w:val="en-US"/>
+          <w:rPrChange w:id="24" w:author="Fleischer, Juliet" w:date="2025-01-11T10:33:00Z" w16du:dateUtc="2025-01-11T09:33:00Z">
+            <w:rPr>
+              <w:rFonts w:ascii="AppleSystemUIFont" w:hAnsi="AppleSystemUIFont" w:cs="AppleSystemUIFont"/>
+              <w:kern w:val="0"/>
+              <w:sz w:val="26"/>
+              <w:szCs w:val="26"/>
+            </w:rPr>
+          </w:rPrChange>
+        </w:rPr>
+        <w:t>Running Example:</w:t>
+      </w:r>
+    </w:p>
+    <w:p>
+      <w:pPr>
+        <w:autoSpaceDE w:val="0"/>
+        <w:autoSpaceDN w:val="0"/>
+        <w:adjustRightInd w:val="0"/>
+        <w:spacing w:after="0" w:line="240" w:lineRule="auto"/>
+        <w:rPr>
+          <w:del w:id="25" w:author="Fleischer, Juliet" w:date="2025-01-11T10:33:00Z" w16du:dateUtc="2025-01-11T09:33:00Z"/>
+          <w:rFonts w:ascii="AppleSystemUIFont" w:hAnsi="AppleSystemUIFont" w:cs="AppleSystemUIFont"/>
+          <w:i/>
+          <w:iCs/>
+          <w:kern w:val="0"/>
+          <w:sz w:val="26"/>
+          <w:szCs w:val="26"/>
+        </w:rPr>
+      </w:pPr>
+      <w:ins w:id="26" w:author="Fleischer, Juliet" w:date="2025-01-11T10:33:00Z" w16du:dateUtc="2025-01-11T09:33:00Z">
+        <w:r>
+          <w:rPr>
+            <w:rFonts w:ascii="AppleSystemUIFont" w:hAnsi="AppleSystemUIFont" w:cs="AppleSystemUIFont"/>
+            <w:i/>
+            <w:iCs/>
+            <w:kern w:val="0"/>
+            <w:sz w:val="26"/>
+            <w:szCs w:val="26"/>
+          </w:rPr>
+          <w:t>ADM um</w:t>
+        </w:r>
+      </w:ins>
+      <w:ins w:id="27" w:author="Fleischer, Juliet" w:date="2025-01-11T10:34:00Z" w16du:dateUtc="2025-01-11T09:34:00Z">
+        <w:r>
+          <w:rPr>
+            <w:rFonts w:ascii="AppleSystemUIFont" w:hAnsi="AppleSystemUIFont" w:cs="AppleSystemUIFont"/>
+            <w:i/>
+            <w:iCs/>
+            <w:kern w:val="0"/>
+            <w:sz w:val="26"/>
+            <w:szCs w:val="26"/>
+          </w:rPr>
+          <w:t xml:space="preserve"> </w:t>
+        </w:r>
+      </w:ins>
+      <w:ins w:id="28" w:author="Fleischer, Juliet" w:date="2025-01-11T10:33:00Z" w16du:dateUtc="2025-01-11T09:33:00Z">
+        <w:r>
+          <w:rPr>
+            <w:rFonts w:ascii="AppleSystemUIFont" w:hAnsi="AppleSystemUIFont" w:cs="AppleSystemUIFont"/>
+            <w:i/>
+            <w:iCs/>
+            <w:kern w:val="0"/>
+            <w:sz w:val="26"/>
+            <w:szCs w:val="26"/>
+            <w:rPrChange w:id="29" w:author="Fleischer, Juliet" w:date="2025-01-11T10:34:00Z" w16du:dateUtc="2025-01-11T09:34:00Z">
+              <w:rPr>
+                <w:rFonts w:ascii="AppleSystemUIFont" w:hAnsi="AppleSystemUIFont" w:cs="AppleSystemUIFont"/>
+                <w:i/>
+                <w:iCs/>
+                <w:kern w:val="0"/>
+                <w:sz w:val="26"/>
+                <w:szCs w:val="26"/>
+                <w:lang w:val="en-US"/>
+              </w:rPr>
+            </w:rPrChange>
+          </w:rPr>
+          <w:t>B</w:t>
+        </w:r>
+      </w:ins>
+      <w:del w:id="30" w:author="Fleischer, Juliet" w:date="2025-01-11T10:33:00Z" w16du:dateUtc="2025-01-11T09:33:00Z">
+        <w:r>
+          <w:rPr>
+            <w:rFonts w:ascii="AppleSystemUIFont" w:hAnsi="AppleSystemUIFont" w:cs="AppleSystemUIFont"/>
+            <w:i/>
+            <w:iCs/>
+            <w:kern w:val="0"/>
+            <w:sz w:val="26"/>
+            <w:szCs w:val="26"/>
+          </w:rPr>
+          <w:delText>(Um alles etwas anschaulicher versetzen wir uns in den Kontext eines automatisiertes Entscheidungssystems. Wir wollen einen Algorithmus trainieren, der die Polizei dabei unterstützen soll zu entscheiden, ob eine Person festgenommen werden soll. Trainingsdaten kriegen wir von New Yorker Polizei. In New York gibt es die stop-and-frisk Polizeistrategie, d.h. Beamte dürfen Personen auf der Straße stoppen. Stop kann keine weiteren Maßnahmen mit sich ziehen oder die person kann durchsucht, oder verhaftet werden. Der Datensatz bietet uns Infos die Umstände des Stopps charakterisieren, und auch demographische Daten, wie Ethnie. Kann kritisch sein, aufgrund solcher Merkmale sollte nicht diskriminiert werden. Diese Art von Merkmalen nennen wir protected attribute.)</w:delText>
+        </w:r>
+      </w:del>
+    </w:p>
+    <w:p>
+      <w:pPr>
+        <w:autoSpaceDE w:val="0"/>
+        <w:autoSpaceDN w:val="0"/>
+        <w:adjustRightInd w:val="0"/>
+        <w:spacing w:after="0" w:line="240" w:lineRule="auto"/>
+        <w:rPr>
+          <w:rFonts w:ascii="AppleSystemUIFont" w:hAnsi="AppleSystemUIFont" w:cs="AppleSystemUIFont"/>
+          <w:i/>
+          <w:iCs/>
+          <w:kern w:val="0"/>
+          <w:sz w:val="26"/>
+          <w:szCs w:val="26"/>
+        </w:rPr>
+      </w:pPr>
+      <w:del w:id="31" w:author="Fleischer, Juliet" w:date="2025-01-11T10:33:00Z" w16du:dateUtc="2025-01-11T09:33:00Z">
+        <w:r>
+          <w:rPr>
+            <w:rFonts w:ascii="AppleSystemUIFont" w:hAnsi="AppleSystemUIFont" w:cs="AppleSystemUIFont"/>
+            <w:i/>
+            <w:iCs/>
+            <w:kern w:val="0"/>
+            <w:sz w:val="26"/>
+            <w:szCs w:val="26"/>
+          </w:rPr>
+          <w:sym w:font="Wingdings" w:char="F0E0"/>
+        </w:r>
+        <w:r>
+          <w:rPr>
+            <w:rFonts w:ascii="AppleSystemUIFont" w:hAnsi="AppleSystemUIFont" w:cs="AppleSystemUIFont"/>
+            <w:i/>
+            <w:iCs/>
+            <w:kern w:val="0"/>
+            <w:sz w:val="26"/>
+            <w:szCs w:val="26"/>
+          </w:rPr>
+          <w:delText xml:space="preserve"> Ich halte es für sinnvoller tatsächlich für den Zweck der Klarheit doch den leichteren Datensatz zur Illustration zu nehmen. Ich würde das dementsprechend anpassen.</w:delText>
+        </w:r>
+      </w:del>
+      <w:ins w:id="32" w:author="Fleischer, Juliet" w:date="2025-01-11T10:33:00Z" w16du:dateUtc="2025-01-11T09:33:00Z">
+        <w:r>
+          <w:rPr>
+            <w:rFonts w:ascii="AppleSystemUIFont" w:hAnsi="AppleSystemUIFont" w:cs="AppleSystemUIFont"/>
+            <w:i/>
+            <w:iCs/>
+            <w:kern w:val="0"/>
+            <w:sz w:val="26"/>
+            <w:szCs w:val="26"/>
+            <w:rPrChange w:id="33" w:author="Fleischer, Juliet" w:date="2025-01-11T10:34:00Z" w16du:dateUtc="2025-01-11T09:34:00Z">
+              <w:rPr>
+                <w:rFonts w:ascii="AppleSystemUIFont" w:hAnsi="AppleSystemUIFont" w:cs="AppleSystemUIFont"/>
+                <w:i/>
+                <w:iCs/>
+                <w:kern w:val="0"/>
+                <w:sz w:val="26"/>
+                <w:szCs w:val="26"/>
+                <w:lang w:val="en-US"/>
+              </w:rPr>
+            </w:rPrChange>
+          </w:rPr>
+          <w:t xml:space="preserve">ewerberinnen für </w:t>
+        </w:r>
+        <w:proofErr w:type="spellStart"/>
+        <w:r>
+          <w:rPr>
+            <w:rFonts w:ascii="AppleSystemUIFont" w:hAnsi="AppleSystemUIFont" w:cs="AppleSystemUIFont"/>
+            <w:i/>
+            <w:iCs/>
+            <w:kern w:val="0"/>
+            <w:sz w:val="26"/>
+            <w:szCs w:val="26"/>
+            <w:rPrChange w:id="34" w:author="Fleischer, Juliet" w:date="2025-01-11T10:34:00Z" w16du:dateUtc="2025-01-11T09:34:00Z">
+              <w:rPr>
+                <w:rFonts w:ascii="AppleSystemUIFont" w:hAnsi="AppleSystemUIFont" w:cs="AppleSystemUIFont"/>
+                <w:i/>
+                <w:iCs/>
+                <w:kern w:val="0"/>
+                <w:sz w:val="26"/>
+                <w:szCs w:val="26"/>
+                <w:lang w:val="en-US"/>
+              </w:rPr>
+            </w:rPrChange>
+          </w:rPr>
+          <w:t>Un</w:t>
+        </w:r>
+      </w:ins>
+      <w:ins w:id="35" w:author="Fleischer, Juliet" w:date="2025-01-11T10:34:00Z" w16du:dateUtc="2025-01-11T09:34:00Z">
+        <w:r>
+          <w:rPr>
+            <w:rFonts w:ascii="AppleSystemUIFont" w:hAnsi="AppleSystemUIFont" w:cs="AppleSystemUIFont"/>
+            <w:i/>
+            <w:iCs/>
+            <w:kern w:val="0"/>
+            <w:sz w:val="26"/>
+            <w:szCs w:val="26"/>
+            <w:rPrChange w:id="36" w:author="Fleischer, Juliet" w:date="2025-01-11T10:34:00Z" w16du:dateUtc="2025-01-11T09:34:00Z">
+              <w:rPr>
+                <w:rFonts w:ascii="AppleSystemUIFont" w:hAnsi="AppleSystemUIFont" w:cs="AppleSystemUIFont"/>
+                <w:i/>
+                <w:iCs/>
+                <w:kern w:val="0"/>
+                <w:sz w:val="26"/>
+                <w:szCs w:val="26"/>
+                <w:lang w:val="en-US"/>
+              </w:rPr>
+            </w:rPrChange>
+          </w:rPr>
+          <w:t>iverstität</w:t>
+        </w:r>
+        <w:proofErr w:type="spellEnd"/>
+        <w:r>
+          <w:rPr>
+            <w:rFonts w:ascii="AppleSystemUIFont" w:hAnsi="AppleSystemUIFont" w:cs="AppleSystemUIFont"/>
+            <w:i/>
+            <w:iCs/>
+            <w:kern w:val="0"/>
+            <w:sz w:val="26"/>
+            <w:szCs w:val="26"/>
+            <w:rPrChange w:id="37" w:author="Fleischer, Juliet" w:date="2025-01-11T10:34:00Z" w16du:dateUtc="2025-01-11T09:34:00Z">
+              <w:rPr>
+                <w:rFonts w:ascii="AppleSystemUIFont" w:hAnsi="AppleSystemUIFont" w:cs="AppleSystemUIFont"/>
+                <w:i/>
+                <w:iCs/>
+                <w:kern w:val="0"/>
+                <w:sz w:val="26"/>
+                <w:szCs w:val="26"/>
+                <w:lang w:val="en-US"/>
+              </w:rPr>
+            </w:rPrChange>
+          </w:rPr>
+          <w:t xml:space="preserve"> zu </w:t>
+        </w:r>
+        <w:r>
+          <w:rPr>
+            <w:rFonts w:ascii="AppleSystemUIFont" w:hAnsi="AppleSystemUIFont" w:cs="AppleSystemUIFont"/>
+            <w:i/>
+            <w:iCs/>
+            <w:kern w:val="0"/>
+            <w:sz w:val="26"/>
+            <w:szCs w:val="26"/>
+          </w:rPr>
+          <w:t xml:space="preserve">sortieren. Wollen besten Bewerber, höchste </w:t>
+        </w:r>
+        <w:proofErr w:type="spellStart"/>
+        <w:r>
+          <w:rPr>
+            <w:rFonts w:ascii="AppleSystemUIFont" w:hAnsi="AppleSystemUIFont" w:cs="AppleSystemUIFont"/>
+            <w:i/>
+            <w:iCs/>
+            <w:kern w:val="0"/>
+            <w:sz w:val="26"/>
+            <w:szCs w:val="26"/>
+          </w:rPr>
+          <w:t>chance</w:t>
+        </w:r>
+        <w:proofErr w:type="spellEnd"/>
+        <w:r>
+          <w:rPr>
+            <w:rFonts w:ascii="AppleSystemUIFont" w:hAnsi="AppleSystemUIFont" w:cs="AppleSystemUIFont"/>
+            <w:i/>
+            <w:iCs/>
+            <w:kern w:val="0"/>
+            <w:sz w:val="26"/>
+            <w:szCs w:val="26"/>
+          </w:rPr>
+          <w:t xml:space="preserve"> der von guten </w:t>
+        </w:r>
+        <w:proofErr w:type="spellStart"/>
+        <w:r>
+          <w:rPr>
+            <w:rFonts w:ascii="AppleSystemUIFont" w:hAnsi="AppleSystemUIFont" w:cs="AppleSystemUIFont"/>
+            <w:i/>
+            <w:iCs/>
+            <w:kern w:val="0"/>
+            <w:sz w:val="26"/>
+            <w:szCs w:val="26"/>
+          </w:rPr>
+          <w:t>noten</w:t>
+        </w:r>
+        <w:proofErr w:type="spellEnd"/>
+        <w:r>
+          <w:rPr>
+            <w:rFonts w:ascii="AppleSystemUIFont" w:hAnsi="AppleSystemUIFont" w:cs="AppleSystemUIFont"/>
+            <w:i/>
+            <w:iCs/>
+            <w:kern w:val="0"/>
+            <w:sz w:val="26"/>
+            <w:szCs w:val="26"/>
+          </w:rPr>
+          <w:t xml:space="preserve">, guter </w:t>
+        </w:r>
+        <w:proofErr w:type="spellStart"/>
+        <w:r>
+          <w:rPr>
+            <w:rFonts w:ascii="AppleSystemUIFont" w:hAnsi="AppleSystemUIFont" w:cs="AppleSystemUIFont"/>
+            <w:i/>
+            <w:iCs/>
+            <w:kern w:val="0"/>
+            <w:sz w:val="26"/>
+            <w:szCs w:val="26"/>
+          </w:rPr>
+          <w:t>arbeit</w:t>
+        </w:r>
+        <w:proofErr w:type="spellEnd"/>
+        <w:r>
+          <w:rPr>
+            <w:rFonts w:ascii="AppleSystemUIFont" w:hAnsi="AppleSystemUIFont" w:cs="AppleSystemUIFont"/>
+            <w:i/>
+            <w:iCs/>
+            <w:kern w:val="0"/>
+            <w:sz w:val="26"/>
+            <w:szCs w:val="26"/>
+          </w:rPr>
+          <w:t xml:space="preserve"> etc.</w:t>
+        </w:r>
+      </w:ins>
+    </w:p>
+    <w:p>
+      <w:pPr>
+        <w:autoSpaceDE w:val="0"/>
+        <w:autoSpaceDN w:val="0"/>
+        <w:adjustRightInd w:val="0"/>
+        <w:spacing w:after="0" w:line="240" w:lineRule="auto"/>
+        <w:rPr>
+          <w:rFonts w:ascii="AppleSystemUIFont" w:hAnsi="AppleSystemUIFont" w:cs="AppleSystemUIFont"/>
+          <w:kern w:val="0"/>
+          <w:sz w:val="26"/>
+          <w:szCs w:val="26"/>
+        </w:rPr>
+      </w:pPr>
+    </w:p>
+    <w:p>
+      <w:pPr>
+        <w:autoSpaceDE w:val="0"/>
+        <w:autoSpaceDN w:val="0"/>
+        <w:adjustRightInd w:val="0"/>
+        <w:spacing w:after="0" w:line="240" w:lineRule="auto"/>
+        <w:rPr>
+          <w:rFonts w:ascii="AppleSystemUIFont" w:hAnsi="AppleSystemUIFont" w:cs="AppleSystemUIFont"/>
+          <w:kern w:val="0"/>
+          <w:sz w:val="26"/>
+          <w:szCs w:val="26"/>
+        </w:rPr>
+      </w:pPr>
+    </w:p>
+    <w:p>
+      <w:pPr>
+        <w:autoSpaceDE w:val="0"/>
+        <w:autoSpaceDN w:val="0"/>
+        <w:adjustRightInd w:val="0"/>
+        <w:spacing w:after="0" w:line="240" w:lineRule="auto"/>
+        <w:rPr>
+          <w:rFonts w:ascii="AppleSystemUIFont" w:hAnsi="AppleSystemUIFont" w:cs="AppleSystemUIFont"/>
           <w:b/>
           <w:bCs/>
           <w:kern w:val="0"/>
@@ -1779,6 +1778,7 @@
     </w:p>
     <w:p>
       <w:r>
+        <w:lastRenderedPageBreak/>
         <w:t xml:space="preserve">Bei Separation bedingen wir auf wahres Label Y </w:t>
       </w:r>
       <w:r>
@@ -1806,6 +1806,46 @@
       <w:r>
         <w:t xml:space="preserve"> Fokus auf Zuverlässigkeit der Vorhersage</w:t>
       </w:r>
+    </w:p>
+    <w:p>
+      <w:pPr>
+        <w:rPr>
+          <w:ins w:id="38" w:author="Fleischer, Juliet" w:date="2025-01-11T11:27:00Z" w16du:dateUtc="2025-01-11T10:27:00Z"/>
+        </w:rPr>
+      </w:pPr>
+      <w:ins w:id="39" w:author="Fleischer, Juliet" w:date="2025-01-11T11:27:00Z" w16du:dateUtc="2025-01-11T10:27:00Z">
+        <w:r>
+          <w:t xml:space="preserve">In Software </w:t>
+        </w:r>
+        <w:proofErr w:type="spellStart"/>
+        <w:r>
+          <w:t>packeten</w:t>
+        </w:r>
+        <w:proofErr w:type="spellEnd"/>
+        <w:r>
+          <w:t xml:space="preserve"> umgesetzt</w:t>
+        </w:r>
+      </w:ins>
+    </w:p>
+    <w:p>
+      <w:pPr>
+        <w:rPr>
+          <w:ins w:id="40" w:author="Fleischer, Juliet" w:date="2025-01-11T11:27:00Z" w16du:dateUtc="2025-01-11T10:27:00Z"/>
+        </w:rPr>
+      </w:pPr>
+      <w:ins w:id="41" w:author="Fleischer, Juliet" w:date="2025-01-11T11:27:00Z" w16du:dateUtc="2025-01-11T10:27:00Z">
+        <w:r>
+          <w:t xml:space="preserve">Als </w:t>
+        </w:r>
+        <w:proofErr w:type="spellStart"/>
+        <w:r>
+          <w:t>idfferenz</w:t>
+        </w:r>
+        <w:proofErr w:type="spellEnd"/>
+        <w:r>
+          <w:t xml:space="preserve"> oder Quotient</w:t>
+        </w:r>
+      </w:ins>
     </w:p>
     <w:p/>
     <w:p>
@@ -1835,6 +1875,11 @@
     </w:p>
     <w:p/>
     <w:p>
+      <w:pPr>
+        <w:rPr>
+          <w:ins w:id="42" w:author="Fleischer, Juliet" w:date="2025-01-11T10:33:00Z" w16du:dateUtc="2025-01-11T09:33:00Z"/>
+        </w:rPr>
+      </w:pPr>
       <w:r>
         <w:t xml:space="preserve">Es kann komplexe Zusammenhänge zwischen Daten geben (Problem der </w:t>
       </w:r>
@@ -1863,6 +1908,389 @@
         <w:t xml:space="preserve"> fragen)</w:t>
       </w:r>
     </w:p>
+    <w:p>
+      <w:pPr>
+        <w:rPr>
+          <w:ins w:id="43" w:author="Fleischer, Juliet" w:date="2025-01-11T10:33:00Z" w16du:dateUtc="2025-01-11T09:33:00Z"/>
+        </w:rPr>
+      </w:pPr>
+    </w:p>
+    <w:p>
+      <w:pPr>
+        <w:autoSpaceDE w:val="0"/>
+        <w:autoSpaceDN w:val="0"/>
+        <w:adjustRightInd w:val="0"/>
+        <w:spacing w:after="0" w:line="240" w:lineRule="auto"/>
+        <w:rPr>
+          <w:moveTo w:id="44" w:author="Fleischer, Juliet" w:date="2025-01-11T10:33:00Z" w16du:dateUtc="2025-01-11T09:33:00Z"/>
+          <w:rFonts w:ascii="AppleSystemUIFont" w:hAnsi="AppleSystemUIFont" w:cs="AppleSystemUIFont"/>
+          <w:b/>
+          <w:bCs/>
+          <w:kern w:val="0"/>
+          <w:sz w:val="26"/>
+          <w:szCs w:val="26"/>
+        </w:rPr>
+      </w:pPr>
+      <w:moveToRangeStart w:id="45" w:author="Fleischer, Juliet" w:date="2025-01-11T10:33:00Z" w:name="move187484024"/>
+      <w:moveTo w:id="46" w:author="Fleischer, Juliet" w:date="2025-01-11T10:33:00Z" w16du:dateUtc="2025-01-11T09:33:00Z">
+        <w:r>
+          <w:rPr>
+            <w:rFonts w:ascii="AppleSystemUIFont" w:hAnsi="AppleSystemUIFont" w:cs="AppleSystemUIFont"/>
+            <w:b/>
+            <w:bCs/>
+            <w:kern w:val="0"/>
+            <w:sz w:val="26"/>
+            <w:szCs w:val="26"/>
+          </w:rPr>
+          <w:t>1 Quellen von Bias</w:t>
+        </w:r>
+      </w:moveTo>
+    </w:p>
+    <w:p>
+      <w:pPr>
+        <w:pStyle w:val="Listenabsatz"/>
+        <w:numPr>
+          <w:ilvl w:val="0"/>
+          <w:numId w:val="1"/>
+        </w:numPr>
+        <w:autoSpaceDE w:val="0"/>
+        <w:autoSpaceDN w:val="0"/>
+        <w:adjustRightInd w:val="0"/>
+        <w:spacing w:after="0" w:line="240" w:lineRule="auto"/>
+        <w:rPr>
+          <w:moveTo w:id="47" w:author="Fleischer, Juliet" w:date="2025-01-11T10:33:00Z" w16du:dateUtc="2025-01-11T09:33:00Z"/>
+          <w:rFonts w:ascii="AppleSystemUIFont" w:hAnsi="AppleSystemUIFont" w:cs="AppleSystemUIFont"/>
+          <w:kern w:val="0"/>
+          <w:sz w:val="26"/>
+          <w:szCs w:val="26"/>
+        </w:rPr>
+      </w:pPr>
+      <w:moveTo w:id="48" w:author="Fleischer, Juliet" w:date="2025-01-11T10:33:00Z" w16du:dateUtc="2025-01-11T09:33:00Z">
+        <w:r>
+          <w:rPr>
+            <w:rFonts w:ascii="AppleSystemUIFont" w:hAnsi="AppleSystemUIFont" w:cs="AppleSystemUIFont"/>
+            <w:kern w:val="0"/>
+            <w:sz w:val="26"/>
+            <w:szCs w:val="26"/>
+          </w:rPr>
+          <w:t xml:space="preserve">Nutzer/Personen </w:t>
+        </w:r>
+        <w:r>
+          <w:sym w:font="Wingdings" w:char="F0E0"/>
+        </w:r>
+        <w:r>
+          <w:rPr>
+            <w:rFonts w:ascii="AppleSystemUIFont" w:hAnsi="AppleSystemUIFont" w:cs="AppleSystemUIFont"/>
+            <w:kern w:val="0"/>
+            <w:sz w:val="26"/>
+            <w:szCs w:val="26"/>
+          </w:rPr>
+          <w:t xml:space="preserve"> Daten </w:t>
+        </w:r>
+        <w:r>
+          <w:sym w:font="Wingdings" w:char="F0E0"/>
+        </w:r>
+        <w:r>
+          <w:rPr>
+            <w:rFonts w:ascii="AppleSystemUIFont" w:hAnsi="AppleSystemUIFont" w:cs="AppleSystemUIFont"/>
+            <w:kern w:val="0"/>
+            <w:sz w:val="26"/>
+            <w:szCs w:val="26"/>
+          </w:rPr>
+          <w:t xml:space="preserve"> Algorithmus Kreislauf</w:t>
+        </w:r>
+      </w:moveTo>
+    </w:p>
+    <w:p>
+      <w:pPr>
+        <w:pStyle w:val="Listenabsatz"/>
+        <w:numPr>
+          <w:ilvl w:val="0"/>
+          <w:numId w:val="1"/>
+        </w:numPr>
+        <w:autoSpaceDE w:val="0"/>
+        <w:autoSpaceDN w:val="0"/>
+        <w:adjustRightInd w:val="0"/>
+        <w:spacing w:after="0" w:line="240" w:lineRule="auto"/>
+        <w:rPr>
+          <w:moveTo w:id="49" w:author="Fleischer, Juliet" w:date="2025-01-11T10:33:00Z" w16du:dateUtc="2025-01-11T09:33:00Z"/>
+          <w:rFonts w:ascii="AppleSystemUIFont" w:hAnsi="AppleSystemUIFont" w:cs="AppleSystemUIFont"/>
+          <w:kern w:val="0"/>
+          <w:sz w:val="26"/>
+          <w:szCs w:val="26"/>
+        </w:rPr>
+      </w:pPr>
+      <w:moveTo w:id="50" w:author="Fleischer, Juliet" w:date="2025-01-11T10:33:00Z" w16du:dateUtc="2025-01-11T09:33:00Z">
+        <w:r>
+          <w:rPr>
+            <w:rFonts w:ascii="AppleSystemUIFont" w:hAnsi="AppleSystemUIFont" w:cs="AppleSystemUIFont"/>
+            <w:kern w:val="0"/>
+            <w:sz w:val="26"/>
+            <w:szCs w:val="26"/>
+          </w:rPr>
+          <w:t xml:space="preserve">Vor allem wichtige Unterscheidung: Bias der in unseren gesellschaftlichen Strukturen eingebettet ist (historischer Bias) und Bias der durch unpassende statistische Methoden oder verzerrte Schätzer in Kreislauf kommt </w:t>
+        </w:r>
+      </w:moveTo>
+    </w:p>
+    <w:p>
+      <w:pPr>
+        <w:pStyle w:val="Listenabsatz"/>
+        <w:numPr>
+          <w:ilvl w:val="0"/>
+          <w:numId w:val="1"/>
+        </w:numPr>
+        <w:autoSpaceDE w:val="0"/>
+        <w:autoSpaceDN w:val="0"/>
+        <w:adjustRightInd w:val="0"/>
+        <w:spacing w:after="0" w:line="240" w:lineRule="auto"/>
+        <w:rPr>
+          <w:moveTo w:id="51" w:author="Fleischer, Juliet" w:date="2025-01-11T10:33:00Z" w16du:dateUtc="2025-01-11T09:33:00Z"/>
+          <w:rFonts w:ascii="AppleSystemUIFont" w:hAnsi="AppleSystemUIFont" w:cs="AppleSystemUIFont"/>
+          <w:kern w:val="0"/>
+          <w:sz w:val="26"/>
+          <w:szCs w:val="26"/>
+        </w:rPr>
+      </w:pPr>
+      <w:moveTo w:id="52" w:author="Fleischer, Juliet" w:date="2025-01-11T10:33:00Z" w16du:dateUtc="2025-01-11T09:33:00Z">
+        <w:r>
+          <w:rPr>
+            <w:rFonts w:ascii="AppleSystemUIFont" w:hAnsi="AppleSystemUIFont" w:cs="AppleSystemUIFont"/>
+            <w:kern w:val="0"/>
+            <w:sz w:val="26"/>
+            <w:szCs w:val="26"/>
+          </w:rPr>
+          <w:t>Mischung von mehreren auch möglich</w:t>
+        </w:r>
+      </w:moveTo>
+    </w:p>
+    <w:p>
+      <w:pPr>
+        <w:pStyle w:val="Listenabsatz"/>
+        <w:numPr>
+          <w:ilvl w:val="0"/>
+          <w:numId w:val="1"/>
+        </w:numPr>
+        <w:autoSpaceDE w:val="0"/>
+        <w:autoSpaceDN w:val="0"/>
+        <w:adjustRightInd w:val="0"/>
+        <w:spacing w:after="0" w:line="240" w:lineRule="auto"/>
+        <w:rPr>
+          <w:moveTo w:id="53" w:author="Fleischer, Juliet" w:date="2025-01-11T10:33:00Z" w16du:dateUtc="2025-01-11T09:33:00Z"/>
+          <w:rFonts w:ascii="AppleSystemUIFont" w:hAnsi="AppleSystemUIFont" w:cs="AppleSystemUIFont"/>
+          <w:kern w:val="0"/>
+          <w:sz w:val="26"/>
+          <w:szCs w:val="26"/>
+        </w:rPr>
+      </w:pPr>
+      <w:moveTo w:id="54" w:author="Fleischer, Juliet" w:date="2025-01-11T10:33:00Z" w16du:dateUtc="2025-01-11T09:33:00Z">
+        <w:r>
+          <w:rPr>
+            <w:rFonts w:ascii="AppleSystemUIFont" w:hAnsi="AppleSystemUIFont" w:cs="AppleSystemUIFont"/>
+            <w:kern w:val="0"/>
+            <w:sz w:val="26"/>
+            <w:szCs w:val="26"/>
+          </w:rPr>
+          <w:t xml:space="preserve">In unserem Kontext vermutlich historischer </w:t>
+        </w:r>
+        <w:proofErr w:type="spellStart"/>
+        <w:r>
+          <w:rPr>
+            <w:rFonts w:ascii="AppleSystemUIFont" w:hAnsi="AppleSystemUIFont" w:cs="AppleSystemUIFont"/>
+            <w:kern w:val="0"/>
+            <w:sz w:val="26"/>
+            <w:szCs w:val="26"/>
+          </w:rPr>
+          <w:t>bias</w:t>
+        </w:r>
+        <w:proofErr w:type="spellEnd"/>
+        <w:r>
+          <w:rPr>
+            <w:rFonts w:ascii="AppleSystemUIFont" w:hAnsi="AppleSystemUIFont" w:cs="AppleSystemUIFont"/>
+            <w:kern w:val="0"/>
+            <w:sz w:val="26"/>
+            <w:szCs w:val="26"/>
+          </w:rPr>
+          <w:t xml:space="preserve"> und </w:t>
+        </w:r>
+        <w:proofErr w:type="spellStart"/>
+        <w:r>
+          <w:rPr>
+            <w:rFonts w:ascii="AppleSystemUIFont" w:hAnsi="AppleSystemUIFont" w:cs="AppleSystemUIFont"/>
+            <w:kern w:val="0"/>
+            <w:sz w:val="26"/>
+            <w:szCs w:val="26"/>
+          </w:rPr>
+          <w:t>selection</w:t>
+        </w:r>
+        <w:proofErr w:type="spellEnd"/>
+        <w:r>
+          <w:rPr>
+            <w:rFonts w:ascii="AppleSystemUIFont" w:hAnsi="AppleSystemUIFont" w:cs="AppleSystemUIFont"/>
+            <w:kern w:val="0"/>
+            <w:sz w:val="26"/>
+            <w:szCs w:val="26"/>
+          </w:rPr>
+          <w:t xml:space="preserve"> </w:t>
+        </w:r>
+        <w:proofErr w:type="spellStart"/>
+        <w:r>
+          <w:rPr>
+            <w:rFonts w:ascii="AppleSystemUIFont" w:hAnsi="AppleSystemUIFont" w:cs="AppleSystemUIFont"/>
+            <w:kern w:val="0"/>
+            <w:sz w:val="26"/>
+            <w:szCs w:val="26"/>
+          </w:rPr>
+          <w:t>bias</w:t>
+        </w:r>
+        <w:proofErr w:type="spellEnd"/>
+      </w:moveTo>
+    </w:p>
+    <w:p>
+      <w:pPr>
+        <w:pStyle w:val="Listenabsatz"/>
+        <w:numPr>
+          <w:ilvl w:val="0"/>
+          <w:numId w:val="1"/>
+        </w:numPr>
+        <w:autoSpaceDE w:val="0"/>
+        <w:autoSpaceDN w:val="0"/>
+        <w:adjustRightInd w:val="0"/>
+        <w:spacing w:after="0" w:line="240" w:lineRule="auto"/>
+        <w:rPr>
+          <w:moveTo w:id="55" w:author="Fleischer, Juliet" w:date="2025-01-11T10:33:00Z" w16du:dateUtc="2025-01-11T09:33:00Z"/>
+          <w:rFonts w:ascii="AppleSystemUIFont" w:hAnsi="AppleSystemUIFont" w:cs="AppleSystemUIFont"/>
+          <w:kern w:val="0"/>
+          <w:sz w:val="26"/>
+          <w:szCs w:val="26"/>
+        </w:rPr>
+      </w:pPr>
+      <w:moveTo w:id="56" w:author="Fleischer, Juliet" w:date="2025-01-11T10:33:00Z" w16du:dateUtc="2025-01-11T09:33:00Z">
+        <w:r>
+          <w:rPr>
+            <w:rFonts w:ascii="AppleSystemUIFont" w:hAnsi="AppleSystemUIFont" w:cs="AppleSystemUIFont"/>
+            <w:kern w:val="0"/>
+            <w:sz w:val="26"/>
+            <w:szCs w:val="26"/>
+          </w:rPr>
+          <w:t xml:space="preserve">Kreislauf da alle drei Stationen interagieren und </w:t>
+        </w:r>
+        <w:proofErr w:type="spellStart"/>
+        <w:r>
+          <w:rPr>
+            <w:rFonts w:ascii="AppleSystemUIFont" w:hAnsi="AppleSystemUIFont" w:cs="AppleSystemUIFont"/>
+            <w:kern w:val="0"/>
+            <w:sz w:val="26"/>
+            <w:szCs w:val="26"/>
+          </w:rPr>
+          <w:t>bias</w:t>
+        </w:r>
+        <w:proofErr w:type="spellEnd"/>
+        <w:r>
+          <w:rPr>
+            <w:rFonts w:ascii="AppleSystemUIFont" w:hAnsi="AppleSystemUIFont" w:cs="AppleSystemUIFont"/>
+            <w:kern w:val="0"/>
+            <w:sz w:val="26"/>
+            <w:szCs w:val="26"/>
+          </w:rPr>
+          <w:t xml:space="preserve"> sich verstärken kann, Feedback-Loop</w:t>
+        </w:r>
+      </w:moveTo>
+    </w:p>
+    <w:p>
+      <w:pPr>
+        <w:autoSpaceDE w:val="0"/>
+        <w:autoSpaceDN w:val="0"/>
+        <w:adjustRightInd w:val="0"/>
+        <w:spacing w:after="0" w:line="240" w:lineRule="auto"/>
+        <w:rPr>
+          <w:moveTo w:id="57" w:author="Fleischer, Juliet" w:date="2025-01-11T10:33:00Z" w16du:dateUtc="2025-01-11T09:33:00Z"/>
+          <w:rFonts w:ascii="AppleSystemUIFont" w:hAnsi="AppleSystemUIFont" w:cs="AppleSystemUIFont"/>
+          <w:kern w:val="0"/>
+          <w:sz w:val="26"/>
+          <w:szCs w:val="26"/>
+        </w:rPr>
+      </w:pPr>
+    </w:p>
+    <w:p>
+      <w:pPr>
+        <w:autoSpaceDE w:val="0"/>
+        <w:autoSpaceDN w:val="0"/>
+        <w:adjustRightInd w:val="0"/>
+        <w:spacing w:after="0" w:line="240" w:lineRule="auto"/>
+        <w:rPr>
+          <w:moveTo w:id="58" w:author="Fleischer, Juliet" w:date="2025-01-11T10:33:00Z" w16du:dateUtc="2025-01-11T09:33:00Z"/>
+          <w:rFonts w:ascii="AppleSystemUIFont" w:hAnsi="AppleSystemUIFont" w:cs="AppleSystemUIFont"/>
+          <w:kern w:val="0"/>
+          <w:sz w:val="26"/>
+          <w:szCs w:val="26"/>
+        </w:rPr>
+      </w:pPr>
+    </w:p>
+    <w:p>
+      <w:pPr>
+        <w:autoSpaceDE w:val="0"/>
+        <w:autoSpaceDN w:val="0"/>
+        <w:adjustRightInd w:val="0"/>
+        <w:spacing w:after="0" w:line="240" w:lineRule="auto"/>
+        <w:rPr>
+          <w:moveTo w:id="59" w:author="Fleischer, Juliet" w:date="2025-01-11T10:33:00Z" w16du:dateUtc="2025-01-11T09:33:00Z"/>
+          <w:rFonts w:ascii="AppleSystemUIFont" w:hAnsi="AppleSystemUIFont" w:cs="AppleSystemUIFont"/>
+          <w:kern w:val="0"/>
+          <w:sz w:val="26"/>
+          <w:szCs w:val="26"/>
+        </w:rPr>
+      </w:pPr>
+      <w:moveTo w:id="60" w:author="Fleischer, Juliet" w:date="2025-01-11T10:33:00Z" w16du:dateUtc="2025-01-11T09:33:00Z">
+        <w:r>
+          <w:rPr>
+            <w:rFonts w:ascii="AppleSystemUIFont" w:hAnsi="AppleSystemUIFont" w:cs="AppleSystemUIFont"/>
+            <w:kern w:val="0"/>
+            <w:sz w:val="26"/>
+            <w:szCs w:val="26"/>
+          </w:rPr>
+          <w:t>Wichtig Gedanken darüber zu machen, welche Art von Bias für Situation relevant ist.</w:t>
+        </w:r>
+      </w:moveTo>
+    </w:p>
+    <w:p>
+      <w:pPr>
+        <w:autoSpaceDE w:val="0"/>
+        <w:autoSpaceDN w:val="0"/>
+        <w:adjustRightInd w:val="0"/>
+        <w:spacing w:after="0" w:line="240" w:lineRule="auto"/>
+        <w:rPr>
+          <w:moveTo w:id="61" w:author="Fleischer, Juliet" w:date="2025-01-11T10:33:00Z" w16du:dateUtc="2025-01-11T09:33:00Z"/>
+          <w:rFonts w:ascii="AppleSystemUIFont" w:hAnsi="AppleSystemUIFont" w:cs="AppleSystemUIFont"/>
+          <w:kern w:val="0"/>
+          <w:sz w:val="26"/>
+          <w:szCs w:val="26"/>
+        </w:rPr>
+      </w:pPr>
+      <w:proofErr w:type="gramStart"/>
+      <w:moveTo w:id="62" w:author="Fleischer, Juliet" w:date="2025-01-11T10:33:00Z" w16du:dateUtc="2025-01-11T09:33:00Z">
+        <w:r>
+          <w:rPr>
+            <w:rFonts w:ascii="AppleSystemUIFont" w:hAnsi="AppleSystemUIFont" w:cs="AppleSystemUIFont"/>
+            <w:kern w:val="0"/>
+            <w:sz w:val="26"/>
+            <w:szCs w:val="26"/>
+          </w:rPr>
+          <w:t>Kann</w:t>
+        </w:r>
+        <w:proofErr w:type="gramEnd"/>
+        <w:r>
+          <w:rPr>
+            <w:rFonts w:ascii="AppleSystemUIFont" w:hAnsi="AppleSystemUIFont" w:cs="AppleSystemUIFont"/>
+            <w:kern w:val="0"/>
+            <w:sz w:val="26"/>
+            <w:szCs w:val="26"/>
+          </w:rPr>
+          <w:t xml:space="preserve"> beeinflussen, wie wir Fairness definieren</w:t>
+        </w:r>
+      </w:moveTo>
+    </w:p>
+    <w:moveToRangeEnd w:id="45"/>
+    <w:p/>
     <w:sectPr>
       <w:pgSz w:w="12240" w:h="15840"/>
       <w:pgMar w:top="1417" w:right="1417" w:bottom="1134" w:left="1417" w:header="720" w:footer="720" w:gutter="0"/>
@@ -1874,7 +2302,7 @@
 </file>
 
 <file path=word/numbering.xml><?xml version="1.0" encoding="utf-8"?>
-<w:numbering xmlns:wpc="http://schemas.microsoft.com/office/word/2010/wordprocessingCanvas" xmlns:cx="http://schemas.microsoft.com/office/drawing/2014/chartex" xmlns:cx1="http://schemas.microsoft.com/office/drawing/2015/9/8/chartex" xmlns:cx2="http://schemas.microsoft.com/office/drawing/2015/10/21/chartex" xmlns:cx3="http://schemas.microsoft.com/office/drawing/2016/5/9/chartex" xmlns:cx4="http://schemas.microsoft.com/office/drawing/2016/5/10/chartex" xmlns:cx5="http://schemas.microsoft.com/office/drawing/2016/5/11/chartex" xmlns:cx6="http://schemas.microsoft.com/office/drawing/2016/5/12/chartex" xmlns:cx7="http://schemas.microsoft.com/office/drawing/2016/5/13/chartex" xmlns:cx8="http://schemas.microsoft.com/office/drawing/2016/5/14/chartex" xmlns:mc="http://schemas.openxmlformats.org/markup-compatibility/2006" xmlns:aink="http://schemas.microsoft.com/office/drawing/2016/ink" xmlns:am3d="http://schemas.microsoft.com/office/drawing/2017/model3d" xmlns:o="urn:schemas-microsoft-com:office:office" xmlns:oel="http://schemas.microsoft.com/office/2019/extlst" xmlns:r="http://schemas.openxmlformats.org/officeDocument/2006/relationships" xmlns:m="http://schemas.openxmlformats.org/officeDocument/2006/math" xmlns:v="urn:schemas-microsoft-com:vml" xmlns:wp14="http://schemas.microsoft.com/office/word/2010/wordprocessingDrawing" xmlns:wp="http://schemas.openxmlformats.org/drawingml/2006/wordprocessingDrawing" xmlns:w10="urn:schemas-microsoft-com:office:word" xmlns:w="http://schemas.openxmlformats.org/wordprocessingml/2006/main" xmlns:w14="http://schemas.microsoft.com/office/word/2010/wordml" xmlns:w15="http://schemas.microsoft.com/office/word/2012/wordml" xmlns:w16cex="http://schemas.microsoft.com/office/word/2018/wordml/cex" xmlns:w16cid="http://schemas.microsoft.com/office/word/2016/wordml/cid" xmlns:w16="http://schemas.microsoft.com/office/word/2018/wordml" xmlns:w16du="http://schemas.microsoft.com/office/word/2023/wordml/word16du" xmlns:w16sdtdh="http://schemas.microsoft.com/office/word/2020/wordml/sdtdatahash" xmlns:w16se="http://schemas.microsoft.com/office/word/2015/wordml/symex" xmlns:wpg="http://schemas.microsoft.com/office/word/2010/wordprocessingGroup" xmlns:wpi="http://schemas.microsoft.com/office/word/2010/wordprocessingInk" xmlns:wne="http://schemas.microsoft.com/office/word/2006/wordml" xmlns:wps="http://schemas.microsoft.com/office/word/2010/wordprocessingShape" mc:Ignorable="w14 w15 w16se w16cid w16 w16cex w16sdtdh w16du wp14">
+<w:numbering xmlns:wpc="http://schemas.microsoft.com/office/word/2010/wordprocessingCanvas" xmlns:cx="http://schemas.microsoft.com/office/drawing/2014/chartex" xmlns:cx1="http://schemas.microsoft.com/office/drawing/2015/9/8/chartex" xmlns:cx2="http://schemas.microsoft.com/office/drawing/2015/10/21/chartex" xmlns:cx3="http://schemas.microsoft.com/office/drawing/2016/5/9/chartex" xmlns:cx4="http://schemas.microsoft.com/office/drawing/2016/5/10/chartex" xmlns:cx5="http://schemas.microsoft.com/office/drawing/2016/5/11/chartex" xmlns:cx6="http://schemas.microsoft.com/office/drawing/2016/5/12/chartex" xmlns:cx7="http://schemas.microsoft.com/office/drawing/2016/5/13/chartex" xmlns:cx8="http://schemas.microsoft.com/office/drawing/2016/5/14/chartex" xmlns:mc="http://schemas.openxmlformats.org/markup-compatibility/2006" xmlns:aink="http://schemas.microsoft.com/office/drawing/2016/ink" xmlns:am3d="http://schemas.microsoft.com/office/drawing/2017/model3d" xmlns:o="urn:schemas-microsoft-com:office:office" xmlns:oel="http://schemas.microsoft.com/office/2019/extlst" xmlns:r="http://schemas.openxmlformats.org/officeDocument/2006/relationships" xmlns:m="http://schemas.openxmlformats.org/officeDocument/2006/math" xmlns:v="urn:schemas-microsoft-com:vml" xmlns:wp14="http://schemas.microsoft.com/office/word/2010/wordprocessingDrawing" xmlns:wp="http://schemas.openxmlformats.org/drawingml/2006/wordprocessingDrawing" xmlns:w10="urn:schemas-microsoft-com:office:word" xmlns:w="http://schemas.openxmlformats.org/wordprocessingml/2006/main" xmlns:w14="http://schemas.microsoft.com/office/word/2010/wordml" xmlns:w15="http://schemas.microsoft.com/office/word/2012/wordml" xmlns:w16cex="http://schemas.microsoft.com/office/word/2018/wordml/cex" xmlns:w16cid="http://schemas.microsoft.com/office/word/2016/wordml/cid" xmlns:w16="http://schemas.microsoft.com/office/word/2018/wordml" xmlns:w16du="http://schemas.microsoft.com/office/word/2023/wordml/word16du" xmlns:w16sdtdh="http://schemas.microsoft.com/office/word/2020/wordml/sdtdatahash" xmlns:w16sdtfl="http://schemas.microsoft.com/office/word/2024/wordml/sdtformatlock" xmlns:w16se="http://schemas.microsoft.com/office/word/2015/wordml/symex" xmlns:wpg="http://schemas.microsoft.com/office/word/2010/wordprocessingGroup" xmlns:wpi="http://schemas.microsoft.com/office/word/2010/wordprocessingInk" xmlns:wne="http://schemas.microsoft.com/office/word/2006/wordml" xmlns:wps="http://schemas.microsoft.com/office/word/2010/wordprocessingShape" mc:Ignorable="w14 w15 w16se w16cid w16 w16cex w16sdtdh w16sdtfl w16du wp14">
   <w:abstractNum w:abstractNumId="0" w15:restartNumberingAfterBreak="0">
     <w:nsid w:val="5EFB0B6C"/>
     <w:multiLevelType w:val="hybridMultilevel"/>
@@ -2085,8 +2513,16 @@
 </w:numbering>
 </file>
 
+<file path=word/people.xml><?xml version="1.0" encoding="utf-8"?>
+<w15:people xmlns:wpc="http://schemas.microsoft.com/office/word/2010/wordprocessingCanvas" xmlns:cx="http://schemas.microsoft.com/office/drawing/2014/chartex" xmlns:cx1="http://schemas.microsoft.com/office/drawing/2015/9/8/chartex" xmlns:cx2="http://schemas.microsoft.com/office/drawing/2015/10/21/chartex" xmlns:cx3="http://schemas.microsoft.com/office/drawing/2016/5/9/chartex" xmlns:cx4="http://schemas.microsoft.com/office/drawing/2016/5/10/chartex" xmlns:cx5="http://schemas.microsoft.com/office/drawing/2016/5/11/chartex" xmlns:cx6="http://schemas.microsoft.com/office/drawing/2016/5/12/chartex" xmlns:cx7="http://schemas.microsoft.com/office/drawing/2016/5/13/chartex" xmlns:cx8="http://schemas.microsoft.com/office/drawing/2016/5/14/chartex" xmlns:mc="http://schemas.openxmlformats.org/markup-compatibility/2006" xmlns:aink="http://schemas.microsoft.com/office/drawing/2016/ink" xmlns:am3d="http://schemas.microsoft.com/office/drawing/2017/model3d" xmlns:o="urn:schemas-microsoft-com:office:office" xmlns:oel="http://schemas.microsoft.com/office/2019/extlst" xmlns:r="http://schemas.openxmlformats.org/officeDocument/2006/relationships" xmlns:m="http://schemas.openxmlformats.org/officeDocument/2006/math" xmlns:v="urn:schemas-microsoft-com:vml" xmlns:wp14="http://schemas.microsoft.com/office/word/2010/wordprocessingDrawing" xmlns:wp="http://schemas.openxmlformats.org/drawingml/2006/wordprocessingDrawing" xmlns:w10="urn:schemas-microsoft-com:office:word" xmlns:w="http://schemas.openxmlformats.org/wordprocessingml/2006/main" xmlns:w14="http://schemas.microsoft.com/office/word/2010/wordml" xmlns:w15="http://schemas.microsoft.com/office/word/2012/wordml" xmlns:w16cex="http://schemas.microsoft.com/office/word/2018/wordml/cex" xmlns:w16cid="http://schemas.microsoft.com/office/word/2016/wordml/cid" xmlns:w16="http://schemas.microsoft.com/office/word/2018/wordml" xmlns:w16du="http://schemas.microsoft.com/office/word/2023/wordml/word16du" xmlns:w16sdtdh="http://schemas.microsoft.com/office/word/2020/wordml/sdtdatahash" xmlns:w16sdtfl="http://schemas.microsoft.com/office/word/2024/wordml/sdtformatlock" xmlns:w16se="http://schemas.microsoft.com/office/word/2015/wordml/symex" xmlns:wpg="http://schemas.microsoft.com/office/word/2010/wordprocessingGroup" xmlns:wpi="http://schemas.microsoft.com/office/word/2010/wordprocessingInk" xmlns:wne="http://schemas.microsoft.com/office/word/2006/wordml" xmlns:wps="http://schemas.microsoft.com/office/word/2010/wordprocessingShape" mc:Ignorable="w14 w15 w16se w16cid w16 w16cex w16sdtdh w16sdtfl w16du wp14">
+  <w15:person w15:author="Fleischer, Juliet">
+    <w15:presenceInfo w15:providerId="AD" w15:userId="S::Ju.Fleischer@campus.lmu.de::4bcc8bc8-d90c-44f0-96de-c3ab5af04310"/>
+  </w15:person>
+</w15:people>
+</file>
+
 <file path=word/styles.xml><?xml version="1.0" encoding="utf-8"?>
-<w:styles xmlns:mc="http://schemas.openxmlformats.org/markup-compatibility/2006" xmlns:r="http://schemas.openxmlformats.org/officeDocument/2006/relationships" xmlns:w="http://schemas.openxmlformats.org/wordprocessingml/2006/main" xmlns:w14="http://schemas.microsoft.com/office/word/2010/wordml" xmlns:w15="http://schemas.microsoft.com/office/word/2012/wordml" xmlns:w16cex="http://schemas.microsoft.com/office/word/2018/wordml/cex" xmlns:w16cid="http://schemas.microsoft.com/office/word/2016/wordml/cid" xmlns:w16="http://schemas.microsoft.com/office/word/2018/wordml" xmlns:w16du="http://schemas.microsoft.com/office/word/2023/wordml/word16du" xmlns:w16sdtdh="http://schemas.microsoft.com/office/word/2020/wordml/sdtdatahash" xmlns:w16se="http://schemas.microsoft.com/office/word/2015/wordml/symex" mc:Ignorable="w14 w15 w16se w16cid w16 w16cex w16sdtdh w16du">
+<w:styles xmlns:mc="http://schemas.openxmlformats.org/markup-compatibility/2006" xmlns:r="http://schemas.openxmlformats.org/officeDocument/2006/relationships" xmlns:w="http://schemas.openxmlformats.org/wordprocessingml/2006/main" xmlns:w14="http://schemas.microsoft.com/office/word/2010/wordml" xmlns:w15="http://schemas.microsoft.com/office/word/2012/wordml" xmlns:w16cex="http://schemas.microsoft.com/office/word/2018/wordml/cex" xmlns:w16cid="http://schemas.microsoft.com/office/word/2016/wordml/cid" xmlns:w16="http://schemas.microsoft.com/office/word/2018/wordml" xmlns:w16du="http://schemas.microsoft.com/office/word/2023/wordml/word16du" xmlns:w16sdtdh="http://schemas.microsoft.com/office/word/2020/wordml/sdtdatahash" xmlns:w16sdtfl="http://schemas.microsoft.com/office/word/2024/wordml/sdtformatlock" xmlns:w16se="http://schemas.microsoft.com/office/word/2015/wordml/symex" mc:Ignorable="w14 w15 w16se w16cid w16 w16cex w16sdtdh w16sdtfl w16du">
   <w:docDefaults>
     <w:rPrDefault>
       <w:rPr>
@@ -3002,6 +3438,16 @@
       <w:spacing w:val="5"/>
     </w:rPr>
   </w:style>
+  <w:style w:type="paragraph" w:styleId="berarbeitung">
+    <w:name w:val="Revision"/>
+    <w:hidden/>
+    <w:uiPriority w:val="99"/>
+    <w:semiHidden/>
+    <w:rsid w:val="00E77A85"/>
+    <w:pPr>
+      <w:spacing w:after="0" w:line="240" w:lineRule="auto"/>
+    </w:pPr>
+  </w:style>
 </w:styles>
 </file>
 

</xml_diff>

<commit_message>
notes for other topics
</commit_message>
<xml_diff>
--- a/presentation/JF_FairML_text.docx
+++ b/presentation/JF_FairML_text.docx
@@ -31,76 +31,175 @@
     </w:p>
     <w:p>
       <w:pPr>
-        <w:autoSpaceDE w:val="0"/>
-        <w:autoSpaceDN w:val="0"/>
-        <w:adjustRightInd w:val="0"/>
-        <w:spacing w:after="0" w:line="240" w:lineRule="auto"/>
-        <w:rPr>
-          <w:ins w:id="0" w:author="Fleischer, Juliet" w:date="2025-01-13T13:33:00Z" w16du:dateUtc="2025-01-13T12:33:00Z"/>
-          <w:rFonts w:ascii="AppleSystemUIFont" w:hAnsi="AppleSystemUIFont" w:cs="AppleSystemUIFont"/>
-          <w:kern w:val="0"/>
-          <w:sz w:val="26"/>
-          <w:szCs w:val="26"/>
-        </w:rPr>
-      </w:pPr>
-      <w:ins w:id="1" w:author="Fleischer, Juliet" w:date="2025-01-13T13:33:00Z" w16du:dateUtc="2025-01-13T12:33:00Z">
-        <w:r>
-          <w:rPr>
-            <w:rFonts w:ascii="AppleSystemUIFont" w:hAnsi="AppleSystemUIFont" w:cs="AppleSystemUIFont"/>
-            <w:kern w:val="0"/>
-            <w:sz w:val="26"/>
-            <w:szCs w:val="26"/>
-          </w:rPr>
-          <w:t>Beispiel einsteigen</w:t>
+        <w:spacing w:after="0" w:line="240" w:lineRule="auto"/>
+        <w:rPr>
+          <w:ins w:id="0" w:author="Fleischer, Juliet" w:date="2025-01-15T20:29:00Z" w16du:dateUtc="2025-01-15T19:29:00Z"/>
+          <w:rFonts w:ascii="Times New Roman" w:eastAsia="Times New Roman" w:hAnsi="Times New Roman" w:cs="Times New Roman"/>
+          <w:kern w:val="0"/>
+          <w14:ligatures w14:val="none"/>
+        </w:rPr>
+        <w:pPrChange w:id="1" w:author="Fleischer, Juliet" w:date="2025-01-15T20:29:00Z" w16du:dateUtc="2025-01-15T19:29:00Z">
+          <w:pPr>
+            <w:spacing w:before="100" w:beforeAutospacing="1" w:after="100" w:afterAutospacing="1" w:line="240" w:lineRule="auto"/>
+          </w:pPr>
+        </w:pPrChange>
+      </w:pPr>
+      <w:ins w:id="2" w:author="Fleischer, Juliet" w:date="2025-01-15T20:29:00Z" w16du:dateUtc="2025-01-15T19:29:00Z">
+        <w:r>
+          <w:rPr>
+            <w:rFonts w:ascii="Times New Roman" w:eastAsia="Times New Roman" w:hAnsi="Times New Roman" w:cs="Times New Roman"/>
+            <w:noProof/>
+            <w:kern w:val="0"/>
+          </w:rPr>
+          <w:pict w14:anchorId="50EBB16A">
+            <v:rect id="_x0000_i1025" alt="" style="width:453.6pt;height:.05pt;mso-width-percent:0;mso-height-percent:0;mso-width-percent:0;mso-height-percent:0" o:hralign="center" o:hrstd="t" o:hr="t" fillcolor="#a0a0a0" stroked="f"/>
+          </w:pict>
+        </w:r>
+        <w:r>
+          <w:rPr>
+            <w:rFonts w:ascii="Times New Roman" w:eastAsia="Times New Roman" w:hAnsi="Times New Roman" w:cs="Times New Roman"/>
+            <w:kern w:val="0"/>
+            <w14:ligatures w14:val="none"/>
+          </w:rPr>
+          <w:t xml:space="preserve">"Stellen Sie sich vor, wir als Data </w:t>
+        </w:r>
+        <w:proofErr w:type="spellStart"/>
+        <w:r>
+          <w:rPr>
+            <w:rFonts w:ascii="Times New Roman" w:eastAsia="Times New Roman" w:hAnsi="Times New Roman" w:cs="Times New Roman"/>
+            <w:kern w:val="0"/>
+            <w14:ligatures w14:val="none"/>
+          </w:rPr>
+          <w:t>Scientists</w:t>
+        </w:r>
+        <w:proofErr w:type="spellEnd"/>
+        <w:r>
+          <w:rPr>
+            <w:rFonts w:ascii="Times New Roman" w:eastAsia="Times New Roman" w:hAnsi="Times New Roman" w:cs="Times New Roman"/>
+            <w:kern w:val="0"/>
+            <w14:ligatures w14:val="none"/>
+          </w:rPr>
+          <w:t xml:space="preserve"> sollen der New Yorker Polizei helfen, die Kriminalitätsraten zu senken. Dafür trainieren wir einen </w:t>
+        </w:r>
+        <w:proofErr w:type="spellStart"/>
+        <w:r>
+          <w:rPr>
+            <w:rFonts w:ascii="Times New Roman" w:eastAsia="Times New Roman" w:hAnsi="Times New Roman" w:cs="Times New Roman"/>
+            <w:kern w:val="0"/>
+            <w14:ligatures w14:val="none"/>
+          </w:rPr>
+          <w:t>Machine</w:t>
+        </w:r>
+        <w:proofErr w:type="spellEnd"/>
+        <w:r>
+          <w:rPr>
+            <w:rFonts w:ascii="Times New Roman" w:eastAsia="Times New Roman" w:hAnsi="Times New Roman" w:cs="Times New Roman"/>
+            <w:kern w:val="0"/>
+            <w14:ligatures w14:val="none"/>
+          </w:rPr>
+          <w:t>-Learning-Algorithmus, der vorhersagt, ob eine Person eine Straftat begehen könnte. Die Polizei stellt uns historische Daten zu Polizeistopps zur Verfügung.</w:t>
         </w:r>
       </w:ins>
     </w:p>
     <w:p>
       <w:pPr>
-        <w:autoSpaceDE w:val="0"/>
-        <w:autoSpaceDN w:val="0"/>
-        <w:adjustRightInd w:val="0"/>
-        <w:spacing w:after="0" w:line="240" w:lineRule="auto"/>
-        <w:rPr>
-          <w:del w:id="2" w:author="Fleischer, Juliet" w:date="2025-01-13T13:33:00Z" w16du:dateUtc="2025-01-13T12:33:00Z"/>
-          <w:rFonts w:ascii="AppleSystemUIFont" w:hAnsi="AppleSystemUIFont" w:cs="AppleSystemUIFont"/>
-          <w:kern w:val="0"/>
-          <w:sz w:val="26"/>
-          <w:szCs w:val="26"/>
-        </w:rPr>
-      </w:pPr>
-      <w:ins w:id="3" w:author="Fleischer, Juliet" w:date="2025-01-13T13:33:00Z" w16du:dateUtc="2025-01-13T12:33:00Z">
-        <w:r>
-          <w:rPr>
-            <w:rFonts w:ascii="AppleSystemUIFont" w:hAnsi="AppleSystemUIFont" w:cs="AppleSystemUIFont"/>
-            <w:kern w:val="0"/>
-            <w:sz w:val="26"/>
-            <w:szCs w:val="26"/>
-          </w:rPr>
-          <w:t xml:space="preserve">Data </w:t>
+        <w:spacing w:before="100" w:beforeAutospacing="1" w:after="100" w:afterAutospacing="1" w:line="240" w:lineRule="auto"/>
+        <w:rPr>
+          <w:ins w:id="3" w:author="Fleischer, Juliet" w:date="2025-01-15T20:29:00Z" w16du:dateUtc="2025-01-15T19:29:00Z"/>
+          <w:rFonts w:ascii="Times New Roman" w:eastAsia="Times New Roman" w:hAnsi="Times New Roman" w:cs="Times New Roman"/>
+          <w:kern w:val="0"/>
+          <w14:ligatures w14:val="none"/>
+        </w:rPr>
+      </w:pPr>
+      <w:ins w:id="4" w:author="Fleischer, Juliet" w:date="2025-01-15T20:29:00Z" w16du:dateUtc="2025-01-15T19:29:00Z">
+        <w:r>
+          <w:rPr>
+            <w:rFonts w:ascii="Times New Roman" w:eastAsia="Times New Roman" w:hAnsi="Times New Roman" w:cs="Times New Roman"/>
+            <w:kern w:val="0"/>
+            <w14:ligatures w14:val="none"/>
+          </w:rPr>
+          <w:t xml:space="preserve">Doch hier entsteht ein Problem: Diese Daten spiegeln die Entscheidungen der Polizei in der Vergangenheit wider – und möglicherweise auch deren Vorurteile, wie etwa </w:t>
         </w:r>
         <w:proofErr w:type="spellStart"/>
         <w:r>
           <w:rPr>
-            <w:rFonts w:ascii="AppleSystemUIFont" w:hAnsi="AppleSystemUIFont" w:cs="AppleSystemUIFont"/>
-            <w:kern w:val="0"/>
-            <w:sz w:val="26"/>
-            <w:szCs w:val="26"/>
-          </w:rPr>
-          <w:t>Scientists</w:t>
+            <w:rFonts w:ascii="Times New Roman" w:eastAsia="Times New Roman" w:hAnsi="Times New Roman" w:cs="Times New Roman"/>
+            <w:kern w:val="0"/>
+            <w14:ligatures w14:val="none"/>
+          </w:rPr>
+          <w:t>Racial</w:t>
         </w:r>
         <w:proofErr w:type="spellEnd"/>
         <w:r>
           <w:rPr>
-            <w:rFonts w:ascii="AppleSystemUIFont" w:hAnsi="AppleSystemUIFont" w:cs="AppleSystemUIFont"/>
-            <w:kern w:val="0"/>
-            <w:sz w:val="26"/>
-            <w:szCs w:val="26"/>
-          </w:rPr>
-          <w:t>, Kriminalität in NYC runter bringen</w:t>
+            <w:rFonts w:ascii="Times New Roman" w:eastAsia="Times New Roman" w:hAnsi="Times New Roman" w:cs="Times New Roman"/>
+            <w:kern w:val="0"/>
+            <w14:ligatures w14:val="none"/>
+          </w:rPr>
+          <w:t xml:space="preserve"> </w:t>
+        </w:r>
+        <w:proofErr w:type="spellStart"/>
+        <w:r>
+          <w:rPr>
+            <w:rFonts w:ascii="Times New Roman" w:eastAsia="Times New Roman" w:hAnsi="Times New Roman" w:cs="Times New Roman"/>
+            <w:kern w:val="0"/>
+            <w14:ligatures w14:val="none"/>
+          </w:rPr>
+          <w:t>Profiling</w:t>
+        </w:r>
+        <w:proofErr w:type="spellEnd"/>
+        <w:r>
+          <w:rPr>
+            <w:rFonts w:ascii="Times New Roman" w:eastAsia="Times New Roman" w:hAnsi="Times New Roman" w:cs="Times New Roman"/>
+            <w:kern w:val="0"/>
+            <w14:ligatures w14:val="none"/>
+          </w:rPr>
+          <w:t>. Wenn wir diese Daten nutzen, könnte unser Algorithmus solche diskriminierenden Strukturen übernehmen und verstärken.</w:t>
         </w:r>
       </w:ins>
-      <w:del w:id="4" w:author="Fleischer, Juliet" w:date="2025-01-13T13:33:00Z" w16du:dateUtc="2025-01-13T12:33:00Z">
+    </w:p>
+    <w:p>
+      <w:pPr>
+        <w:autoSpaceDE w:val="0"/>
+        <w:autoSpaceDN w:val="0"/>
+        <w:adjustRightInd w:val="0"/>
+        <w:spacing w:after="0" w:line="240" w:lineRule="auto"/>
+        <w:rPr>
+          <w:del w:id="5" w:author="Fleischer, Juliet" w:date="2025-01-13T13:33:00Z" w16du:dateUtc="2025-01-13T12:33:00Z"/>
+          <w:rFonts w:ascii="Times New Roman" w:eastAsia="Times New Roman" w:hAnsi="Times New Roman" w:cs="Times New Roman"/>
+          <w:kern w:val="0"/>
+          <w14:ligatures w14:val="none"/>
+        </w:rPr>
+      </w:pPr>
+      <w:ins w:id="6" w:author="Fleischer, Juliet" w:date="2025-01-15T20:29:00Z" w16du:dateUtc="2025-01-15T19:29:00Z">
+        <w:r>
+          <w:rPr>
+            <w:rFonts w:ascii="Times New Roman" w:eastAsia="Times New Roman" w:hAnsi="Times New Roman" w:cs="Times New Roman"/>
+            <w:kern w:val="0"/>
+            <w14:ligatures w14:val="none"/>
+          </w:rPr>
+          <w:t xml:space="preserve">Wie können wir also sicherstellen, dass unser Algorithmus fair bleibt? Genau damit beschäftigt sich das Forschungsfeld Fair </w:t>
+        </w:r>
+        <w:proofErr w:type="spellStart"/>
+        <w:r>
+          <w:rPr>
+            <w:rFonts w:ascii="Times New Roman" w:eastAsia="Times New Roman" w:hAnsi="Times New Roman" w:cs="Times New Roman"/>
+            <w:kern w:val="0"/>
+            <w14:ligatures w14:val="none"/>
+          </w:rPr>
+          <w:t>Machine</w:t>
+        </w:r>
+        <w:proofErr w:type="spellEnd"/>
+        <w:r>
+          <w:rPr>
+            <w:rFonts w:ascii="Times New Roman" w:eastAsia="Times New Roman" w:hAnsi="Times New Roman" w:cs="Times New Roman"/>
+            <w:kern w:val="0"/>
+            <w14:ligatures w14:val="none"/>
+          </w:rPr>
+          <w:t xml:space="preserve"> Learning."</w:t>
+        </w:r>
+      </w:ins>
+      <w:del w:id="7" w:author="Fleischer, Juliet" w:date="2025-01-13T13:33:00Z" w16du:dateUtc="2025-01-13T12:33:00Z">
         <w:r>
           <w:rPr>
             <w:rFonts w:ascii="AppleSystemUIFont" w:hAnsi="AppleSystemUIFont" w:cs="AppleSystemUIFont"/>
@@ -120,7 +219,7 @@
           <w:delText>eingesetzt werden und in unsere Leben treten, gilt es sich zu Fragen inwieweit Vorhersagen</w:delText>
         </w:r>
       </w:del>
-      <w:del w:id="5" w:author="Fleischer, Juliet" w:date="2025-01-11T11:16:00Z" w16du:dateUtc="2025-01-11T10:16:00Z">
+      <w:del w:id="8" w:author="Fleischer, Juliet" w:date="2025-01-11T11:16:00Z" w16du:dateUtc="2025-01-11T10:16:00Z">
         <w:r>
           <w:rPr>
             <w:rFonts w:ascii="AppleSystemUIFont" w:hAnsi="AppleSystemUIFont" w:cs="AppleSystemUIFont"/>
@@ -131,7 +230,7 @@
           <w:delText>v</w:delText>
         </w:r>
       </w:del>
-      <w:del w:id="6" w:author="Fleischer, Juliet" w:date="2025-01-13T13:33:00Z" w16du:dateUtc="2025-01-13T12:33:00Z">
+      <w:del w:id="9" w:author="Fleischer, Juliet" w:date="2025-01-13T13:33:00Z" w16du:dateUtc="2025-01-13T12:33:00Z">
         <w:r>
           <w:rPr>
             <w:rFonts w:ascii="AppleSystemUIFont" w:hAnsi="AppleSystemUIFont" w:cs="AppleSystemUIFont"/>
@@ -172,57 +271,70 @@
     </w:p>
     <w:p>
       <w:pPr>
-        <w:autoSpaceDE w:val="0"/>
-        <w:autoSpaceDN w:val="0"/>
-        <w:adjustRightInd w:val="0"/>
-        <w:spacing w:after="0" w:line="240" w:lineRule="auto"/>
-        <w:rPr>
-          <w:ins w:id="7" w:author="Fleischer, Juliet" w:date="2025-01-13T14:20:00Z" w16du:dateUtc="2025-01-13T13:20:00Z"/>
-          <w:rFonts w:ascii="AppleSystemUIFont" w:hAnsi="AppleSystemUIFont" w:cs="AppleSystemUIFont"/>
-          <w:kern w:val="0"/>
-          <w:sz w:val="26"/>
-          <w:szCs w:val="26"/>
-        </w:rPr>
-      </w:pPr>
-    </w:p>
-    <w:p>
-      <w:pPr>
-        <w:autoSpaceDE w:val="0"/>
-        <w:autoSpaceDN w:val="0"/>
-        <w:adjustRightInd w:val="0"/>
-        <w:spacing w:after="0" w:line="240" w:lineRule="auto"/>
-        <w:rPr>
-          <w:ins w:id="8" w:author="Fleischer, Juliet" w:date="2025-01-13T13:34:00Z" w16du:dateUtc="2025-01-13T12:34:00Z"/>
-          <w:rFonts w:ascii="AppleSystemUIFont" w:hAnsi="AppleSystemUIFont" w:cs="AppleSystemUIFont"/>
-          <w:kern w:val="0"/>
-          <w:sz w:val="26"/>
-          <w:szCs w:val="26"/>
-        </w:rPr>
-      </w:pPr>
-    </w:p>
-    <w:p>
-      <w:pPr>
-        <w:autoSpaceDE w:val="0"/>
-        <w:autoSpaceDN w:val="0"/>
-        <w:adjustRightInd w:val="0"/>
-        <w:spacing w:after="0" w:line="240" w:lineRule="auto"/>
-        <w:rPr>
-          <w:ins w:id="9" w:author="Fleischer, Juliet" w:date="2025-01-13T14:21:00Z" w16du:dateUtc="2025-01-13T13:21:00Z"/>
-          <w:rFonts w:ascii="AppleSystemUIFont" w:hAnsi="AppleSystemUIFont" w:cs="AppleSystemUIFont"/>
-          <w:kern w:val="0"/>
-          <w:sz w:val="26"/>
-          <w:szCs w:val="26"/>
-        </w:rPr>
-      </w:pPr>
-      <w:ins w:id="10" w:author="Fleischer, Juliet" w:date="2025-01-13T14:20:00Z" w16du:dateUtc="2025-01-13T13:20:00Z">
-        <w:r>
-          <w:rPr>
-            <w:rFonts w:ascii="AppleSystemUIFont" w:hAnsi="AppleSystemUIFont" w:cs="AppleSystemUIFont"/>
-            <w:kern w:val="0"/>
-            <w:sz w:val="26"/>
-            <w:szCs w:val="26"/>
-          </w:rPr>
-          <w:t xml:space="preserve">Wie können wir </w:t>
+        <w:spacing w:before="100" w:beforeAutospacing="1" w:after="100" w:afterAutospacing="1" w:line="240" w:lineRule="auto"/>
+        <w:rPr>
+          <w:ins w:id="10" w:author="Fleischer, Juliet" w:date="2025-01-15T20:29:00Z" w16du:dateUtc="2025-01-15T19:29:00Z"/>
+          <w:rFonts w:ascii="Times New Roman" w:eastAsia="Times New Roman" w:hAnsi="Times New Roman" w:cs="Times New Roman"/>
+          <w:kern w:val="0"/>
+          <w14:ligatures w14:val="none"/>
+          <w:rPrChange w:id="11" w:author="Fleischer, Juliet" w:date="2025-01-15T20:29:00Z" w16du:dateUtc="2025-01-15T19:29:00Z">
+            <w:rPr>
+              <w:ins w:id="12" w:author="Fleischer, Juliet" w:date="2025-01-15T20:29:00Z" w16du:dateUtc="2025-01-15T19:29:00Z"/>
+              <w:rFonts w:ascii="AppleSystemUIFont" w:hAnsi="AppleSystemUIFont" w:cs="AppleSystemUIFont"/>
+              <w:kern w:val="0"/>
+              <w:sz w:val="26"/>
+              <w:szCs w:val="26"/>
+            </w:rPr>
+          </w:rPrChange>
+        </w:rPr>
+        <w:pPrChange w:id="13" w:author="Fleischer, Juliet" w:date="2025-01-15T20:29:00Z" w16du:dateUtc="2025-01-15T19:29:00Z">
+          <w:pPr>
+            <w:autoSpaceDE w:val="0"/>
+            <w:autoSpaceDN w:val="0"/>
+            <w:adjustRightInd w:val="0"/>
+            <w:spacing w:after="0" w:line="240" w:lineRule="auto"/>
+          </w:pPr>
+        </w:pPrChange>
+      </w:pPr>
+    </w:p>
+    <w:p>
+      <w:pPr>
+        <w:autoSpaceDE w:val="0"/>
+        <w:autoSpaceDN w:val="0"/>
+        <w:adjustRightInd w:val="0"/>
+        <w:spacing w:after="0" w:line="240" w:lineRule="auto"/>
+        <w:rPr>
+          <w:ins w:id="14" w:author="Fleischer, Juliet" w:date="2025-01-13T14:21:00Z" w16du:dateUtc="2025-01-13T13:21:00Z"/>
+          <w:rFonts w:ascii="AppleSystemUIFont" w:hAnsi="AppleSystemUIFont" w:cs="AppleSystemUIFont"/>
+          <w:kern w:val="0"/>
+          <w:sz w:val="26"/>
+          <w:szCs w:val="26"/>
+        </w:rPr>
+      </w:pPr>
+    </w:p>
+    <w:p>
+      <w:pPr>
+        <w:autoSpaceDE w:val="0"/>
+        <w:autoSpaceDN w:val="0"/>
+        <w:adjustRightInd w:val="0"/>
+        <w:spacing w:after="0" w:line="240" w:lineRule="auto"/>
+        <w:rPr>
+          <w:del w:id="15" w:author="Fleischer, Juliet" w:date="2025-01-13T14:21:00Z" w16du:dateUtc="2025-01-13T13:21:00Z"/>
+          <w:rFonts w:ascii="AppleSystemUIFont" w:hAnsi="AppleSystemUIFont" w:cs="AppleSystemUIFont"/>
+          <w:kern w:val="0"/>
+          <w:sz w:val="26"/>
+          <w:szCs w:val="26"/>
+        </w:rPr>
+      </w:pPr>
+      <w:ins w:id="16" w:author="Fleischer, Juliet" w:date="2025-01-13T14:21:00Z" w16du:dateUtc="2025-01-13T13:21:00Z">
+        <w:r>
+          <w:rPr>
+            <w:rFonts w:ascii="AppleSystemUIFont" w:hAnsi="AppleSystemUIFont" w:cs="AppleSystemUIFont"/>
+            <w:kern w:val="0"/>
+            <w:sz w:val="26"/>
+            <w:szCs w:val="26"/>
+          </w:rPr>
+          <w:t xml:space="preserve">Damit beschäftigt sich </w:t>
         </w:r>
         <w:proofErr w:type="spellStart"/>
         <w:r>
@@ -232,7 +344,7 @@
             <w:sz w:val="26"/>
             <w:szCs w:val="26"/>
           </w:rPr>
-          <w:t>sichergehn</w:t>
+          <w:t>FairML</w:t>
         </w:r>
         <w:proofErr w:type="spellEnd"/>
         <w:r>
@@ -242,101 +354,9 @@
             <w:sz w:val="26"/>
             <w:szCs w:val="26"/>
           </w:rPr>
-          <w:t xml:space="preserve">, dass </w:t>
-        </w:r>
-        <w:proofErr w:type="spellStart"/>
-        <w:r>
-          <w:rPr>
-            <w:rFonts w:ascii="AppleSystemUIFont" w:hAnsi="AppleSystemUIFont" w:cs="AppleSystemUIFont"/>
-            <w:kern w:val="0"/>
-            <w:sz w:val="26"/>
-            <w:szCs w:val="26"/>
-          </w:rPr>
-          <w:t>A</w:t>
+          <w:t xml:space="preserve">. </w:t>
         </w:r>
       </w:ins>
-      <w:ins w:id="11" w:author="Fleischer, Juliet" w:date="2025-01-13T14:21:00Z" w16du:dateUtc="2025-01-13T13:21:00Z">
-        <w:r>
-          <w:rPr>
-            <w:rFonts w:ascii="AppleSystemUIFont" w:hAnsi="AppleSystemUIFont" w:cs="AppleSystemUIFont"/>
-            <w:kern w:val="0"/>
-            <w:sz w:val="26"/>
-            <w:szCs w:val="26"/>
-          </w:rPr>
-          <w:t>lgortihmus</w:t>
-        </w:r>
-        <w:proofErr w:type="spellEnd"/>
-        <w:r>
-          <w:rPr>
-            <w:rFonts w:ascii="AppleSystemUIFont" w:hAnsi="AppleSystemUIFont" w:cs="AppleSystemUIFont"/>
-            <w:kern w:val="0"/>
-            <w:sz w:val="26"/>
-            <w:szCs w:val="26"/>
-          </w:rPr>
-          <w:t xml:space="preserve"> gerecht ist?</w:t>
-        </w:r>
-      </w:ins>
-    </w:p>
-    <w:p>
-      <w:pPr>
-        <w:autoSpaceDE w:val="0"/>
-        <w:autoSpaceDN w:val="0"/>
-        <w:adjustRightInd w:val="0"/>
-        <w:spacing w:after="0" w:line="240" w:lineRule="auto"/>
-        <w:rPr>
-          <w:ins w:id="12" w:author="Fleischer, Juliet" w:date="2025-01-13T14:21:00Z" w16du:dateUtc="2025-01-13T13:21:00Z"/>
-          <w:rFonts w:ascii="AppleSystemUIFont" w:hAnsi="AppleSystemUIFont" w:cs="AppleSystemUIFont"/>
-          <w:kern w:val="0"/>
-          <w:sz w:val="26"/>
-          <w:szCs w:val="26"/>
-        </w:rPr>
-      </w:pPr>
-    </w:p>
-    <w:p>
-      <w:pPr>
-        <w:autoSpaceDE w:val="0"/>
-        <w:autoSpaceDN w:val="0"/>
-        <w:adjustRightInd w:val="0"/>
-        <w:spacing w:after="0" w:line="240" w:lineRule="auto"/>
-        <w:rPr>
-          <w:del w:id="13" w:author="Fleischer, Juliet" w:date="2025-01-13T14:21:00Z" w16du:dateUtc="2025-01-13T13:21:00Z"/>
-          <w:rFonts w:ascii="AppleSystemUIFont" w:hAnsi="AppleSystemUIFont" w:cs="AppleSystemUIFont"/>
-          <w:kern w:val="0"/>
-          <w:sz w:val="26"/>
-          <w:szCs w:val="26"/>
-        </w:rPr>
-      </w:pPr>
-      <w:ins w:id="14" w:author="Fleischer, Juliet" w:date="2025-01-13T14:21:00Z" w16du:dateUtc="2025-01-13T13:21:00Z">
-        <w:r>
-          <w:rPr>
-            <w:rFonts w:ascii="AppleSystemUIFont" w:hAnsi="AppleSystemUIFont" w:cs="AppleSystemUIFont"/>
-            <w:kern w:val="0"/>
-            <w:sz w:val="26"/>
-            <w:szCs w:val="26"/>
-          </w:rPr>
-          <w:t xml:space="preserve">Damit beschäftigt sich </w:t>
-        </w:r>
-        <w:proofErr w:type="spellStart"/>
-        <w:r>
-          <w:rPr>
-            <w:rFonts w:ascii="AppleSystemUIFont" w:hAnsi="AppleSystemUIFont" w:cs="AppleSystemUIFont"/>
-            <w:kern w:val="0"/>
-            <w:sz w:val="26"/>
-            <w:szCs w:val="26"/>
-          </w:rPr>
-          <w:t>FairML</w:t>
-        </w:r>
-        <w:proofErr w:type="spellEnd"/>
-        <w:r>
-          <w:rPr>
-            <w:rFonts w:ascii="AppleSystemUIFont" w:hAnsi="AppleSystemUIFont" w:cs="AppleSystemUIFont"/>
-            <w:kern w:val="0"/>
-            <w:sz w:val="26"/>
-            <w:szCs w:val="26"/>
-          </w:rPr>
-          <w:t xml:space="preserve">. </w:t>
-        </w:r>
-      </w:ins>
     </w:p>
     <w:p>
       <w:pPr>
@@ -389,7 +409,7 @@
         </w:rPr>
         <w:t xml:space="preserve"> beschäftigt</w:t>
       </w:r>
-      <w:ins w:id="15" w:author="Fleischer, Juliet" w:date="2025-01-13T14:20:00Z" w16du:dateUtc="2025-01-13T13:20:00Z">
+      <w:ins w:id="17" w:author="Fleischer, Juliet" w:date="2025-01-13T14:20:00Z" w16du:dateUtc="2025-01-13T13:20:00Z">
         <w:r>
           <w:rPr>
             <w:rFonts w:ascii="AppleSystemUIFont" w:hAnsi="AppleSystemUIFont" w:cs="AppleSystemUIFont"/>
@@ -398,28 +418,6 @@
             <w:szCs w:val="26"/>
           </w:rPr>
           <w:t xml:space="preserve">, euch überblick geben </w:t>
-        </w:r>
-      </w:ins>
-      <w:del w:id="16" w:author="Fleischer, Juliet" w:date="2025-01-13T14:20:00Z" w16du:dateUtc="2025-01-13T13:20:00Z">
-        <w:r>
-          <w:rPr>
-            <w:rFonts w:ascii="AppleSystemUIFont" w:hAnsi="AppleSystemUIFont" w:cs="AppleSystemUIFont"/>
-            <w:kern w:val="0"/>
-            <w:sz w:val="26"/>
-            <w:szCs w:val="26"/>
-          </w:rPr>
-          <w:delText xml:space="preserve"> (wie viele andere auch). In diesem Vortrag trage ich zusammen, was ich über FairML gelernt habe um euch einen Einstieg in das Feld zu geben. Wir widmen uns dafür erstmal der Frage 1) Woher Bias kommen kann? Dann bringe ich euch di</w:delText>
-        </w:r>
-      </w:del>
-      <w:ins w:id="17" w:author="Fleischer, Juliet" w:date="2025-01-13T14:20:00Z" w16du:dateUtc="2025-01-13T13:20:00Z">
-        <w:r>
-          <w:rPr>
-            <w:rFonts w:ascii="AppleSystemUIFont" w:hAnsi="AppleSystemUIFont" w:cs="AppleSystemUIFont"/>
-            <w:kern w:val="0"/>
-            <w:sz w:val="26"/>
-            <w:szCs w:val="26"/>
-          </w:rPr>
-          <w:t>: Agenda</w:t>
         </w:r>
       </w:ins>
       <w:del w:id="18" w:author="Fleischer, Juliet" w:date="2025-01-13T14:20:00Z" w16du:dateUtc="2025-01-13T13:20:00Z">
@@ -430,10 +428,32 @@
             <w:sz w:val="26"/>
             <w:szCs w:val="26"/>
           </w:rPr>
+          <w:delText xml:space="preserve"> (wie viele andere auch). In diesem Vortrag trage ich zusammen, was ich über FairML gelernt habe um euch einen Einstieg in das Feld zu geben. Wir widmen uns dafür erstmal der Frage 1) Woher Bias kommen kann? Dann bringe ich euch di</w:delText>
+        </w:r>
+      </w:del>
+      <w:ins w:id="19" w:author="Fleischer, Juliet" w:date="2025-01-13T14:20:00Z" w16du:dateUtc="2025-01-13T13:20:00Z">
+        <w:r>
+          <w:rPr>
+            <w:rFonts w:ascii="AppleSystemUIFont" w:hAnsi="AppleSystemUIFont" w:cs="AppleSystemUIFont"/>
+            <w:kern w:val="0"/>
+            <w:sz w:val="26"/>
+            <w:szCs w:val="26"/>
+          </w:rPr>
+          <w:t>: Agenda</w:t>
+        </w:r>
+      </w:ins>
+      <w:del w:id="20" w:author="Fleischer, Juliet" w:date="2025-01-13T14:20:00Z" w16du:dateUtc="2025-01-13T13:20:00Z">
+        <w:r>
+          <w:rPr>
+            <w:rFonts w:ascii="AppleSystemUIFont" w:hAnsi="AppleSystemUIFont" w:cs="AppleSystemUIFont"/>
+            <w:kern w:val="0"/>
+            <w:sz w:val="26"/>
+            <w:szCs w:val="26"/>
+          </w:rPr>
           <w:delText>e 2) zwei grundlegenderen Ideen über Fairness in ML zu denken nahe (Fokus der Präsentation) .</w:delText>
         </w:r>
       </w:del>
-      <w:del w:id="19" w:author="Fleischer, Juliet" w:date="2025-01-11T10:36:00Z" w16du:dateUtc="2025-01-11T09:36:00Z">
+      <w:del w:id="21" w:author="Fleischer, Juliet" w:date="2025-01-11T10:36:00Z" w16du:dateUtc="2025-01-11T09:36:00Z">
         <w:r>
           <w:rPr>
             <w:rFonts w:ascii="AppleSystemUIFont" w:hAnsi="AppleSystemUIFont" w:cs="AppleSystemUIFont"/>
@@ -444,7 +464,7 @@
           <w:delText xml:space="preserve"> </w:delText>
         </w:r>
       </w:del>
-      <w:del w:id="20" w:author="Fleischer, Juliet" w:date="2025-01-13T14:20:00Z" w16du:dateUtc="2025-01-13T13:20:00Z">
+      <w:del w:id="22" w:author="Fleischer, Juliet" w:date="2025-01-13T14:20:00Z" w16du:dateUtc="2025-01-13T13:20:00Z">
         <w:r>
           <w:rPr>
             <w:rFonts w:ascii="AppleSystemUIFont" w:hAnsi="AppleSystemUIFont" w:cs="AppleSystemUIFont"/>
@@ -463,22 +483,22 @@
         <w:adjustRightInd w:val="0"/>
         <w:spacing w:after="0" w:line="240" w:lineRule="auto"/>
         <w:rPr>
-          <w:del w:id="21" w:author="Fleischer, Juliet" w:date="2025-01-13T14:21:00Z" w16du:dateUtc="2025-01-13T13:21:00Z"/>
-          <w:rFonts w:ascii="AppleSystemUIFont" w:hAnsi="AppleSystemUIFont" w:cs="AppleSystemUIFont"/>
-          <w:kern w:val="0"/>
-          <w:sz w:val="26"/>
-          <w:szCs w:val="26"/>
-        </w:rPr>
-      </w:pPr>
-    </w:p>
-    <w:p>
-      <w:pPr>
-        <w:autoSpaceDE w:val="0"/>
-        <w:autoSpaceDN w:val="0"/>
-        <w:adjustRightInd w:val="0"/>
-        <w:spacing w:after="0" w:line="240" w:lineRule="auto"/>
-        <w:rPr>
-          <w:moveFrom w:id="22" w:author="Fleischer, Juliet" w:date="2025-01-11T10:33:00Z" w16du:dateUtc="2025-01-11T09:33:00Z"/>
+          <w:del w:id="23" w:author="Fleischer, Juliet" w:date="2025-01-13T14:21:00Z" w16du:dateUtc="2025-01-13T13:21:00Z"/>
+          <w:rFonts w:ascii="AppleSystemUIFont" w:hAnsi="AppleSystemUIFont" w:cs="AppleSystemUIFont"/>
+          <w:kern w:val="0"/>
+          <w:sz w:val="26"/>
+          <w:szCs w:val="26"/>
+        </w:rPr>
+      </w:pPr>
+    </w:p>
+    <w:p>
+      <w:pPr>
+        <w:autoSpaceDE w:val="0"/>
+        <w:autoSpaceDN w:val="0"/>
+        <w:adjustRightInd w:val="0"/>
+        <w:spacing w:after="0" w:line="240" w:lineRule="auto"/>
+        <w:rPr>
+          <w:moveFrom w:id="24" w:author="Fleischer, Juliet" w:date="2025-01-11T10:33:00Z" w16du:dateUtc="2025-01-11T09:33:00Z"/>
           <w:rFonts w:ascii="AppleSystemUIFont" w:hAnsi="AppleSystemUIFont" w:cs="AppleSystemUIFont"/>
           <w:b/>
           <w:bCs/>
@@ -487,8 +507,8 @@
           <w:szCs w:val="26"/>
         </w:rPr>
       </w:pPr>
-      <w:moveFromRangeStart w:id="23" w:author="Fleischer, Juliet" w:date="2025-01-11T10:33:00Z" w:name="move187484024"/>
-      <w:moveFrom w:id="24" w:author="Fleischer, Juliet" w:date="2025-01-11T10:33:00Z" w16du:dateUtc="2025-01-11T09:33:00Z">
+      <w:moveFromRangeStart w:id="25" w:author="Fleischer, Juliet" w:date="2025-01-11T10:33:00Z" w:name="move187484024"/>
+      <w:moveFrom w:id="26" w:author="Fleischer, Juliet" w:date="2025-01-11T10:33:00Z" w16du:dateUtc="2025-01-11T09:33:00Z">
         <w:r>
           <w:rPr>
             <w:rFonts w:ascii="AppleSystemUIFont" w:hAnsi="AppleSystemUIFont" w:cs="AppleSystemUIFont"/>
@@ -525,14 +545,14 @@
         <w:adjustRightInd w:val="0"/>
         <w:spacing w:after="0" w:line="240" w:lineRule="auto"/>
         <w:rPr>
-          <w:moveFrom w:id="25" w:author="Fleischer, Juliet" w:date="2025-01-11T10:33:00Z" w16du:dateUtc="2025-01-11T09:33:00Z"/>
-          <w:rFonts w:ascii="AppleSystemUIFont" w:hAnsi="AppleSystemUIFont" w:cs="AppleSystemUIFont"/>
-          <w:kern w:val="0"/>
-          <w:sz w:val="26"/>
-          <w:szCs w:val="26"/>
-        </w:rPr>
-      </w:pPr>
-      <w:moveFrom w:id="26" w:author="Fleischer, Juliet" w:date="2025-01-11T10:33:00Z" w16du:dateUtc="2025-01-11T09:33:00Z">
+          <w:moveFrom w:id="27" w:author="Fleischer, Juliet" w:date="2025-01-11T10:33:00Z" w16du:dateUtc="2025-01-11T09:33:00Z"/>
+          <w:rFonts w:ascii="AppleSystemUIFont" w:hAnsi="AppleSystemUIFont" w:cs="AppleSystemUIFont"/>
+          <w:kern w:val="0"/>
+          <w:sz w:val="26"/>
+          <w:szCs w:val="26"/>
+        </w:rPr>
+      </w:pPr>
+      <w:moveFrom w:id="28" w:author="Fleischer, Juliet" w:date="2025-01-11T10:33:00Z" w16du:dateUtc="2025-01-11T09:33:00Z">
         <w:r>
           <w:rPr>
             <w:rFonts w:ascii="AppleSystemUIFont" w:hAnsi="AppleSystemUIFont" w:cs="AppleSystemUIFont"/>
@@ -580,14 +600,14 @@
         <w:adjustRightInd w:val="0"/>
         <w:spacing w:after="0" w:line="240" w:lineRule="auto"/>
         <w:rPr>
-          <w:moveFrom w:id="27" w:author="Fleischer, Juliet" w:date="2025-01-11T10:33:00Z" w16du:dateUtc="2025-01-11T09:33:00Z"/>
-          <w:rFonts w:ascii="AppleSystemUIFont" w:hAnsi="AppleSystemUIFont" w:cs="AppleSystemUIFont"/>
-          <w:kern w:val="0"/>
-          <w:sz w:val="26"/>
-          <w:szCs w:val="26"/>
-        </w:rPr>
-      </w:pPr>
-      <w:moveFrom w:id="28" w:author="Fleischer, Juliet" w:date="2025-01-11T10:33:00Z" w16du:dateUtc="2025-01-11T09:33:00Z">
+          <w:moveFrom w:id="29" w:author="Fleischer, Juliet" w:date="2025-01-11T10:33:00Z" w16du:dateUtc="2025-01-11T09:33:00Z"/>
+          <w:rFonts w:ascii="AppleSystemUIFont" w:hAnsi="AppleSystemUIFont" w:cs="AppleSystemUIFont"/>
+          <w:kern w:val="0"/>
+          <w:sz w:val="26"/>
+          <w:szCs w:val="26"/>
+        </w:rPr>
+      </w:pPr>
+      <w:moveFrom w:id="30" w:author="Fleischer, Juliet" w:date="2025-01-11T10:33:00Z" w16du:dateUtc="2025-01-11T09:33:00Z">
         <w:r>
           <w:rPr>
             <w:rFonts w:ascii="AppleSystemUIFont" w:hAnsi="AppleSystemUIFont" w:cs="AppleSystemUIFont"/>
@@ -611,14 +631,14 @@
         <w:adjustRightInd w:val="0"/>
         <w:spacing w:after="0" w:line="240" w:lineRule="auto"/>
         <w:rPr>
-          <w:moveFrom w:id="29" w:author="Fleischer, Juliet" w:date="2025-01-11T10:33:00Z" w16du:dateUtc="2025-01-11T09:33:00Z"/>
-          <w:rFonts w:ascii="AppleSystemUIFont" w:hAnsi="AppleSystemUIFont" w:cs="AppleSystemUIFont"/>
-          <w:kern w:val="0"/>
-          <w:sz w:val="26"/>
-          <w:szCs w:val="26"/>
-        </w:rPr>
-      </w:pPr>
-      <w:moveFrom w:id="30" w:author="Fleischer, Juliet" w:date="2025-01-11T10:33:00Z" w16du:dateUtc="2025-01-11T09:33:00Z">
+          <w:moveFrom w:id="31" w:author="Fleischer, Juliet" w:date="2025-01-11T10:33:00Z" w16du:dateUtc="2025-01-11T09:33:00Z"/>
+          <w:rFonts w:ascii="AppleSystemUIFont" w:hAnsi="AppleSystemUIFont" w:cs="AppleSystemUIFont"/>
+          <w:kern w:val="0"/>
+          <w:sz w:val="26"/>
+          <w:szCs w:val="26"/>
+        </w:rPr>
+      </w:pPr>
+      <w:moveFrom w:id="32" w:author="Fleischer, Juliet" w:date="2025-01-11T10:33:00Z" w16du:dateUtc="2025-01-11T09:33:00Z">
         <w:r>
           <w:rPr>
             <w:rFonts w:ascii="AppleSystemUIFont" w:hAnsi="AppleSystemUIFont" w:cs="AppleSystemUIFont"/>
@@ -642,14 +662,14 @@
         <w:adjustRightInd w:val="0"/>
         <w:spacing w:after="0" w:line="240" w:lineRule="auto"/>
         <w:rPr>
-          <w:moveFrom w:id="31" w:author="Fleischer, Juliet" w:date="2025-01-11T10:33:00Z" w16du:dateUtc="2025-01-11T09:33:00Z"/>
-          <w:rFonts w:ascii="AppleSystemUIFont" w:hAnsi="AppleSystemUIFont" w:cs="AppleSystemUIFont"/>
-          <w:kern w:val="0"/>
-          <w:sz w:val="26"/>
-          <w:szCs w:val="26"/>
-        </w:rPr>
-      </w:pPr>
-      <w:moveFrom w:id="32" w:author="Fleischer, Juliet" w:date="2025-01-11T10:33:00Z" w16du:dateUtc="2025-01-11T09:33:00Z">
+          <w:moveFrom w:id="33" w:author="Fleischer, Juliet" w:date="2025-01-11T10:33:00Z" w16du:dateUtc="2025-01-11T09:33:00Z"/>
+          <w:rFonts w:ascii="AppleSystemUIFont" w:hAnsi="AppleSystemUIFont" w:cs="AppleSystemUIFont"/>
+          <w:kern w:val="0"/>
+          <w:sz w:val="26"/>
+          <w:szCs w:val="26"/>
+        </w:rPr>
+      </w:pPr>
+      <w:moveFrom w:id="34" w:author="Fleischer, Juliet" w:date="2025-01-11T10:33:00Z" w16du:dateUtc="2025-01-11T09:33:00Z">
         <w:r>
           <w:rPr>
             <w:rFonts w:ascii="AppleSystemUIFont" w:hAnsi="AppleSystemUIFont" w:cs="AppleSystemUIFont"/>
@@ -673,14 +693,14 @@
         <w:adjustRightInd w:val="0"/>
         <w:spacing w:after="0" w:line="240" w:lineRule="auto"/>
         <w:rPr>
-          <w:moveFrom w:id="33" w:author="Fleischer, Juliet" w:date="2025-01-11T10:33:00Z" w16du:dateUtc="2025-01-11T09:33:00Z"/>
-          <w:rFonts w:ascii="AppleSystemUIFont" w:hAnsi="AppleSystemUIFont" w:cs="AppleSystemUIFont"/>
-          <w:kern w:val="0"/>
-          <w:sz w:val="26"/>
-          <w:szCs w:val="26"/>
-        </w:rPr>
-      </w:pPr>
-      <w:moveFrom w:id="34" w:author="Fleischer, Juliet" w:date="2025-01-11T10:33:00Z" w16du:dateUtc="2025-01-11T09:33:00Z">
+          <w:moveFrom w:id="35" w:author="Fleischer, Juliet" w:date="2025-01-11T10:33:00Z" w16du:dateUtc="2025-01-11T09:33:00Z"/>
+          <w:rFonts w:ascii="AppleSystemUIFont" w:hAnsi="AppleSystemUIFont" w:cs="AppleSystemUIFont"/>
+          <w:kern w:val="0"/>
+          <w:sz w:val="26"/>
+          <w:szCs w:val="26"/>
+        </w:rPr>
+      </w:pPr>
+      <w:moveFrom w:id="36" w:author="Fleischer, Juliet" w:date="2025-01-11T10:33:00Z" w16du:dateUtc="2025-01-11T09:33:00Z">
         <w:r>
           <w:rPr>
             <w:rFonts w:ascii="AppleSystemUIFont" w:hAnsi="AppleSystemUIFont" w:cs="AppleSystemUIFont"/>
@@ -699,36 +719,6 @@
         <w:adjustRightInd w:val="0"/>
         <w:spacing w:after="0" w:line="240" w:lineRule="auto"/>
         <w:rPr>
-          <w:moveFrom w:id="35" w:author="Fleischer, Juliet" w:date="2025-01-11T10:33:00Z" w16du:dateUtc="2025-01-11T09:33:00Z"/>
-          <w:rFonts w:ascii="AppleSystemUIFont" w:hAnsi="AppleSystemUIFont" w:cs="AppleSystemUIFont"/>
-          <w:kern w:val="0"/>
-          <w:sz w:val="26"/>
-          <w:szCs w:val="26"/>
-        </w:rPr>
-      </w:pPr>
-    </w:p>
-    <w:p>
-      <w:pPr>
-        <w:autoSpaceDE w:val="0"/>
-        <w:autoSpaceDN w:val="0"/>
-        <w:adjustRightInd w:val="0"/>
-        <w:spacing w:after="0" w:line="240" w:lineRule="auto"/>
-        <w:rPr>
-          <w:moveFrom w:id="36" w:author="Fleischer, Juliet" w:date="2025-01-11T10:33:00Z" w16du:dateUtc="2025-01-11T09:33:00Z"/>
-          <w:rFonts w:ascii="AppleSystemUIFont" w:hAnsi="AppleSystemUIFont" w:cs="AppleSystemUIFont"/>
-          <w:kern w:val="0"/>
-          <w:sz w:val="26"/>
-          <w:szCs w:val="26"/>
-        </w:rPr>
-      </w:pPr>
-    </w:p>
-    <w:p>
-      <w:pPr>
-        <w:autoSpaceDE w:val="0"/>
-        <w:autoSpaceDN w:val="0"/>
-        <w:adjustRightInd w:val="0"/>
-        <w:spacing w:after="0" w:line="240" w:lineRule="auto"/>
-        <w:rPr>
           <w:moveFrom w:id="37" w:author="Fleischer, Juliet" w:date="2025-01-11T10:33:00Z" w16du:dateUtc="2025-01-11T09:33:00Z"/>
           <w:rFonts w:ascii="AppleSystemUIFont" w:hAnsi="AppleSystemUIFont" w:cs="AppleSystemUIFont"/>
           <w:kern w:val="0"/>
@@ -736,7 +726,37 @@
           <w:szCs w:val="26"/>
         </w:rPr>
       </w:pPr>
-      <w:moveFrom w:id="38" w:author="Fleischer, Juliet" w:date="2025-01-11T10:33:00Z" w16du:dateUtc="2025-01-11T09:33:00Z">
+    </w:p>
+    <w:p>
+      <w:pPr>
+        <w:autoSpaceDE w:val="0"/>
+        <w:autoSpaceDN w:val="0"/>
+        <w:adjustRightInd w:val="0"/>
+        <w:spacing w:after="0" w:line="240" w:lineRule="auto"/>
+        <w:rPr>
+          <w:moveFrom w:id="38" w:author="Fleischer, Juliet" w:date="2025-01-11T10:33:00Z" w16du:dateUtc="2025-01-11T09:33:00Z"/>
+          <w:rFonts w:ascii="AppleSystemUIFont" w:hAnsi="AppleSystemUIFont" w:cs="AppleSystemUIFont"/>
+          <w:kern w:val="0"/>
+          <w:sz w:val="26"/>
+          <w:szCs w:val="26"/>
+        </w:rPr>
+      </w:pPr>
+    </w:p>
+    <w:p>
+      <w:pPr>
+        <w:autoSpaceDE w:val="0"/>
+        <w:autoSpaceDN w:val="0"/>
+        <w:adjustRightInd w:val="0"/>
+        <w:spacing w:after="0" w:line="240" w:lineRule="auto"/>
+        <w:rPr>
+          <w:moveFrom w:id="39" w:author="Fleischer, Juliet" w:date="2025-01-11T10:33:00Z" w16du:dateUtc="2025-01-11T09:33:00Z"/>
+          <w:rFonts w:ascii="AppleSystemUIFont" w:hAnsi="AppleSystemUIFont" w:cs="AppleSystemUIFont"/>
+          <w:kern w:val="0"/>
+          <w:sz w:val="26"/>
+          <w:szCs w:val="26"/>
+        </w:rPr>
+      </w:pPr>
+      <w:moveFrom w:id="40" w:author="Fleischer, Juliet" w:date="2025-01-11T10:33:00Z" w16du:dateUtc="2025-01-11T09:33:00Z">
         <w:r>
           <w:rPr>
             <w:rFonts w:ascii="AppleSystemUIFont" w:hAnsi="AppleSystemUIFont" w:cs="AppleSystemUIFont"/>
@@ -764,14 +784,14 @@
         <w:adjustRightInd w:val="0"/>
         <w:spacing w:after="0" w:line="240" w:lineRule="auto"/>
         <w:rPr>
-          <w:moveFrom w:id="39" w:author="Fleischer, Juliet" w:date="2025-01-11T10:33:00Z" w16du:dateUtc="2025-01-11T09:33:00Z"/>
-          <w:rFonts w:ascii="AppleSystemUIFont" w:hAnsi="AppleSystemUIFont" w:cs="AppleSystemUIFont"/>
-          <w:kern w:val="0"/>
-          <w:sz w:val="26"/>
-          <w:szCs w:val="26"/>
-        </w:rPr>
-      </w:pPr>
-      <w:moveFrom w:id="40" w:author="Fleischer, Juliet" w:date="2025-01-11T10:33:00Z" w16du:dateUtc="2025-01-11T09:33:00Z">
+          <w:moveFrom w:id="41" w:author="Fleischer, Juliet" w:date="2025-01-11T10:33:00Z" w16du:dateUtc="2025-01-11T09:33:00Z"/>
+          <w:rFonts w:ascii="AppleSystemUIFont" w:hAnsi="AppleSystemUIFont" w:cs="AppleSystemUIFont"/>
+          <w:kern w:val="0"/>
+          <w:sz w:val="26"/>
+          <w:szCs w:val="26"/>
+        </w:rPr>
+      </w:pPr>
+      <w:moveFrom w:id="42" w:author="Fleischer, Juliet" w:date="2025-01-11T10:33:00Z" w16du:dateUtc="2025-01-11T09:33:00Z">
         <w:r>
           <w:rPr>
             <w:rFonts w:ascii="AppleSystemUIFont" w:hAnsi="AppleSystemUIFont" w:cs="AppleSystemUIFont"/>
@@ -783,37 +803,37 @@
         </w:r>
       </w:moveFrom>
     </w:p>
-    <w:moveFromRangeEnd w:id="23"/>
-    <w:p>
-      <w:pPr>
-        <w:autoSpaceDE w:val="0"/>
-        <w:autoSpaceDN w:val="0"/>
-        <w:adjustRightInd w:val="0"/>
-        <w:spacing w:after="0" w:line="240" w:lineRule="auto"/>
-        <w:rPr>
-          <w:rFonts w:ascii="AppleSystemUIFont" w:hAnsi="AppleSystemUIFont" w:cs="AppleSystemUIFont"/>
-          <w:kern w:val="0"/>
-          <w:sz w:val="26"/>
-          <w:szCs w:val="26"/>
-        </w:rPr>
-      </w:pPr>
-    </w:p>
-    <w:p>
-      <w:pPr>
-        <w:autoSpaceDE w:val="0"/>
-        <w:autoSpaceDN w:val="0"/>
-        <w:adjustRightInd w:val="0"/>
-        <w:spacing w:after="0" w:line="240" w:lineRule="auto"/>
-        <w:rPr>
-          <w:moveFrom w:id="41" w:author="Fleischer, Juliet" w:date="2025-01-13T14:23:00Z" w16du:dateUtc="2025-01-13T13:23:00Z"/>
-          <w:rFonts w:ascii="AppleSystemUIFont" w:hAnsi="AppleSystemUIFont" w:cs="AppleSystemUIFont"/>
-          <w:kern w:val="0"/>
-          <w:sz w:val="26"/>
-          <w:szCs w:val="26"/>
-        </w:rPr>
-      </w:pPr>
-      <w:moveFromRangeStart w:id="42" w:author="Fleischer, Juliet" w:date="2025-01-13T14:23:00Z" w:name="move187670610"/>
-      <w:moveFrom w:id="43" w:author="Fleischer, Juliet" w:date="2025-01-13T14:23:00Z" w16du:dateUtc="2025-01-13T13:23:00Z">
+    <w:moveFromRangeEnd w:id="25"/>
+    <w:p>
+      <w:pPr>
+        <w:autoSpaceDE w:val="0"/>
+        <w:autoSpaceDN w:val="0"/>
+        <w:adjustRightInd w:val="0"/>
+        <w:spacing w:after="0" w:line="240" w:lineRule="auto"/>
+        <w:rPr>
+          <w:rFonts w:ascii="AppleSystemUIFont" w:hAnsi="AppleSystemUIFont" w:cs="AppleSystemUIFont"/>
+          <w:kern w:val="0"/>
+          <w:sz w:val="26"/>
+          <w:szCs w:val="26"/>
+        </w:rPr>
+      </w:pPr>
+    </w:p>
+    <w:p>
+      <w:pPr>
+        <w:autoSpaceDE w:val="0"/>
+        <w:autoSpaceDN w:val="0"/>
+        <w:adjustRightInd w:val="0"/>
+        <w:spacing w:after="0" w:line="240" w:lineRule="auto"/>
+        <w:rPr>
+          <w:moveFrom w:id="43" w:author="Fleischer, Juliet" w:date="2025-01-13T14:23:00Z" w16du:dateUtc="2025-01-13T13:23:00Z"/>
+          <w:rFonts w:ascii="AppleSystemUIFont" w:hAnsi="AppleSystemUIFont" w:cs="AppleSystemUIFont"/>
+          <w:kern w:val="0"/>
+          <w:sz w:val="26"/>
+          <w:szCs w:val="26"/>
+        </w:rPr>
+      </w:pPr>
+      <w:moveFromRangeStart w:id="44" w:author="Fleischer, Juliet" w:date="2025-01-13T14:23:00Z" w:name="move187670610"/>
+      <w:moveFrom w:id="45" w:author="Fleischer, Juliet" w:date="2025-01-13T14:23:00Z" w16du:dateUtc="2025-01-13T13:23:00Z">
         <w:r>
           <w:rPr>
             <w:rFonts w:ascii="AppleSystemUIFont" w:hAnsi="AppleSystemUIFont" w:cs="AppleSystemUIFont"/>
@@ -837,14 +857,14 @@
         <w:adjustRightInd w:val="0"/>
         <w:spacing w:after="0" w:line="240" w:lineRule="auto"/>
         <w:rPr>
-          <w:moveFrom w:id="44" w:author="Fleischer, Juliet" w:date="2025-01-13T14:23:00Z" w16du:dateUtc="2025-01-13T13:23:00Z"/>
-          <w:rFonts w:ascii="AppleSystemUIFont" w:hAnsi="AppleSystemUIFont" w:cs="AppleSystemUIFont"/>
-          <w:kern w:val="0"/>
-          <w:sz w:val="26"/>
-          <w:szCs w:val="26"/>
-        </w:rPr>
-      </w:pPr>
-      <w:moveFrom w:id="45" w:author="Fleischer, Juliet" w:date="2025-01-13T14:23:00Z" w16du:dateUtc="2025-01-13T13:23:00Z">
+          <w:moveFrom w:id="46" w:author="Fleischer, Juliet" w:date="2025-01-13T14:23:00Z" w16du:dateUtc="2025-01-13T13:23:00Z"/>
+          <w:rFonts w:ascii="AppleSystemUIFont" w:hAnsi="AppleSystemUIFont" w:cs="AppleSystemUIFont"/>
+          <w:kern w:val="0"/>
+          <w:sz w:val="26"/>
+          <w:szCs w:val="26"/>
+        </w:rPr>
+      </w:pPr>
+      <w:moveFrom w:id="47" w:author="Fleischer, Juliet" w:date="2025-01-13T14:23:00Z" w16du:dateUtc="2025-01-13T13:23:00Z">
         <w:r>
           <w:rPr>
             <w:rFonts w:ascii="AppleSystemUIFont" w:hAnsi="AppleSystemUIFont" w:cs="AppleSystemUIFont"/>
@@ -886,14 +906,14 @@
         <w:adjustRightInd w:val="0"/>
         <w:spacing w:after="0" w:line="240" w:lineRule="auto"/>
         <w:rPr>
-          <w:moveFrom w:id="46" w:author="Fleischer, Juliet" w:date="2025-01-13T14:23:00Z" w16du:dateUtc="2025-01-13T13:23:00Z"/>
-          <w:rFonts w:ascii="AppleSystemUIFont" w:hAnsi="AppleSystemUIFont" w:cs="AppleSystemUIFont"/>
-          <w:kern w:val="0"/>
-          <w:sz w:val="26"/>
-          <w:szCs w:val="26"/>
-        </w:rPr>
-      </w:pPr>
-      <w:moveFrom w:id="47" w:author="Fleischer, Juliet" w:date="2025-01-13T14:23:00Z" w16du:dateUtc="2025-01-13T13:23:00Z">
+          <w:moveFrom w:id="48" w:author="Fleischer, Juliet" w:date="2025-01-13T14:23:00Z" w16du:dateUtc="2025-01-13T13:23:00Z"/>
+          <w:rFonts w:ascii="AppleSystemUIFont" w:hAnsi="AppleSystemUIFont" w:cs="AppleSystemUIFont"/>
+          <w:kern w:val="0"/>
+          <w:sz w:val="26"/>
+          <w:szCs w:val="26"/>
+        </w:rPr>
+      </w:pPr>
+      <w:moveFrom w:id="49" w:author="Fleischer, Juliet" w:date="2025-01-13T14:23:00Z" w16du:dateUtc="2025-01-13T13:23:00Z">
         <w:r>
           <w:rPr>
             <w:rFonts w:ascii="AppleSystemUIFont" w:hAnsi="AppleSystemUIFont" w:cs="AppleSystemUIFont"/>
@@ -948,29 +968,29 @@
         <w:adjustRightInd w:val="0"/>
         <w:spacing w:after="0" w:line="240" w:lineRule="auto"/>
         <w:rPr>
-          <w:moveFrom w:id="48" w:author="Fleischer, Juliet" w:date="2025-01-13T14:23:00Z" w16du:dateUtc="2025-01-13T13:23:00Z"/>
-          <w:rFonts w:ascii="AppleSystemUIFont" w:hAnsi="AppleSystemUIFont" w:cs="AppleSystemUIFont"/>
-          <w:kern w:val="0"/>
-          <w:sz w:val="26"/>
-          <w:szCs w:val="26"/>
-        </w:rPr>
-      </w:pPr>
-    </w:p>
-    <w:p>
-      <w:pPr>
-        <w:autoSpaceDE w:val="0"/>
-        <w:autoSpaceDN w:val="0"/>
-        <w:adjustRightInd w:val="0"/>
-        <w:spacing w:after="0" w:line="240" w:lineRule="auto"/>
-        <w:rPr>
-          <w:moveFrom w:id="49" w:author="Fleischer, Juliet" w:date="2025-01-13T14:23:00Z" w16du:dateUtc="2025-01-13T13:23:00Z"/>
-          <w:rFonts w:ascii="AppleSystemUIFont" w:hAnsi="AppleSystemUIFont" w:cs="AppleSystemUIFont"/>
-          <w:kern w:val="0"/>
-          <w:sz w:val="26"/>
-          <w:szCs w:val="26"/>
-        </w:rPr>
-      </w:pPr>
-      <w:moveFrom w:id="50" w:author="Fleischer, Juliet" w:date="2025-01-13T14:23:00Z" w16du:dateUtc="2025-01-13T13:23:00Z">
+          <w:moveFrom w:id="50" w:author="Fleischer, Juliet" w:date="2025-01-13T14:23:00Z" w16du:dateUtc="2025-01-13T13:23:00Z"/>
+          <w:rFonts w:ascii="AppleSystemUIFont" w:hAnsi="AppleSystemUIFont" w:cs="AppleSystemUIFont"/>
+          <w:kern w:val="0"/>
+          <w:sz w:val="26"/>
+          <w:szCs w:val="26"/>
+        </w:rPr>
+      </w:pPr>
+    </w:p>
+    <w:p>
+      <w:pPr>
+        <w:autoSpaceDE w:val="0"/>
+        <w:autoSpaceDN w:val="0"/>
+        <w:adjustRightInd w:val="0"/>
+        <w:spacing w:after="0" w:line="240" w:lineRule="auto"/>
+        <w:rPr>
+          <w:moveFrom w:id="51" w:author="Fleischer, Juliet" w:date="2025-01-13T14:23:00Z" w16du:dateUtc="2025-01-13T13:23:00Z"/>
+          <w:rFonts w:ascii="AppleSystemUIFont" w:hAnsi="AppleSystemUIFont" w:cs="AppleSystemUIFont"/>
+          <w:kern w:val="0"/>
+          <w:sz w:val="26"/>
+          <w:szCs w:val="26"/>
+        </w:rPr>
+      </w:pPr>
+      <w:moveFrom w:id="52" w:author="Fleischer, Juliet" w:date="2025-01-13T14:23:00Z" w16du:dateUtc="2025-01-13T13:23:00Z">
         <w:r>
           <w:rPr>
             <w:rFonts w:ascii="AppleSystemUIFont" w:hAnsi="AppleSystemUIFont" w:cs="AppleSystemUIFont"/>
@@ -1007,14 +1027,14 @@
         <w:adjustRightInd w:val="0"/>
         <w:spacing w:after="0" w:line="240" w:lineRule="auto"/>
         <w:rPr>
-          <w:moveFrom w:id="51" w:author="Fleischer, Juliet" w:date="2025-01-13T14:23:00Z" w16du:dateUtc="2025-01-13T13:23:00Z"/>
-          <w:rFonts w:ascii="AppleSystemUIFont" w:hAnsi="AppleSystemUIFont" w:cs="AppleSystemUIFont"/>
-          <w:kern w:val="0"/>
-          <w:sz w:val="26"/>
-          <w:szCs w:val="26"/>
-        </w:rPr>
-      </w:pPr>
-      <w:moveFrom w:id="52" w:author="Fleischer, Juliet" w:date="2025-01-13T14:23:00Z" w16du:dateUtc="2025-01-13T13:23:00Z">
+          <w:moveFrom w:id="53" w:author="Fleischer, Juliet" w:date="2025-01-13T14:23:00Z" w16du:dateUtc="2025-01-13T13:23:00Z"/>
+          <w:rFonts w:ascii="AppleSystemUIFont" w:hAnsi="AppleSystemUIFont" w:cs="AppleSystemUIFont"/>
+          <w:kern w:val="0"/>
+          <w:sz w:val="26"/>
+          <w:szCs w:val="26"/>
+        </w:rPr>
+      </w:pPr>
+      <w:moveFrom w:id="54" w:author="Fleischer, Juliet" w:date="2025-01-13T14:23:00Z" w16du:dateUtc="2025-01-13T13:23:00Z">
         <w:r>
           <w:rPr>
             <w:rFonts w:ascii="AppleSystemUIFont" w:hAnsi="AppleSystemUIFont" w:cs="AppleSystemUIFont"/>
@@ -1044,22 +1064,22 @@
         </w:r>
       </w:moveFrom>
     </w:p>
-    <w:moveFromRangeEnd w:id="42"/>
-    <w:p>
-      <w:pPr>
-        <w:autoSpaceDE w:val="0"/>
-        <w:autoSpaceDN w:val="0"/>
-        <w:adjustRightInd w:val="0"/>
-        <w:spacing w:after="0" w:line="240" w:lineRule="auto"/>
-        <w:rPr>
-          <w:del w:id="53" w:author="Fleischer, Juliet" w:date="2025-01-13T14:21:00Z" w16du:dateUtc="2025-01-13T13:21:00Z"/>
-          <w:rFonts w:ascii="AppleSystemUIFont" w:hAnsi="AppleSystemUIFont" w:cs="AppleSystemUIFont"/>
-          <w:kern w:val="0"/>
-          <w:sz w:val="26"/>
-          <w:szCs w:val="26"/>
-        </w:rPr>
-      </w:pPr>
-      <w:ins w:id="54" w:author="Fleischer, Juliet" w:date="2025-01-13T14:21:00Z" w16du:dateUtc="2025-01-13T13:21:00Z">
+    <w:moveFromRangeEnd w:id="44"/>
+    <w:p>
+      <w:pPr>
+        <w:autoSpaceDE w:val="0"/>
+        <w:autoSpaceDN w:val="0"/>
+        <w:adjustRightInd w:val="0"/>
+        <w:spacing w:after="0" w:line="240" w:lineRule="auto"/>
+        <w:rPr>
+          <w:del w:id="55" w:author="Fleischer, Juliet" w:date="2025-01-13T14:21:00Z" w16du:dateUtc="2025-01-13T13:21:00Z"/>
+          <w:rFonts w:ascii="AppleSystemUIFont" w:hAnsi="AppleSystemUIFont" w:cs="AppleSystemUIFont"/>
+          <w:kern w:val="0"/>
+          <w:sz w:val="26"/>
+          <w:szCs w:val="26"/>
+        </w:rPr>
+      </w:pPr>
+      <w:ins w:id="56" w:author="Fleischer, Juliet" w:date="2025-01-13T14:21:00Z" w16du:dateUtc="2025-01-13T13:21:00Z">
         <w:r>
           <w:rPr>
             <w:rFonts w:ascii="AppleSystemUIFont" w:hAnsi="AppleSystemUIFont" w:cs="AppleSystemUIFont"/>
@@ -1090,7 +1110,7 @@
           <w:t xml:space="preserve"> vorhersagen, aber haben Daten, die </w:t>
         </w:r>
       </w:ins>
-      <w:ins w:id="55" w:author="Fleischer, Juliet" w:date="2025-01-13T14:22:00Z" w16du:dateUtc="2025-01-13T13:22:00Z">
+      <w:ins w:id="57" w:author="Fleischer, Juliet" w:date="2025-01-13T14:22:00Z" w16du:dateUtc="2025-01-13T13:22:00Z">
         <w:r>
           <w:rPr>
             <w:rFonts w:ascii="AppleSystemUIFont" w:hAnsi="AppleSystemUIFont" w:cs="AppleSystemUIFont"/>
@@ -1101,7 +1121,7 @@
           <w:t>vergangene rassistische Diskriminierung widerspiegeln.  Bevor wir irgendwas tun können, müssen wir erstmal für uns definieren, was Fai</w:t>
         </w:r>
       </w:ins>
-      <w:ins w:id="56" w:author="Fleischer, Juliet" w:date="2025-01-13T14:23:00Z" w16du:dateUtc="2025-01-13T13:23:00Z">
+      <w:ins w:id="58" w:author="Fleischer, Juliet" w:date="2025-01-13T14:23:00Z" w16du:dateUtc="2025-01-13T13:23:00Z">
         <w:r>
           <w:rPr>
             <w:rFonts w:ascii="AppleSystemUIFont" w:hAnsi="AppleSystemUIFont" w:cs="AppleSystemUIFont"/>
@@ -1112,7 +1132,7 @@
           <w:t>rness denn ist.</w:t>
         </w:r>
       </w:ins>
-      <w:del w:id="57" w:author="Fleischer, Juliet" w:date="2025-01-13T14:21:00Z" w16du:dateUtc="2025-01-13T13:21:00Z">
+      <w:del w:id="59" w:author="Fleischer, Juliet" w:date="2025-01-13T14:21:00Z" w16du:dateUtc="2025-01-13T13:21:00Z">
         <w:r>
           <w:rPr>
             <w:rFonts w:ascii="AppleSystemUIFont" w:hAnsi="AppleSystemUIFont" w:cs="AppleSystemUIFont"/>
@@ -1131,29 +1151,29 @@
         <w:adjustRightInd w:val="0"/>
         <w:spacing w:after="0" w:line="240" w:lineRule="auto"/>
         <w:rPr>
-          <w:del w:id="58" w:author="Fleischer, Juliet" w:date="2025-01-13T13:34:00Z" w16du:dateUtc="2025-01-13T12:34:00Z"/>
-          <w:rFonts w:ascii="AppleSystemUIFont" w:hAnsi="AppleSystemUIFont" w:cs="AppleSystemUIFont"/>
-          <w:kern w:val="0"/>
-          <w:sz w:val="26"/>
-          <w:szCs w:val="26"/>
-        </w:rPr>
-      </w:pPr>
-    </w:p>
-    <w:p>
-      <w:pPr>
-        <w:autoSpaceDE w:val="0"/>
-        <w:autoSpaceDN w:val="0"/>
-        <w:adjustRightInd w:val="0"/>
-        <w:spacing w:after="0" w:line="240" w:lineRule="auto"/>
-        <w:rPr>
-          <w:del w:id="59" w:author="Fleischer, Juliet" w:date="2025-01-13T13:34:00Z" w16du:dateUtc="2025-01-13T12:34:00Z"/>
-          <w:rFonts w:ascii="AppleSystemUIFont" w:hAnsi="AppleSystemUIFont" w:cs="AppleSystemUIFont"/>
-          <w:kern w:val="0"/>
-          <w:sz w:val="26"/>
-          <w:szCs w:val="26"/>
-        </w:rPr>
-      </w:pPr>
-      <w:del w:id="60" w:author="Fleischer, Juliet" w:date="2025-01-13T13:34:00Z" w16du:dateUtc="2025-01-13T12:34:00Z">
+          <w:del w:id="60" w:author="Fleischer, Juliet" w:date="2025-01-13T13:34:00Z" w16du:dateUtc="2025-01-13T12:34:00Z"/>
+          <w:rFonts w:ascii="AppleSystemUIFont" w:hAnsi="AppleSystemUIFont" w:cs="AppleSystemUIFont"/>
+          <w:kern w:val="0"/>
+          <w:sz w:val="26"/>
+          <w:szCs w:val="26"/>
+        </w:rPr>
+      </w:pPr>
+    </w:p>
+    <w:p>
+      <w:pPr>
+        <w:autoSpaceDE w:val="0"/>
+        <w:autoSpaceDN w:val="0"/>
+        <w:adjustRightInd w:val="0"/>
+        <w:spacing w:after="0" w:line="240" w:lineRule="auto"/>
+        <w:rPr>
+          <w:del w:id="61" w:author="Fleischer, Juliet" w:date="2025-01-13T13:34:00Z" w16du:dateUtc="2025-01-13T12:34:00Z"/>
+          <w:rFonts w:ascii="AppleSystemUIFont" w:hAnsi="AppleSystemUIFont" w:cs="AppleSystemUIFont"/>
+          <w:kern w:val="0"/>
+          <w:sz w:val="26"/>
+          <w:szCs w:val="26"/>
+        </w:rPr>
+      </w:pPr>
+      <w:del w:id="62" w:author="Fleischer, Juliet" w:date="2025-01-13T13:34:00Z" w16du:dateUtc="2025-01-13T12:34:00Z">
         <w:r>
           <w:rPr>
             <w:rFonts w:ascii="AppleSystemUIFont" w:hAnsi="AppleSystemUIFont" w:cs="AppleSystemUIFont"/>
@@ -1172,7 +1192,7 @@
         <w:adjustRightInd w:val="0"/>
         <w:spacing w:after="0" w:line="240" w:lineRule="auto"/>
         <w:rPr>
-          <w:del w:id="61" w:author="Fleischer, Juliet" w:date="2025-01-11T10:33:00Z" w16du:dateUtc="2025-01-11T09:33:00Z"/>
+          <w:del w:id="63" w:author="Fleischer, Juliet" w:date="2025-01-11T10:33:00Z" w16du:dateUtc="2025-01-11T09:33:00Z"/>
           <w:rFonts w:ascii="AppleSystemUIFont" w:hAnsi="AppleSystemUIFont" w:cs="AppleSystemUIFont"/>
           <w:i/>
           <w:iCs/>
@@ -1181,7 +1201,7 @@
           <w:szCs w:val="26"/>
         </w:rPr>
       </w:pPr>
-      <w:del w:id="62" w:author="Fleischer, Juliet" w:date="2025-01-11T10:33:00Z" w16du:dateUtc="2025-01-11T09:33:00Z">
+      <w:del w:id="64" w:author="Fleischer, Juliet" w:date="2025-01-11T10:33:00Z" w16du:dateUtc="2025-01-11T09:33:00Z">
         <w:r>
           <w:rPr>
             <w:rFonts w:ascii="AppleSystemUIFont" w:hAnsi="AppleSystemUIFont" w:cs="AppleSystemUIFont"/>
@@ -1202,7 +1222,7 @@
         <w:adjustRightInd w:val="0"/>
         <w:spacing w:after="0" w:line="240" w:lineRule="auto"/>
         <w:rPr>
-          <w:del w:id="63" w:author="Fleischer, Juliet" w:date="2025-01-13T13:34:00Z" w16du:dateUtc="2025-01-13T12:34:00Z"/>
+          <w:del w:id="65" w:author="Fleischer, Juliet" w:date="2025-01-13T13:34:00Z" w16du:dateUtc="2025-01-13T12:34:00Z"/>
           <w:rFonts w:ascii="AppleSystemUIFont" w:hAnsi="AppleSystemUIFont" w:cs="AppleSystemUIFont"/>
           <w:i/>
           <w:iCs/>
@@ -1211,7 +1231,7 @@
           <w:szCs w:val="26"/>
         </w:rPr>
       </w:pPr>
-      <w:del w:id="64" w:author="Fleischer, Juliet" w:date="2025-01-11T10:33:00Z" w16du:dateUtc="2025-01-11T09:33:00Z">
+      <w:del w:id="66" w:author="Fleischer, Juliet" w:date="2025-01-11T10:33:00Z" w16du:dateUtc="2025-01-11T09:33:00Z">
         <w:r>
           <w:rPr>
             <w:rFonts w:ascii="AppleSystemUIFont" w:hAnsi="AppleSystemUIFont" w:cs="AppleSystemUIFont"/>
@@ -1257,30 +1277,30 @@
         <w:adjustRightInd w:val="0"/>
         <w:spacing w:after="0" w:line="240" w:lineRule="auto"/>
         <w:rPr>
-          <w:ins w:id="65" w:author="Fleischer, Juliet" w:date="2025-01-13T14:23:00Z" w16du:dateUtc="2025-01-13T13:23:00Z"/>
-          <w:rFonts w:ascii="AppleSystemUIFont" w:hAnsi="AppleSystemUIFont" w:cs="AppleSystemUIFont"/>
-          <w:kern w:val="0"/>
-          <w:sz w:val="26"/>
-          <w:szCs w:val="26"/>
-        </w:rPr>
-      </w:pPr>
-    </w:p>
-    <w:p>
-      <w:pPr>
-        <w:autoSpaceDE w:val="0"/>
-        <w:autoSpaceDN w:val="0"/>
-        <w:adjustRightInd w:val="0"/>
-        <w:spacing w:after="0" w:line="240" w:lineRule="auto"/>
-        <w:rPr>
-          <w:moveTo w:id="66" w:author="Fleischer, Juliet" w:date="2025-01-13T14:23:00Z" w16du:dateUtc="2025-01-13T13:23:00Z"/>
-          <w:rFonts w:ascii="AppleSystemUIFont" w:hAnsi="AppleSystemUIFont" w:cs="AppleSystemUIFont"/>
-          <w:kern w:val="0"/>
-          <w:sz w:val="26"/>
-          <w:szCs w:val="26"/>
-        </w:rPr>
-      </w:pPr>
-      <w:moveToRangeStart w:id="67" w:author="Fleischer, Juliet" w:date="2025-01-13T14:23:00Z" w:name="move187670610"/>
-      <w:moveTo w:id="68" w:author="Fleischer, Juliet" w:date="2025-01-13T14:23:00Z" w16du:dateUtc="2025-01-13T13:23:00Z">
+          <w:ins w:id="67" w:author="Fleischer, Juliet" w:date="2025-01-13T14:23:00Z" w16du:dateUtc="2025-01-13T13:23:00Z"/>
+          <w:rFonts w:ascii="AppleSystemUIFont" w:hAnsi="AppleSystemUIFont" w:cs="AppleSystemUIFont"/>
+          <w:kern w:val="0"/>
+          <w:sz w:val="26"/>
+          <w:szCs w:val="26"/>
+        </w:rPr>
+      </w:pPr>
+    </w:p>
+    <w:p>
+      <w:pPr>
+        <w:autoSpaceDE w:val="0"/>
+        <w:autoSpaceDN w:val="0"/>
+        <w:adjustRightInd w:val="0"/>
+        <w:spacing w:after="0" w:line="240" w:lineRule="auto"/>
+        <w:rPr>
+          <w:moveTo w:id="68" w:author="Fleischer, Juliet" w:date="2025-01-13T14:23:00Z" w16du:dateUtc="2025-01-13T13:23:00Z"/>
+          <w:rFonts w:ascii="AppleSystemUIFont" w:hAnsi="AppleSystemUIFont" w:cs="AppleSystemUIFont"/>
+          <w:kern w:val="0"/>
+          <w:sz w:val="26"/>
+          <w:szCs w:val="26"/>
+        </w:rPr>
+      </w:pPr>
+      <w:moveToRangeStart w:id="69" w:author="Fleischer, Juliet" w:date="2025-01-13T14:23:00Z" w:name="move187670610"/>
+      <w:moveTo w:id="70" w:author="Fleischer, Juliet" w:date="2025-01-13T14:23:00Z" w16du:dateUtc="2025-01-13T13:23:00Z">
         <w:r>
           <w:rPr>
             <w:rFonts w:ascii="AppleSystemUIFont" w:hAnsi="AppleSystemUIFont" w:cs="AppleSystemUIFont"/>
@@ -1304,14 +1324,14 @@
         <w:adjustRightInd w:val="0"/>
         <w:spacing w:after="0" w:line="240" w:lineRule="auto"/>
         <w:rPr>
-          <w:moveTo w:id="69" w:author="Fleischer, Juliet" w:date="2025-01-13T14:23:00Z" w16du:dateUtc="2025-01-13T13:23:00Z"/>
-          <w:rFonts w:ascii="AppleSystemUIFont" w:hAnsi="AppleSystemUIFont" w:cs="AppleSystemUIFont"/>
-          <w:kern w:val="0"/>
-          <w:sz w:val="26"/>
-          <w:szCs w:val="26"/>
-        </w:rPr>
-      </w:pPr>
-      <w:moveTo w:id="70" w:author="Fleischer, Juliet" w:date="2025-01-13T14:23:00Z" w16du:dateUtc="2025-01-13T13:23:00Z">
+          <w:moveTo w:id="71" w:author="Fleischer, Juliet" w:date="2025-01-13T14:23:00Z" w16du:dateUtc="2025-01-13T13:23:00Z"/>
+          <w:rFonts w:ascii="AppleSystemUIFont" w:hAnsi="AppleSystemUIFont" w:cs="AppleSystemUIFont"/>
+          <w:kern w:val="0"/>
+          <w:sz w:val="26"/>
+          <w:szCs w:val="26"/>
+        </w:rPr>
+      </w:pPr>
+      <w:moveTo w:id="72" w:author="Fleischer, Juliet" w:date="2025-01-13T14:23:00Z" w16du:dateUtc="2025-01-13T13:23:00Z">
         <w:r>
           <w:rPr>
             <w:rFonts w:ascii="AppleSystemUIFont" w:hAnsi="AppleSystemUIFont" w:cs="AppleSystemUIFont"/>
@@ -1353,14 +1373,14 @@
         <w:adjustRightInd w:val="0"/>
         <w:spacing w:after="0" w:line="240" w:lineRule="auto"/>
         <w:rPr>
-          <w:moveTo w:id="71" w:author="Fleischer, Juliet" w:date="2025-01-13T14:23:00Z" w16du:dateUtc="2025-01-13T13:23:00Z"/>
-          <w:rFonts w:ascii="AppleSystemUIFont" w:hAnsi="AppleSystemUIFont" w:cs="AppleSystemUIFont"/>
-          <w:kern w:val="0"/>
-          <w:sz w:val="26"/>
-          <w:szCs w:val="26"/>
-        </w:rPr>
-      </w:pPr>
-      <w:moveTo w:id="72" w:author="Fleischer, Juliet" w:date="2025-01-13T14:23:00Z" w16du:dateUtc="2025-01-13T13:23:00Z">
+          <w:moveTo w:id="73" w:author="Fleischer, Juliet" w:date="2025-01-13T14:23:00Z" w16du:dateUtc="2025-01-13T13:23:00Z"/>
+          <w:rFonts w:ascii="AppleSystemUIFont" w:hAnsi="AppleSystemUIFont" w:cs="AppleSystemUIFont"/>
+          <w:kern w:val="0"/>
+          <w:sz w:val="26"/>
+          <w:szCs w:val="26"/>
+        </w:rPr>
+      </w:pPr>
+      <w:moveTo w:id="74" w:author="Fleischer, Juliet" w:date="2025-01-13T14:23:00Z" w16du:dateUtc="2025-01-13T13:23:00Z">
         <w:r>
           <w:rPr>
             <w:rFonts w:ascii="AppleSystemUIFont" w:hAnsi="AppleSystemUIFont" w:cs="AppleSystemUIFont"/>
@@ -1397,29 +1417,29 @@
         <w:adjustRightInd w:val="0"/>
         <w:spacing w:after="0" w:line="240" w:lineRule="auto"/>
         <w:rPr>
-          <w:moveTo w:id="73" w:author="Fleischer, Juliet" w:date="2025-01-13T14:23:00Z" w16du:dateUtc="2025-01-13T13:23:00Z"/>
-          <w:rFonts w:ascii="AppleSystemUIFont" w:hAnsi="AppleSystemUIFont" w:cs="AppleSystemUIFont"/>
-          <w:kern w:val="0"/>
-          <w:sz w:val="26"/>
-          <w:szCs w:val="26"/>
-        </w:rPr>
-      </w:pPr>
-    </w:p>
-    <w:p>
-      <w:pPr>
-        <w:autoSpaceDE w:val="0"/>
-        <w:autoSpaceDN w:val="0"/>
-        <w:adjustRightInd w:val="0"/>
-        <w:spacing w:after="0" w:line="240" w:lineRule="auto"/>
-        <w:rPr>
-          <w:moveTo w:id="74" w:author="Fleischer, Juliet" w:date="2025-01-13T14:23:00Z" w16du:dateUtc="2025-01-13T13:23:00Z"/>
-          <w:rFonts w:ascii="AppleSystemUIFont" w:hAnsi="AppleSystemUIFont" w:cs="AppleSystemUIFont"/>
-          <w:kern w:val="0"/>
-          <w:sz w:val="26"/>
-          <w:szCs w:val="26"/>
-        </w:rPr>
-      </w:pPr>
-      <w:moveTo w:id="75" w:author="Fleischer, Juliet" w:date="2025-01-13T14:23:00Z" w16du:dateUtc="2025-01-13T13:23:00Z">
+          <w:moveTo w:id="75" w:author="Fleischer, Juliet" w:date="2025-01-13T14:23:00Z" w16du:dateUtc="2025-01-13T13:23:00Z"/>
+          <w:rFonts w:ascii="AppleSystemUIFont" w:hAnsi="AppleSystemUIFont" w:cs="AppleSystemUIFont"/>
+          <w:kern w:val="0"/>
+          <w:sz w:val="26"/>
+          <w:szCs w:val="26"/>
+        </w:rPr>
+      </w:pPr>
+    </w:p>
+    <w:p>
+      <w:pPr>
+        <w:autoSpaceDE w:val="0"/>
+        <w:autoSpaceDN w:val="0"/>
+        <w:adjustRightInd w:val="0"/>
+        <w:spacing w:after="0" w:line="240" w:lineRule="auto"/>
+        <w:rPr>
+          <w:moveTo w:id="76" w:author="Fleischer, Juliet" w:date="2025-01-13T14:23:00Z" w16du:dateUtc="2025-01-13T13:23:00Z"/>
+          <w:rFonts w:ascii="AppleSystemUIFont" w:hAnsi="AppleSystemUIFont" w:cs="AppleSystemUIFont"/>
+          <w:kern w:val="0"/>
+          <w:sz w:val="26"/>
+          <w:szCs w:val="26"/>
+        </w:rPr>
+      </w:pPr>
+      <w:moveTo w:id="77" w:author="Fleischer, Juliet" w:date="2025-01-13T14:23:00Z" w16du:dateUtc="2025-01-13T13:23:00Z">
         <w:r>
           <w:rPr>
             <w:rFonts w:ascii="AppleSystemUIFont" w:hAnsi="AppleSystemUIFont" w:cs="AppleSystemUIFont"/>
@@ -1438,14 +1458,14 @@
         <w:adjustRightInd w:val="0"/>
         <w:spacing w:after="0" w:line="240" w:lineRule="auto"/>
         <w:rPr>
-          <w:moveTo w:id="76" w:author="Fleischer, Juliet" w:date="2025-01-13T14:23:00Z" w16du:dateUtc="2025-01-13T13:23:00Z"/>
-          <w:rFonts w:ascii="AppleSystemUIFont" w:hAnsi="AppleSystemUIFont" w:cs="AppleSystemUIFont"/>
-          <w:kern w:val="0"/>
-          <w:sz w:val="26"/>
-          <w:szCs w:val="26"/>
-        </w:rPr>
-      </w:pPr>
-      <w:moveTo w:id="77" w:author="Fleischer, Juliet" w:date="2025-01-13T14:23:00Z" w16du:dateUtc="2025-01-13T13:23:00Z">
+          <w:moveTo w:id="78" w:author="Fleischer, Juliet" w:date="2025-01-13T14:23:00Z" w16du:dateUtc="2025-01-13T13:23:00Z"/>
+          <w:rFonts w:ascii="AppleSystemUIFont" w:hAnsi="AppleSystemUIFont" w:cs="AppleSystemUIFont"/>
+          <w:kern w:val="0"/>
+          <w:sz w:val="26"/>
+          <w:szCs w:val="26"/>
+        </w:rPr>
+      </w:pPr>
+      <w:moveTo w:id="79" w:author="Fleischer, Juliet" w:date="2025-01-13T14:23:00Z" w16du:dateUtc="2025-01-13T13:23:00Z">
         <w:r>
           <w:rPr>
             <w:rFonts w:ascii="AppleSystemUIFont" w:hAnsi="AppleSystemUIFont" w:cs="AppleSystemUIFont"/>
@@ -1457,7 +1477,7 @@
         </w:r>
       </w:moveTo>
     </w:p>
-    <w:moveToRangeEnd w:id="67"/>
+    <w:moveToRangeEnd w:id="69"/>
     <w:p>
       <w:pPr>
         <w:autoSpaceDE w:val="0"/>
@@ -1659,7 +1679,7 @@
         </w:rPr>
         <w:t xml:space="preserve">(definiert durch PA) </w:t>
       </w:r>
-      <w:del w:id="78" w:author="Fleischer, Juliet" w:date="2025-01-13T14:23:00Z" w16du:dateUtc="2025-01-13T13:23:00Z">
+      <w:del w:id="80" w:author="Fleischer, Juliet" w:date="2025-01-13T14:23:00Z" w16du:dateUtc="2025-01-13T13:23:00Z">
         <w:r>
           <w:rPr>
             <w:rFonts w:ascii="AppleSystemUIFont" w:hAnsi="AppleSystemUIFont" w:cs="AppleSystemUIFont"/>
@@ -1670,7 +1690,7 @@
           <w:delText>Diskriminierunge</w:delText>
         </w:r>
       </w:del>
-      <w:ins w:id="79" w:author="Fleischer, Juliet" w:date="2025-01-13T14:23:00Z" w16du:dateUtc="2025-01-13T13:23:00Z">
+      <w:ins w:id="81" w:author="Fleischer, Juliet" w:date="2025-01-13T14:23:00Z" w16du:dateUtc="2025-01-13T13:23:00Z">
         <w:r>
           <w:rPr>
             <w:rFonts w:ascii="AppleSystemUIFont" w:hAnsi="AppleSystemUIFont" w:cs="AppleSystemUIFont"/>
@@ -1914,6 +1934,7 @@
     </w:p>
     <w:p>
       <w:r>
+        <w:lastRenderedPageBreak/>
         <w:t xml:space="preserve">Für </w:t>
       </w:r>
       <w:proofErr w:type="spellStart"/>
@@ -1934,10 +1955,10 @@
     <w:p>
       <w:pPr>
         <w:rPr>
-          <w:ins w:id="80" w:author="Fleischer, Juliet" w:date="2025-01-11T11:27:00Z" w16du:dateUtc="2025-01-11T10:27:00Z"/>
-        </w:rPr>
-      </w:pPr>
-      <w:ins w:id="81" w:author="Fleischer, Juliet" w:date="2025-01-11T11:27:00Z" w16du:dateUtc="2025-01-11T10:27:00Z">
+          <w:ins w:id="82" w:author="Fleischer, Juliet" w:date="2025-01-11T11:27:00Z" w16du:dateUtc="2025-01-11T10:27:00Z"/>
+        </w:rPr>
+      </w:pPr>
+      <w:ins w:id="83" w:author="Fleischer, Juliet" w:date="2025-01-11T11:27:00Z" w16du:dateUtc="2025-01-11T10:27:00Z">
         <w:r>
           <w:t xml:space="preserve">In Software </w:t>
         </w:r>
@@ -1954,20 +1975,20 @@
     <w:p>
       <w:pPr>
         <w:rPr>
-          <w:ins w:id="82" w:author="Fleischer, Juliet" w:date="2025-01-13T13:34:00Z" w16du:dateUtc="2025-01-13T12:34:00Z"/>
-        </w:rPr>
-      </w:pPr>
-      <w:ins w:id="83" w:author="Fleischer, Juliet" w:date="2025-01-11T11:27:00Z" w16du:dateUtc="2025-01-11T10:27:00Z">
+          <w:ins w:id="84" w:author="Fleischer, Juliet" w:date="2025-01-13T13:34:00Z" w16du:dateUtc="2025-01-13T12:34:00Z"/>
+        </w:rPr>
+      </w:pPr>
+      <w:ins w:id="85" w:author="Fleischer, Juliet" w:date="2025-01-11T11:27:00Z" w16du:dateUtc="2025-01-11T10:27:00Z">
         <w:r>
           <w:t xml:space="preserve">Als </w:t>
         </w:r>
       </w:ins>
-      <w:ins w:id="84" w:author="Fleischer, Juliet" w:date="2025-01-13T13:34:00Z" w16du:dateUtc="2025-01-13T12:34:00Z">
+      <w:ins w:id="86" w:author="Fleischer, Juliet" w:date="2025-01-13T13:34:00Z" w16du:dateUtc="2025-01-13T12:34:00Z">
         <w:r>
           <w:t>Differenz</w:t>
         </w:r>
       </w:ins>
-      <w:ins w:id="85" w:author="Fleischer, Juliet" w:date="2025-01-11T11:27:00Z" w16du:dateUtc="2025-01-11T10:27:00Z">
+      <w:ins w:id="87" w:author="Fleischer, Juliet" w:date="2025-01-11T11:27:00Z" w16du:dateUtc="2025-01-11T10:27:00Z">
         <w:r>
           <w:t xml:space="preserve"> oder Quotient</w:t>
         </w:r>
@@ -1976,16 +1997,16 @@
     <w:p>
       <w:pPr>
         <w:rPr>
-          <w:ins w:id="86" w:author="Fleischer, Juliet" w:date="2025-01-11T11:27:00Z" w16du:dateUtc="2025-01-11T10:27:00Z"/>
-        </w:rPr>
-      </w:pPr>
-      <w:ins w:id="87" w:author="Fleischer, Juliet" w:date="2025-01-13T13:34:00Z" w16du:dateUtc="2025-01-13T12:34:00Z">
+          <w:ins w:id="88" w:author="Fleischer, Juliet" w:date="2025-01-11T11:27:00Z" w16du:dateUtc="2025-01-11T10:27:00Z"/>
+        </w:rPr>
+      </w:pPr>
+      <w:ins w:id="89" w:author="Fleischer, Juliet" w:date="2025-01-13T13:34:00Z" w16du:dateUtc="2025-01-13T12:34:00Z">
         <w:r>
           <w:t xml:space="preserve">Simpel, praktisch, </w:t>
         </w:r>
       </w:ins>
       <w:proofErr w:type="spellStart"/>
-      <w:ins w:id="88" w:author="Fleischer, Juliet" w:date="2025-01-13T13:35:00Z" w16du:dateUtc="2025-01-13T12:35:00Z">
+      <w:ins w:id="90" w:author="Fleischer, Juliet" w:date="2025-01-13T13:35:00Z" w16du:dateUtc="2025-01-13T12:35:00Z">
         <w:r>
           <w:t>Gleicheit</w:t>
         </w:r>
@@ -2000,7 +2021,7 @@
           <w:t xml:space="preserve"> Individuelle Fairness</w:t>
         </w:r>
       </w:ins>
-      <w:ins w:id="89" w:author="Fleischer, Juliet" w:date="2025-01-13T13:34:00Z" w16du:dateUtc="2025-01-13T12:34:00Z">
+      <w:ins w:id="91" w:author="Fleischer, Juliet" w:date="2025-01-13T13:34:00Z" w16du:dateUtc="2025-01-13T12:34:00Z">
         <w:r>
           <w:t xml:space="preserve"> </w:t>
         </w:r>
@@ -2036,20 +2057,20 @@
     <w:p>
       <w:pPr>
         <w:rPr>
-          <w:ins w:id="90" w:author="Fleischer, Juliet" w:date="2025-01-11T10:33:00Z" w16du:dateUtc="2025-01-11T09:33:00Z"/>
-        </w:rPr>
-      </w:pPr>
-      <w:ins w:id="91" w:author="Fleischer, Juliet" w:date="2025-01-13T13:35:00Z" w16du:dateUtc="2025-01-13T12:35:00Z">
+          <w:ins w:id="92" w:author="Fleischer, Juliet" w:date="2025-01-11T10:33:00Z" w16du:dateUtc="2025-01-11T09:33:00Z"/>
+        </w:rPr>
+      </w:pPr>
+      <w:ins w:id="93" w:author="Fleischer, Juliet" w:date="2025-01-13T13:35:00Z" w16du:dateUtc="2025-01-13T12:35:00Z">
         <w:r>
           <w:t xml:space="preserve">Komplexe Strukturen </w:t>
         </w:r>
       </w:ins>
-      <w:del w:id="92" w:author="Fleischer, Juliet" w:date="2025-01-13T13:35:00Z" w16du:dateUtc="2025-01-13T12:35:00Z">
+      <w:del w:id="94" w:author="Fleischer, Juliet" w:date="2025-01-13T13:35:00Z" w16du:dateUtc="2025-01-13T12:35:00Z">
         <w:r>
           <w:delText>Es kann komplexe Zusammenhänge zwischen Daten geben (Problem der Proxis, das simples FTU nicht adressiert). Das wird in gewisser Weise von kausalen Definitionen aufgenommen. Dritte große Gruppe, gehören zu den individuellen Fairness Metriken. Bedürfen eigener, ausführlicher Theorie, deshalb hier nicht näher eingehen (bei interesse gerne nach paper fragen)</w:delText>
         </w:r>
       </w:del>
-      <w:ins w:id="93" w:author="Fleischer, Juliet" w:date="2025-01-13T13:35:00Z" w16du:dateUtc="2025-01-13T12:35:00Z">
+      <w:ins w:id="95" w:author="Fleischer, Juliet" w:date="2025-01-13T13:35:00Z" w16du:dateUtc="2025-01-13T12:35:00Z">
         <w:r>
           <w:sym w:font="Wingdings" w:char="F0E0"/>
         </w:r>
@@ -2061,18 +2082,18 @@
     <w:p>
       <w:pPr>
         <w:rPr>
-          <w:ins w:id="94" w:author="Fleischer, Juliet" w:date="2025-01-11T10:33:00Z" w16du:dateUtc="2025-01-11T09:33:00Z"/>
-        </w:rPr>
-      </w:pPr>
-    </w:p>
-    <w:p>
-      <w:pPr>
-        <w:autoSpaceDE w:val="0"/>
-        <w:autoSpaceDN w:val="0"/>
-        <w:adjustRightInd w:val="0"/>
-        <w:spacing w:after="0" w:line="240" w:lineRule="auto"/>
-        <w:rPr>
-          <w:moveTo w:id="95" w:author="Fleischer, Juliet" w:date="2025-01-11T10:33:00Z" w16du:dateUtc="2025-01-11T09:33:00Z"/>
+          <w:ins w:id="96" w:author="Fleischer, Juliet" w:date="2025-01-11T10:33:00Z" w16du:dateUtc="2025-01-11T09:33:00Z"/>
+        </w:rPr>
+      </w:pPr>
+    </w:p>
+    <w:p>
+      <w:pPr>
+        <w:autoSpaceDE w:val="0"/>
+        <w:autoSpaceDN w:val="0"/>
+        <w:adjustRightInd w:val="0"/>
+        <w:spacing w:after="0" w:line="240" w:lineRule="auto"/>
+        <w:rPr>
+          <w:moveTo w:id="97" w:author="Fleischer, Juliet" w:date="2025-01-11T10:33:00Z" w16du:dateUtc="2025-01-11T09:33:00Z"/>
           <w:rFonts w:ascii="AppleSystemUIFont" w:hAnsi="AppleSystemUIFont" w:cs="AppleSystemUIFont"/>
           <w:b/>
           <w:bCs/>
@@ -2081,8 +2102,8 @@
           <w:szCs w:val="26"/>
         </w:rPr>
       </w:pPr>
-      <w:moveToRangeStart w:id="96" w:author="Fleischer, Juliet" w:date="2025-01-11T10:33:00Z" w:name="move187484024"/>
-      <w:moveTo w:id="97" w:author="Fleischer, Juliet" w:date="2025-01-11T10:33:00Z" w16du:dateUtc="2025-01-11T09:33:00Z">
+      <w:moveToRangeStart w:id="98" w:author="Fleischer, Juliet" w:date="2025-01-11T10:33:00Z" w:name="move187484024"/>
+      <w:moveTo w:id="99" w:author="Fleischer, Juliet" w:date="2025-01-11T10:33:00Z" w16du:dateUtc="2025-01-11T09:33:00Z">
         <w:r>
           <w:rPr>
             <w:rFonts w:ascii="AppleSystemUIFont" w:hAnsi="AppleSystemUIFont" w:cs="AppleSystemUIFont"/>
@@ -2108,14 +2129,14 @@
         <w:adjustRightInd w:val="0"/>
         <w:spacing w:after="0" w:line="240" w:lineRule="auto"/>
         <w:rPr>
-          <w:moveTo w:id="98" w:author="Fleischer, Juliet" w:date="2025-01-11T10:33:00Z" w16du:dateUtc="2025-01-11T09:33:00Z"/>
-          <w:rFonts w:ascii="AppleSystemUIFont" w:hAnsi="AppleSystemUIFont" w:cs="AppleSystemUIFont"/>
-          <w:kern w:val="0"/>
-          <w:sz w:val="26"/>
-          <w:szCs w:val="26"/>
-        </w:rPr>
-      </w:pPr>
-      <w:moveTo w:id="99" w:author="Fleischer, Juliet" w:date="2025-01-11T10:33:00Z" w16du:dateUtc="2025-01-11T09:33:00Z">
+          <w:moveTo w:id="100" w:author="Fleischer, Juliet" w:date="2025-01-11T10:33:00Z" w16du:dateUtc="2025-01-11T09:33:00Z"/>
+          <w:rFonts w:ascii="AppleSystemUIFont" w:hAnsi="AppleSystemUIFont" w:cs="AppleSystemUIFont"/>
+          <w:kern w:val="0"/>
+          <w:sz w:val="26"/>
+          <w:szCs w:val="26"/>
+        </w:rPr>
+      </w:pPr>
+      <w:moveTo w:id="101" w:author="Fleischer, Juliet" w:date="2025-01-11T10:33:00Z" w16du:dateUtc="2025-01-11T09:33:00Z">
         <w:r>
           <w:rPr>
             <w:rFonts w:ascii="AppleSystemUIFont" w:hAnsi="AppleSystemUIFont" w:cs="AppleSystemUIFont"/>
@@ -2163,14 +2184,14 @@
         <w:adjustRightInd w:val="0"/>
         <w:spacing w:after="0" w:line="240" w:lineRule="auto"/>
         <w:rPr>
-          <w:moveTo w:id="100" w:author="Fleischer, Juliet" w:date="2025-01-11T10:33:00Z" w16du:dateUtc="2025-01-11T09:33:00Z"/>
-          <w:rFonts w:ascii="AppleSystemUIFont" w:hAnsi="AppleSystemUIFont" w:cs="AppleSystemUIFont"/>
-          <w:kern w:val="0"/>
-          <w:sz w:val="26"/>
-          <w:szCs w:val="26"/>
-        </w:rPr>
-      </w:pPr>
-      <w:moveTo w:id="101" w:author="Fleischer, Juliet" w:date="2025-01-11T10:33:00Z" w16du:dateUtc="2025-01-11T09:33:00Z">
+          <w:moveTo w:id="102" w:author="Fleischer, Juliet" w:date="2025-01-11T10:33:00Z" w16du:dateUtc="2025-01-11T09:33:00Z"/>
+          <w:rFonts w:ascii="AppleSystemUIFont" w:hAnsi="AppleSystemUIFont" w:cs="AppleSystemUIFont"/>
+          <w:kern w:val="0"/>
+          <w:sz w:val="26"/>
+          <w:szCs w:val="26"/>
+        </w:rPr>
+      </w:pPr>
+      <w:moveTo w:id="103" w:author="Fleischer, Juliet" w:date="2025-01-11T10:33:00Z" w16du:dateUtc="2025-01-11T09:33:00Z">
         <w:r>
           <w:rPr>
             <w:rFonts w:ascii="AppleSystemUIFont" w:hAnsi="AppleSystemUIFont" w:cs="AppleSystemUIFont"/>
@@ -2194,14 +2215,14 @@
         <w:adjustRightInd w:val="0"/>
         <w:spacing w:after="0" w:line="240" w:lineRule="auto"/>
         <w:rPr>
-          <w:moveTo w:id="102" w:author="Fleischer, Juliet" w:date="2025-01-11T10:33:00Z" w16du:dateUtc="2025-01-11T09:33:00Z"/>
-          <w:rFonts w:ascii="AppleSystemUIFont" w:hAnsi="AppleSystemUIFont" w:cs="AppleSystemUIFont"/>
-          <w:kern w:val="0"/>
-          <w:sz w:val="26"/>
-          <w:szCs w:val="26"/>
-        </w:rPr>
-      </w:pPr>
-      <w:moveTo w:id="103" w:author="Fleischer, Juliet" w:date="2025-01-11T10:33:00Z" w16du:dateUtc="2025-01-11T09:33:00Z">
+          <w:moveTo w:id="104" w:author="Fleischer, Juliet" w:date="2025-01-11T10:33:00Z" w16du:dateUtc="2025-01-11T09:33:00Z"/>
+          <w:rFonts w:ascii="AppleSystemUIFont" w:hAnsi="AppleSystemUIFont" w:cs="AppleSystemUIFont"/>
+          <w:kern w:val="0"/>
+          <w:sz w:val="26"/>
+          <w:szCs w:val="26"/>
+        </w:rPr>
+      </w:pPr>
+      <w:moveTo w:id="105" w:author="Fleischer, Juliet" w:date="2025-01-11T10:33:00Z" w16du:dateUtc="2025-01-11T09:33:00Z">
         <w:r>
           <w:rPr>
             <w:rFonts w:ascii="AppleSystemUIFont" w:hAnsi="AppleSystemUIFont" w:cs="AppleSystemUIFont"/>
@@ -2225,14 +2246,14 @@
         <w:adjustRightInd w:val="0"/>
         <w:spacing w:after="0" w:line="240" w:lineRule="auto"/>
         <w:rPr>
-          <w:moveTo w:id="104" w:author="Fleischer, Juliet" w:date="2025-01-11T10:33:00Z" w16du:dateUtc="2025-01-11T09:33:00Z"/>
-          <w:rFonts w:ascii="AppleSystemUIFont" w:hAnsi="AppleSystemUIFont" w:cs="AppleSystemUIFont"/>
-          <w:kern w:val="0"/>
-          <w:sz w:val="26"/>
-          <w:szCs w:val="26"/>
-        </w:rPr>
-      </w:pPr>
-      <w:moveTo w:id="105" w:author="Fleischer, Juliet" w:date="2025-01-11T10:33:00Z" w16du:dateUtc="2025-01-11T09:33:00Z">
+          <w:moveTo w:id="106" w:author="Fleischer, Juliet" w:date="2025-01-11T10:33:00Z" w16du:dateUtc="2025-01-11T09:33:00Z"/>
+          <w:rFonts w:ascii="AppleSystemUIFont" w:hAnsi="AppleSystemUIFont" w:cs="AppleSystemUIFont"/>
+          <w:kern w:val="0"/>
+          <w:sz w:val="26"/>
+          <w:szCs w:val="26"/>
+        </w:rPr>
+      </w:pPr>
+      <w:moveTo w:id="107" w:author="Fleischer, Juliet" w:date="2025-01-11T10:33:00Z" w16du:dateUtc="2025-01-11T09:33:00Z">
         <w:r>
           <w:rPr>
             <w:rFonts w:ascii="AppleSystemUIFont" w:hAnsi="AppleSystemUIFont" w:cs="AppleSystemUIFont"/>
@@ -2307,14 +2328,14 @@
         <w:adjustRightInd w:val="0"/>
         <w:spacing w:after="0" w:line="240" w:lineRule="auto"/>
         <w:rPr>
-          <w:moveTo w:id="106" w:author="Fleischer, Juliet" w:date="2025-01-11T10:33:00Z" w16du:dateUtc="2025-01-11T09:33:00Z"/>
-          <w:rFonts w:ascii="AppleSystemUIFont" w:hAnsi="AppleSystemUIFont" w:cs="AppleSystemUIFont"/>
-          <w:kern w:val="0"/>
-          <w:sz w:val="26"/>
-          <w:szCs w:val="26"/>
-        </w:rPr>
-      </w:pPr>
-      <w:moveTo w:id="107" w:author="Fleischer, Juliet" w:date="2025-01-11T10:33:00Z" w16du:dateUtc="2025-01-11T09:33:00Z">
+          <w:moveTo w:id="108" w:author="Fleischer, Juliet" w:date="2025-01-11T10:33:00Z" w16du:dateUtc="2025-01-11T09:33:00Z"/>
+          <w:rFonts w:ascii="AppleSystemUIFont" w:hAnsi="AppleSystemUIFont" w:cs="AppleSystemUIFont"/>
+          <w:kern w:val="0"/>
+          <w:sz w:val="26"/>
+          <w:szCs w:val="26"/>
+        </w:rPr>
+      </w:pPr>
+      <w:moveTo w:id="109" w:author="Fleischer, Juliet" w:date="2025-01-11T10:33:00Z" w16du:dateUtc="2025-01-11T09:33:00Z">
         <w:r>
           <w:rPr>
             <w:rFonts w:ascii="AppleSystemUIFont" w:hAnsi="AppleSystemUIFont" w:cs="AppleSystemUIFont"/>
@@ -2353,14 +2374,14 @@
         <w:adjustRightInd w:val="0"/>
         <w:spacing w:after="0" w:line="240" w:lineRule="auto"/>
         <w:rPr>
-          <w:ins w:id="108" w:author="Fleischer, Juliet" w:date="2025-01-13T14:25:00Z" w16du:dateUtc="2025-01-13T13:25:00Z"/>
-          <w:rFonts w:ascii="AppleSystemUIFont" w:hAnsi="AppleSystemUIFont" w:cs="AppleSystemUIFont"/>
-          <w:kern w:val="0"/>
-          <w:sz w:val="26"/>
-          <w:szCs w:val="26"/>
-        </w:rPr>
-      </w:pPr>
-      <w:ins w:id="109" w:author="Fleischer, Juliet" w:date="2025-01-13T14:23:00Z" w16du:dateUtc="2025-01-13T13:23:00Z">
+          <w:ins w:id="110" w:author="Fleischer, Juliet" w:date="2025-01-13T14:25:00Z" w16du:dateUtc="2025-01-13T13:25:00Z"/>
+          <w:rFonts w:ascii="AppleSystemUIFont" w:hAnsi="AppleSystemUIFont" w:cs="AppleSystemUIFont"/>
+          <w:kern w:val="0"/>
+          <w:sz w:val="26"/>
+          <w:szCs w:val="26"/>
+        </w:rPr>
+      </w:pPr>
+      <w:ins w:id="111" w:author="Fleischer, Juliet" w:date="2025-01-13T14:23:00Z" w16du:dateUtc="2025-01-13T13:23:00Z">
         <w:r>
           <w:rPr>
             <w:rFonts w:ascii="AppleSystemUIFont" w:hAnsi="AppleSystemUIFont" w:cs="AppleSystemUIFont"/>
@@ -2371,7 +2392,7 @@
           <w:t>In unserem Szenario vermutlich historischer Bias im Spiel</w:t>
         </w:r>
       </w:ins>
-      <w:ins w:id="110" w:author="Fleischer, Juliet" w:date="2025-01-13T14:24:00Z" w16du:dateUtc="2025-01-13T13:24:00Z">
+      <w:ins w:id="112" w:author="Fleischer, Juliet" w:date="2025-01-13T14:24:00Z" w16du:dateUtc="2025-01-13T13:24:00Z">
         <w:r>
           <w:rPr>
             <w:rFonts w:ascii="AppleSystemUIFont" w:hAnsi="AppleSystemUIFont" w:cs="AppleSystemUIFont"/>
@@ -2422,7 +2443,7 @@
           <w:t xml:space="preserve"> amerikanischen Nachbarschaften, strengere Kontrollen, niedriger ökonomischer Status, weniger </w:t>
         </w:r>
       </w:ins>
-      <w:ins w:id="111" w:author="Fleischer, Juliet" w:date="2025-01-13T14:25:00Z" w16du:dateUtc="2025-01-13T13:25:00Z">
+      <w:ins w:id="113" w:author="Fleischer, Juliet" w:date="2025-01-13T14:25:00Z" w16du:dateUtc="2025-01-13T13:25:00Z">
         <w:r>
           <w:rPr>
             <w:rFonts w:ascii="AppleSystemUIFont" w:hAnsi="AppleSystemUIFont" w:cs="AppleSystemUIFont"/>
@@ -2499,14 +2520,14 @@
         <w:adjustRightInd w:val="0"/>
         <w:spacing w:after="0" w:line="240" w:lineRule="auto"/>
         <w:rPr>
-          <w:ins w:id="112" w:author="Fleischer, Juliet" w:date="2025-01-13T14:25:00Z" w16du:dateUtc="2025-01-13T13:25:00Z"/>
-          <w:rFonts w:ascii="AppleSystemUIFont" w:hAnsi="AppleSystemUIFont" w:cs="AppleSystemUIFont"/>
-          <w:kern w:val="0"/>
-          <w:sz w:val="26"/>
-          <w:szCs w:val="26"/>
-        </w:rPr>
-      </w:pPr>
-      <w:ins w:id="113" w:author="Fleischer, Juliet" w:date="2025-01-13T14:25:00Z" w16du:dateUtc="2025-01-13T13:25:00Z">
+          <w:ins w:id="114" w:author="Fleischer, Juliet" w:date="2025-01-13T14:25:00Z" w16du:dateUtc="2025-01-13T13:25:00Z"/>
+          <w:rFonts w:ascii="AppleSystemUIFont" w:hAnsi="AppleSystemUIFont" w:cs="AppleSystemUIFont"/>
+          <w:kern w:val="0"/>
+          <w:sz w:val="26"/>
+          <w:szCs w:val="26"/>
+        </w:rPr>
+      </w:pPr>
+      <w:ins w:id="115" w:author="Fleischer, Juliet" w:date="2025-01-13T14:25:00Z" w16du:dateUtc="2025-01-13T13:25:00Z">
         <w:r>
           <w:rPr>
             <w:rFonts w:ascii="AppleSystemUIFont" w:hAnsi="AppleSystemUIFont" w:cs="AppleSystemUIFont"/>
@@ -2594,7 +2615,7 @@
         <w:adjustRightInd w:val="0"/>
         <w:spacing w:after="0" w:line="240" w:lineRule="auto"/>
         <w:rPr>
-          <w:moveTo w:id="114" w:author="Fleischer, Juliet" w:date="2025-01-11T10:33:00Z" w16du:dateUtc="2025-01-11T09:33:00Z"/>
+          <w:moveTo w:id="116" w:author="Fleischer, Juliet" w:date="2025-01-11T10:33:00Z" w16du:dateUtc="2025-01-11T09:33:00Z"/>
           <w:rFonts w:ascii="AppleSystemUIFont" w:hAnsi="AppleSystemUIFont" w:cs="AppleSystemUIFont"/>
           <w:kern w:val="0"/>
           <w:sz w:val="26"/>
@@ -2602,7 +2623,7 @@
         </w:rPr>
       </w:pPr>
       <w:proofErr w:type="spellStart"/>
-      <w:ins w:id="115" w:author="Fleischer, Juliet" w:date="2025-01-13T14:25:00Z" w16du:dateUtc="2025-01-13T13:25:00Z">
+      <w:ins w:id="117" w:author="Fleischer, Juliet" w:date="2025-01-13T14:25:00Z" w16du:dateUtc="2025-01-13T13:25:00Z">
         <w:r>
           <w:rPr>
             <w:rFonts w:ascii="AppleSystemUIFont" w:hAnsi="AppleSystemUIFont" w:cs="AppleSystemUIFont"/>
@@ -2651,29 +2672,29 @@
         <w:adjustRightInd w:val="0"/>
         <w:spacing w:after="0" w:line="240" w:lineRule="auto"/>
         <w:rPr>
-          <w:moveTo w:id="116" w:author="Fleischer, Juliet" w:date="2025-01-11T10:33:00Z" w16du:dateUtc="2025-01-11T09:33:00Z"/>
-          <w:rFonts w:ascii="AppleSystemUIFont" w:hAnsi="AppleSystemUIFont" w:cs="AppleSystemUIFont"/>
-          <w:kern w:val="0"/>
-          <w:sz w:val="26"/>
-          <w:szCs w:val="26"/>
-        </w:rPr>
-      </w:pPr>
-    </w:p>
-    <w:p>
-      <w:pPr>
-        <w:autoSpaceDE w:val="0"/>
-        <w:autoSpaceDN w:val="0"/>
-        <w:adjustRightInd w:val="0"/>
-        <w:spacing w:after="0" w:line="240" w:lineRule="auto"/>
-        <w:rPr>
-          <w:moveTo w:id="117" w:author="Fleischer, Juliet" w:date="2025-01-11T10:33:00Z" w16du:dateUtc="2025-01-11T09:33:00Z"/>
-          <w:rFonts w:ascii="AppleSystemUIFont" w:hAnsi="AppleSystemUIFont" w:cs="AppleSystemUIFont"/>
-          <w:kern w:val="0"/>
-          <w:sz w:val="26"/>
-          <w:szCs w:val="26"/>
-        </w:rPr>
-      </w:pPr>
-      <w:moveTo w:id="118" w:author="Fleischer, Juliet" w:date="2025-01-11T10:33:00Z" w16du:dateUtc="2025-01-11T09:33:00Z">
+          <w:moveTo w:id="118" w:author="Fleischer, Juliet" w:date="2025-01-11T10:33:00Z" w16du:dateUtc="2025-01-11T09:33:00Z"/>
+          <w:rFonts w:ascii="AppleSystemUIFont" w:hAnsi="AppleSystemUIFont" w:cs="AppleSystemUIFont"/>
+          <w:kern w:val="0"/>
+          <w:sz w:val="26"/>
+          <w:szCs w:val="26"/>
+        </w:rPr>
+      </w:pPr>
+    </w:p>
+    <w:p>
+      <w:pPr>
+        <w:autoSpaceDE w:val="0"/>
+        <w:autoSpaceDN w:val="0"/>
+        <w:adjustRightInd w:val="0"/>
+        <w:spacing w:after="0" w:line="240" w:lineRule="auto"/>
+        <w:rPr>
+          <w:moveTo w:id="119" w:author="Fleischer, Juliet" w:date="2025-01-11T10:33:00Z" w16du:dateUtc="2025-01-11T09:33:00Z"/>
+          <w:rFonts w:ascii="AppleSystemUIFont" w:hAnsi="AppleSystemUIFont" w:cs="AppleSystemUIFont"/>
+          <w:kern w:val="0"/>
+          <w:sz w:val="26"/>
+          <w:szCs w:val="26"/>
+        </w:rPr>
+      </w:pPr>
+      <w:moveTo w:id="120" w:author="Fleischer, Juliet" w:date="2025-01-11T10:33:00Z" w16du:dateUtc="2025-01-11T09:33:00Z">
         <w:r>
           <w:rPr>
             <w:rFonts w:ascii="AppleSystemUIFont" w:hAnsi="AppleSystemUIFont" w:cs="AppleSystemUIFont"/>
@@ -2692,7 +2713,7 @@
         <w:adjustRightInd w:val="0"/>
         <w:spacing w:after="0" w:line="240" w:lineRule="auto"/>
         <w:rPr>
-          <w:moveTo w:id="119" w:author="Fleischer, Juliet" w:date="2025-01-11T10:33:00Z" w16du:dateUtc="2025-01-11T09:33:00Z"/>
+          <w:moveTo w:id="121" w:author="Fleischer, Juliet" w:date="2025-01-11T10:33:00Z" w16du:dateUtc="2025-01-11T09:33:00Z"/>
           <w:rFonts w:ascii="AppleSystemUIFont" w:hAnsi="AppleSystemUIFont" w:cs="AppleSystemUIFont"/>
           <w:kern w:val="0"/>
           <w:sz w:val="26"/>
@@ -2700,7 +2721,7 @@
         </w:rPr>
       </w:pPr>
       <w:proofErr w:type="gramStart"/>
-      <w:moveTo w:id="120" w:author="Fleischer, Juliet" w:date="2025-01-11T10:33:00Z" w16du:dateUtc="2025-01-11T09:33:00Z">
+      <w:moveTo w:id="122" w:author="Fleischer, Juliet" w:date="2025-01-11T10:33:00Z" w16du:dateUtc="2025-01-11T09:33:00Z">
         <w:r>
           <w:rPr>
             <w:rFonts w:ascii="AppleSystemUIFont" w:hAnsi="AppleSystemUIFont" w:cs="AppleSystemUIFont"/>
@@ -2722,7 +2743,7 @@
         </w:r>
       </w:moveTo>
     </w:p>
-    <w:moveToRangeEnd w:id="96"/>
+    <w:moveToRangeEnd w:id="98"/>
     <w:p/>
     <w:sectPr>
       <w:pgSz w:w="12240" w:h="15840"/>
@@ -3881,6 +3902,22 @@
       <w:spacing w:after="0" w:line="240" w:lineRule="auto"/>
     </w:pPr>
   </w:style>
+  <w:style w:type="paragraph" w:styleId="StandardWeb">
+    <w:name w:val="Normal (Web)"/>
+    <w:basedOn w:val="Standard"/>
+    <w:uiPriority w:val="99"/>
+    <w:semiHidden/>
+    <w:unhideWhenUsed/>
+    <w:rsid w:val="00903554"/>
+    <w:pPr>
+      <w:spacing w:before="100" w:beforeAutospacing="1" w:after="100" w:afterAutospacing="1" w:line="240" w:lineRule="auto"/>
+    </w:pPr>
+    <w:rPr>
+      <w:rFonts w:ascii="Times New Roman" w:eastAsia="Times New Roman" w:hAnsi="Times New Roman" w:cs="Times New Roman"/>
+      <w:kern w:val="0"/>
+      <w14:ligatures w14:val="none"/>
+    </w:rPr>
+  </w:style>
 </w:styles>
 </file>
 

</xml_diff>